<commit_message>
section 1 first attempt
</commit_message>
<xml_diff>
--- a/LSP_Assignment_Fall_2023/src/org/howard/edu/lsp/exam/document/final_fall_2023.docx
+++ b/LSP_Assignment_Fall_2023/src/org/howard/edu/lsp/exam/document/final_fall_2023.docx
@@ -289,7 +289,6 @@
         </w:rPr>
         <w:t>Name</w:t>
       </w:r>
-      <w:proofErr w:type="gramStart"/>
       <w:r>
         <w:rPr>
           <w:b/>
@@ -303,15 +302,7 @@
           <w:b/>
           <w:sz w:val="24"/>
         </w:rPr>
-        <w:t>Mezisashe</w:t>
-      </w:r>
-      <w:proofErr w:type="gramEnd"/>
-      <w:r>
-        <w:rPr>
-          <w:b/>
-          <w:sz w:val="24"/>
-        </w:rPr>
-        <w:t xml:space="preserve"> Ojuba</w:t>
+        <w:t>Mezisashe Ojuba</w:t>
       </w:r>
     </w:p>
     <w:p>
@@ -342,17 +333,8 @@
           <w:bCs/>
           <w:sz w:val="24"/>
         </w:rPr>
-        <w:t xml:space="preserve">I declare that I have not collaborated with anyone on this </w:t>
-      </w:r>
-      <w:proofErr w:type="gramStart"/>
-      <w:r>
-        <w:rPr>
-          <w:bCs/>
-          <w:sz w:val="24"/>
-        </w:rPr>
-        <w:t>examination</w:t>
-      </w:r>
-      <w:proofErr w:type="gramEnd"/>
+        <w:t>I declare that I have not collaborated with anyone on this examination</w:t>
+      </w:r>
     </w:p>
     <w:p>
       <w:pPr>
@@ -451,20 +433,48 @@
           <w:b/>
           <w:bCs/>
         </w:rPr>
+        <w:t xml:space="preserve"> to</w:t>
+      </w:r>
+    </w:p>
+    <w:p>
+      <w:pPr>
+        <w:rPr>
+          <w:b/>
+          <w:bCs/>
+        </w:rPr>
+      </w:pPr>
+      <w:r>
+        <w:rPr>
+          <w:b/>
+          <w:bCs/>
+        </w:rPr>
+        <w:t>your Github repository.  The package</w:t>
+      </w:r>
+      <w:r>
+        <w:rPr>
+          <w:b/>
+          <w:bCs/>
+        </w:rPr>
+        <w:t xml:space="preserve">s </w:t>
+      </w:r>
+      <w:r>
+        <w:rPr>
+          <w:b/>
+          <w:bCs/>
+        </w:rPr>
         <w:t xml:space="preserve"> </w:t>
       </w:r>
-      <w:proofErr w:type="gramStart"/>
       <w:r>
         <w:rPr>
           <w:b/>
           <w:bCs/>
         </w:rPr>
-        <w:t>to</w:t>
-      </w:r>
-      <w:proofErr w:type="gramEnd"/>
-    </w:p>
-    <w:p>
-      <w:pPr>
+        <w:t>for this exam are:</w:t>
+      </w:r>
+    </w:p>
+    <w:p>
+      <w:pPr>
+        <w:ind w:firstLine="0"/>
         <w:rPr>
           <w:b/>
           <w:bCs/>
@@ -475,137 +485,39 @@
           <w:b/>
           <w:bCs/>
         </w:rPr>
-        <w:t xml:space="preserve">your </w:t>
-      </w:r>
-      <w:proofErr w:type="spellStart"/>
-      <w:r>
+        <w:t>org.howard.edu.lsp.exam.document</w:t>
+      </w:r>
+    </w:p>
+    <w:p>
+      <w:pPr>
+        <w:ind w:firstLine="0"/>
         <w:rPr>
           <w:b/>
           <w:bCs/>
         </w:rPr>
-        <w:t>Github</w:t>
-      </w:r>
-      <w:proofErr w:type="spellEnd"/>
+      </w:pPr>
       <w:r>
         <w:rPr>
           <w:b/>
           <w:bCs/>
         </w:rPr>
-        <w:t xml:space="preserve"> repository.  The </w:t>
-      </w:r>
-      <w:proofErr w:type="gramStart"/>
-      <w:r>
+        <w:t>org.howard.edu.lsp.exam.problem51</w:t>
+      </w:r>
+    </w:p>
+    <w:p>
+      <w:pPr>
+        <w:ind w:firstLine="0"/>
         <w:rPr>
           <w:b/>
           <w:bCs/>
         </w:rPr>
-        <w:t>package</w:t>
-      </w:r>
+      </w:pPr>
       <w:r>
         <w:rPr>
           <w:b/>
           <w:bCs/>
         </w:rPr>
-        <w:t xml:space="preserve">s </w:t>
-      </w:r>
-      <w:r>
-        <w:rPr>
-          <w:b/>
-          <w:bCs/>
-        </w:rPr>
-        <w:t xml:space="preserve"> </w:t>
-      </w:r>
-      <w:r>
-        <w:rPr>
-          <w:b/>
-          <w:bCs/>
-        </w:rPr>
-        <w:t>for</w:t>
-      </w:r>
-      <w:proofErr w:type="gramEnd"/>
-      <w:r>
-        <w:rPr>
-          <w:b/>
-          <w:bCs/>
-        </w:rPr>
-        <w:t xml:space="preserve"> this exam are:</w:t>
-      </w:r>
-    </w:p>
-    <w:p>
-      <w:pPr>
-        <w:ind w:firstLine="0"/>
-        <w:rPr>
-          <w:b/>
-          <w:bCs/>
-        </w:rPr>
-      </w:pPr>
-      <w:proofErr w:type="spellStart"/>
-      <w:proofErr w:type="gramStart"/>
-      <w:r>
-        <w:rPr>
-          <w:b/>
-          <w:bCs/>
-        </w:rPr>
-        <w:t>org.howard.edu.lsp.exam</w:t>
-      </w:r>
-      <w:proofErr w:type="gramEnd"/>
-      <w:r>
-        <w:rPr>
-          <w:b/>
-          <w:bCs/>
-        </w:rPr>
-        <w:t>.document</w:t>
-      </w:r>
-      <w:proofErr w:type="spellEnd"/>
-    </w:p>
-    <w:p>
-      <w:pPr>
-        <w:ind w:firstLine="0"/>
-        <w:rPr>
-          <w:b/>
-          <w:bCs/>
-        </w:rPr>
-      </w:pPr>
-      <w:proofErr w:type="gramStart"/>
-      <w:r>
-        <w:rPr>
-          <w:b/>
-          <w:bCs/>
-        </w:rPr>
-        <w:t>org.howard.edu.lsp.exam</w:t>
-      </w:r>
-      <w:proofErr w:type="gramEnd"/>
-      <w:r>
-        <w:rPr>
-          <w:b/>
-          <w:bCs/>
-        </w:rPr>
-        <w:t>.problem51</w:t>
-      </w:r>
-    </w:p>
-    <w:p>
-      <w:pPr>
-        <w:ind w:firstLine="0"/>
-        <w:rPr>
-          <w:b/>
-          <w:bCs/>
-        </w:rPr>
-      </w:pPr>
-      <w:proofErr w:type="gramStart"/>
-      <w:r>
-        <w:rPr>
-          <w:b/>
-          <w:bCs/>
-        </w:rPr>
-        <w:t>org.howard.edu.lsp.exam</w:t>
-      </w:r>
-      <w:proofErr w:type="gramEnd"/>
-      <w:r>
-        <w:rPr>
-          <w:b/>
-          <w:bCs/>
-        </w:rPr>
-        <w:t>.problem52</w:t>
+        <w:t>org.howard.edu.lsp.exam.problem52</w:t>
       </w:r>
     </w:p>
     <w:p>
@@ -731,7 +643,6 @@
           <w:szCs w:val="24"/>
         </w:rPr>
       </w:pPr>
-      <w:proofErr w:type="gramStart"/>
       <w:r>
         <w:rPr>
           <w:bCs/>
@@ -740,7 +651,6 @@
         </w:rPr>
         <w:t>T  F</w:t>
       </w:r>
-      <w:proofErr w:type="gramEnd"/>
       <w:r>
         <w:rPr>
           <w:b/>
@@ -823,7 +733,6 @@
           <w:szCs w:val="24"/>
         </w:rPr>
       </w:pPr>
-      <w:proofErr w:type="gramStart"/>
       <w:r>
         <w:rPr>
           <w:bCs/>
@@ -832,7 +741,6 @@
         </w:rPr>
         <w:t>T  F</w:t>
       </w:r>
-      <w:proofErr w:type="gramEnd"/>
       <w:r>
         <w:rPr>
           <w:bCs/>
@@ -921,7 +829,6 @@
           <w:szCs w:val="24"/>
         </w:rPr>
       </w:pPr>
-      <w:proofErr w:type="gramStart"/>
       <w:r>
         <w:rPr>
           <w:color w:val="000000"/>
@@ -931,7 +838,6 @@
         </w:rPr>
         <w:t>T  F</w:t>
       </w:r>
-      <w:proofErr w:type="gramEnd"/>
       <w:r>
         <w:rPr>
           <w:color w:val="000000"/>
@@ -998,7 +904,6 @@
           <w:szCs w:val="24"/>
         </w:rPr>
       </w:pPr>
-      <w:proofErr w:type="gramStart"/>
       <w:r>
         <w:rPr>
           <w:sz w:val="24"/>
@@ -1006,7 +911,6 @@
         </w:rPr>
         <w:t>T  F</w:t>
       </w:r>
-      <w:proofErr w:type="gramEnd"/>
       <w:r>
         <w:rPr>
           <w:sz w:val="24"/>
@@ -1062,7 +966,6 @@
           <w:szCs w:val="24"/>
         </w:rPr>
       </w:pPr>
-      <w:proofErr w:type="gramStart"/>
       <w:r>
         <w:rPr>
           <w:sz w:val="24"/>
@@ -1070,7 +973,6 @@
         </w:rPr>
         <w:t>T  F</w:t>
       </w:r>
-      <w:proofErr w:type="gramEnd"/>
       <w:r>
         <w:rPr>
           <w:b/>
@@ -1162,7 +1064,6 @@
           <w:szCs w:val="24"/>
         </w:rPr>
       </w:pPr>
-      <w:proofErr w:type="gramStart"/>
       <w:r>
         <w:rPr>
           <w:sz w:val="24"/>
@@ -1170,7 +1071,6 @@
         </w:rPr>
         <w:t>T  F</w:t>
       </w:r>
-      <w:proofErr w:type="gramEnd"/>
       <w:r>
         <w:rPr>
           <w:b/>
@@ -1234,7 +1134,6 @@
           <w:szCs w:val="24"/>
         </w:rPr>
       </w:pPr>
-      <w:proofErr w:type="gramStart"/>
       <w:r>
         <w:rPr>
           <w:sz w:val="24"/>
@@ -1242,7 +1141,6 @@
         </w:rPr>
         <w:t>T  F</w:t>
       </w:r>
-      <w:proofErr w:type="gramEnd"/>
       <w:r>
         <w:rPr>
           <w:b/>
@@ -1318,7 +1216,6 @@
           <w:szCs w:val="24"/>
         </w:rPr>
       </w:pPr>
-      <w:proofErr w:type="gramStart"/>
       <w:r>
         <w:rPr>
           <w:sz w:val="24"/>
@@ -1326,7 +1223,6 @@
         </w:rPr>
         <w:t>T  F</w:t>
       </w:r>
-      <w:proofErr w:type="gramEnd"/>
       <w:r>
         <w:rPr>
           <w:b/>
@@ -1402,7 +1298,6 @@
           <w:szCs w:val="24"/>
         </w:rPr>
       </w:pPr>
-      <w:proofErr w:type="gramStart"/>
       <w:r>
         <w:rPr>
           <w:sz w:val="24"/>
@@ -1411,7 +1306,6 @@
         </w:rPr>
         <w:t>T  F</w:t>
       </w:r>
-      <w:proofErr w:type="gramEnd"/>
       <w:r>
         <w:rPr>
           <w:sz w:val="24"/>
@@ -1476,7 +1370,6 @@
           <w:szCs w:val="24"/>
         </w:rPr>
       </w:pPr>
-      <w:proofErr w:type="gramStart"/>
       <w:r>
         <w:rPr>
           <w:sz w:val="24"/>
@@ -1485,7 +1378,6 @@
         </w:rPr>
         <w:t>T  F</w:t>
       </w:r>
-      <w:proofErr w:type="gramEnd"/>
       <w:r>
         <w:rPr>
           <w:sz w:val="24"/>
@@ -1562,7 +1454,6 @@
           <w:szCs w:val="24"/>
         </w:rPr>
       </w:pPr>
-      <w:proofErr w:type="gramStart"/>
       <w:r>
         <w:rPr>
           <w:sz w:val="24"/>
@@ -1571,7 +1462,6 @@
         </w:rPr>
         <w:t>T  F</w:t>
       </w:r>
-      <w:proofErr w:type="gramEnd"/>
       <w:r>
         <w:rPr>
           <w:sz w:val="24"/>
@@ -1657,7 +1547,6 @@
           <w:szCs w:val="24"/>
         </w:rPr>
       </w:pPr>
-      <w:proofErr w:type="gramStart"/>
       <w:r>
         <w:rPr>
           <w:sz w:val="24"/>
@@ -1665,7 +1554,6 @@
         </w:rPr>
         <w:t>T  F</w:t>
       </w:r>
-      <w:proofErr w:type="gramEnd"/>
       <w:r>
         <w:rPr>
           <w:sz w:val="24"/>
@@ -1742,7 +1630,6 @@
           <w:szCs w:val="24"/>
         </w:rPr>
       </w:pPr>
-      <w:proofErr w:type="gramStart"/>
       <w:r>
         <w:rPr>
           <w:sz w:val="24"/>
@@ -1750,7 +1637,6 @@
         </w:rPr>
         <w:t>T  F</w:t>
       </w:r>
-      <w:proofErr w:type="gramEnd"/>
       <w:r>
         <w:rPr>
           <w:sz w:val="24"/>
@@ -1803,7 +1689,6 @@
           <w:szCs w:val="24"/>
         </w:rPr>
       </w:pPr>
-      <w:proofErr w:type="gramStart"/>
       <w:r>
         <w:rPr>
           <w:sz w:val="24"/>
@@ -1811,7 +1696,6 @@
         </w:rPr>
         <w:t>T  F</w:t>
       </w:r>
-      <w:proofErr w:type="gramEnd"/>
       <w:r>
         <w:rPr>
           <w:sz w:val="24"/>
@@ -1864,7 +1748,6 @@
           <w:szCs w:val="24"/>
         </w:rPr>
       </w:pPr>
-      <w:proofErr w:type="gramStart"/>
       <w:r>
         <w:rPr>
           <w:sz w:val="24"/>
@@ -1872,7 +1755,6 @@
         </w:rPr>
         <w:t>T  F</w:t>
       </w:r>
-      <w:proofErr w:type="gramEnd"/>
       <w:r>
         <w:rPr>
           <w:sz w:val="24"/>
@@ -1933,7 +1815,6 @@
           <w:szCs w:val="24"/>
         </w:rPr>
       </w:pPr>
-      <w:proofErr w:type="gramStart"/>
       <w:r>
         <w:rPr>
           <w:sz w:val="24"/>
@@ -1941,7 +1822,6 @@
         </w:rPr>
         <w:t>T  F</w:t>
       </w:r>
-      <w:proofErr w:type="gramEnd"/>
       <w:r>
         <w:rPr>
           <w:sz w:val="24"/>
@@ -2006,7 +1886,6 @@
           <w:szCs w:val="24"/>
         </w:rPr>
       </w:pPr>
-      <w:proofErr w:type="gramStart"/>
       <w:r>
         <w:rPr>
           <w:sz w:val="24"/>
@@ -2014,7 +1893,6 @@
         </w:rPr>
         <w:t>T  F</w:t>
       </w:r>
-      <w:proofErr w:type="gramEnd"/>
       <w:r>
         <w:rPr>
           <w:sz w:val="24"/>
@@ -2078,7 +1956,6 @@
           <w:szCs w:val="24"/>
         </w:rPr>
       </w:pPr>
-      <w:proofErr w:type="gramStart"/>
       <w:r>
         <w:rPr>
           <w:sz w:val="24"/>
@@ -2086,7 +1963,6 @@
         </w:rPr>
         <w:t>T  F</w:t>
       </w:r>
-      <w:proofErr w:type="gramEnd"/>
       <w:r>
         <w:rPr>
           <w:sz w:val="24"/>
@@ -2107,6 +1983,27 @@
           <w:szCs w:val="24"/>
         </w:rPr>
         <w:t xml:space="preserve"> </w:t>
+      </w:r>
+    </w:p>
+    <w:p>
+      <w:pPr>
+        <w:pStyle w:val="ListParagraph"/>
+        <w:ind w:left="360" w:firstLine="0"/>
+        <w:rPr>
+          <w:b/>
+          <w:bCs/>
+          <w:sz w:val="24"/>
+          <w:szCs w:val="24"/>
+        </w:rPr>
+      </w:pPr>
+      <w:r>
+        <w:rPr>
+          <w:b/>
+          <w:bCs/>
+          <w:sz w:val="24"/>
+          <w:szCs w:val="24"/>
+        </w:rPr>
+        <w:t>Answer: True</w:t>
       </w:r>
     </w:p>
     <w:p>
@@ -2120,7 +2017,6 @@
           <w:szCs w:val="24"/>
         </w:rPr>
       </w:pPr>
-      <w:proofErr w:type="gramStart"/>
       <w:r>
         <w:rPr>
           <w:sz w:val="24"/>
@@ -2128,7 +2024,6 @@
         </w:rPr>
         <w:t>T  F</w:t>
       </w:r>
-      <w:proofErr w:type="gramEnd"/>
       <w:r>
         <w:rPr>
           <w:sz w:val="24"/>
@@ -2149,6 +2044,24 @@
           <w:szCs w:val="24"/>
         </w:rPr>
         <w:t>use or finally clause.</w:t>
+      </w:r>
+    </w:p>
+    <w:p>
+      <w:pPr>
+        <w:ind w:left="360" w:firstLine="0"/>
+        <w:rPr>
+          <w:sz w:val="24"/>
+          <w:szCs w:val="24"/>
+        </w:rPr>
+      </w:pPr>
+      <w:r>
+        <w:rPr>
+          <w:b/>
+          <w:bCs/>
+          <w:sz w:val="24"/>
+          <w:szCs w:val="24"/>
+        </w:rPr>
+        <w:t>Answer: False</w:t>
       </w:r>
     </w:p>
     <w:p>
@@ -2162,7 +2075,6 @@
           <w:szCs w:val="24"/>
         </w:rPr>
       </w:pPr>
-      <w:proofErr w:type="gramStart"/>
       <w:r>
         <w:rPr>
           <w:sz w:val="24"/>
@@ -2170,7 +2082,6 @@
         </w:rPr>
         <w:t>T  F</w:t>
       </w:r>
-      <w:proofErr w:type="gramEnd"/>
       <w:r>
         <w:rPr>
           <w:sz w:val="24"/>
@@ -2226,6 +2137,35 @@
           <w:szCs w:val="24"/>
         </w:rPr>
         <w:t xml:space="preserve">you are guaranteed to retrieve objects stored in the same order they were inserted. </w:t>
+      </w:r>
+    </w:p>
+    <w:p>
+      <w:pPr>
+        <w:ind w:left="360" w:firstLine="0"/>
+        <w:rPr>
+          <w:b/>
+          <w:bCs/>
+          <w:sz w:val="24"/>
+          <w:szCs w:val="24"/>
+        </w:rPr>
+      </w:pPr>
+      <w:r>
+        <w:rPr>
+          <w:b/>
+          <w:bCs/>
+          <w:sz w:val="24"/>
+          <w:szCs w:val="24"/>
+        </w:rPr>
+        <w:t xml:space="preserve">Answer: </w:t>
+      </w:r>
+      <w:r>
+        <w:rPr>
+          <w:b/>
+          <w:bCs/>
+          <w:sz w:val="24"/>
+          <w:szCs w:val="24"/>
+        </w:rPr>
+        <w:t>False</w:t>
       </w:r>
     </w:p>
     <w:p>
@@ -2324,27 +2264,7 @@
           <w:szCs w:val="24"/>
           <w:shd w:val="clear" w:color="auto" w:fill="FFFFFF"/>
         </w:rPr>
-        <w:t xml:space="preserve">Which of the following </w:t>
-      </w:r>
-      <w:proofErr w:type="gramStart"/>
-      <w:r>
-        <w:rPr>
-          <w:color w:val="333333"/>
-          <w:sz w:val="24"/>
-          <w:szCs w:val="24"/>
-          <w:shd w:val="clear" w:color="auto" w:fill="FFFFFF"/>
-        </w:rPr>
-        <w:t>option</w:t>
-      </w:r>
-      <w:proofErr w:type="gramEnd"/>
-      <w:r>
-        <w:rPr>
-          <w:color w:val="333333"/>
-          <w:sz w:val="24"/>
-          <w:szCs w:val="24"/>
-          <w:shd w:val="clear" w:color="auto" w:fill="FFFFFF"/>
-        </w:rPr>
-        <w:t xml:space="preserve"> leads to the portability and security of Java?</w:t>
+        <w:t>Which of the following option leads to the portability and security of Java?</w:t>
       </w:r>
     </w:p>
     <w:p>
@@ -2366,18 +2286,8 @@
           <w:sz w:val="24"/>
           <w:szCs w:val="24"/>
         </w:rPr>
-        <w:t xml:space="preserve">Bytecode is executed by </w:t>
-      </w:r>
-      <w:proofErr w:type="gramStart"/>
-      <w:r>
-        <w:rPr>
-          <w:color w:val="000000"/>
-          <w:sz w:val="24"/>
-          <w:szCs w:val="24"/>
-        </w:rPr>
-        <w:t>JVM</w:t>
-      </w:r>
-      <w:proofErr w:type="gramEnd"/>
+        <w:t>Bytecode is executed by JVM</w:t>
+      </w:r>
     </w:p>
     <w:p>
       <w:pPr>
@@ -2540,23 +2450,7 @@
           <w:sz w:val="24"/>
           <w:szCs w:val="24"/>
         </w:rPr>
-        <w:t xml:space="preserve">Person p = new </w:t>
-      </w:r>
-      <w:proofErr w:type="gramStart"/>
-      <w:r>
-        <w:rPr>
-          <w:sz w:val="24"/>
-          <w:szCs w:val="24"/>
-        </w:rPr>
-        <w:t>Person(</w:t>
-      </w:r>
-      <w:proofErr w:type="gramEnd"/>
-      <w:r>
-        <w:rPr>
-          <w:sz w:val="24"/>
-          <w:szCs w:val="24"/>
-        </w:rPr>
-        <w:t xml:space="preserve">); </w:t>
+        <w:t xml:space="preserve">Person p = new Person(); </w:t>
       </w:r>
     </w:p>
     <w:p>
@@ -2573,23 +2467,7 @@
           <w:sz w:val="24"/>
           <w:szCs w:val="24"/>
         </w:rPr>
-        <w:t xml:space="preserve">Student s = new </w:t>
-      </w:r>
-      <w:proofErr w:type="gramStart"/>
-      <w:r>
-        <w:rPr>
-          <w:sz w:val="24"/>
-          <w:szCs w:val="24"/>
-        </w:rPr>
-        <w:t>Student(</w:t>
-      </w:r>
-      <w:proofErr w:type="gramEnd"/>
-      <w:r>
-        <w:rPr>
-          <w:sz w:val="24"/>
-          <w:szCs w:val="24"/>
-        </w:rPr>
-        <w:t xml:space="preserve">); </w:t>
+        <w:t xml:space="preserve">Student s = new Student(); </w:t>
       </w:r>
     </w:p>
     <w:p>
@@ -2606,23 +2484,7 @@
           <w:sz w:val="24"/>
           <w:szCs w:val="24"/>
         </w:rPr>
-        <w:t xml:space="preserve">Undergraduate ug = new </w:t>
-      </w:r>
-      <w:proofErr w:type="gramStart"/>
-      <w:r>
-        <w:rPr>
-          <w:sz w:val="24"/>
-          <w:szCs w:val="24"/>
-        </w:rPr>
-        <w:t>Undergraduate(</w:t>
-      </w:r>
-      <w:proofErr w:type="gramEnd"/>
-      <w:r>
-        <w:rPr>
-          <w:sz w:val="24"/>
-          <w:szCs w:val="24"/>
-        </w:rPr>
-        <w:t xml:space="preserve">); </w:t>
+        <w:t xml:space="preserve">Undergraduate ug = new Undergraduate(); </w:t>
       </w:r>
     </w:p>
     <w:p>
@@ -2665,23 +2527,7 @@
           <w:sz w:val="24"/>
           <w:szCs w:val="24"/>
         </w:rPr>
-        <w:t xml:space="preserve">p = </w:t>
-      </w:r>
-      <w:proofErr w:type="gramStart"/>
-      <w:r>
-        <w:rPr>
-          <w:sz w:val="24"/>
-          <w:szCs w:val="24"/>
-        </w:rPr>
-        <w:t>ug;</w:t>
-      </w:r>
-      <w:proofErr w:type="gramEnd"/>
-      <w:r>
-        <w:rPr>
-          <w:sz w:val="24"/>
-          <w:szCs w:val="24"/>
-        </w:rPr>
-        <w:t xml:space="preserve"> </w:t>
+        <w:t xml:space="preserve">p = ug; </w:t>
       </w:r>
     </w:p>
     <w:p>
@@ -2701,23 +2547,7 @@
           <w:sz w:val="24"/>
           <w:szCs w:val="24"/>
         </w:rPr>
-        <w:t xml:space="preserve">p = new </w:t>
-      </w:r>
-      <w:proofErr w:type="gramStart"/>
-      <w:r>
-        <w:rPr>
-          <w:sz w:val="24"/>
-          <w:szCs w:val="24"/>
-        </w:rPr>
-        <w:t>Undergraduate(</w:t>
-      </w:r>
-      <w:proofErr w:type="gramEnd"/>
-      <w:r>
-        <w:rPr>
-          <w:sz w:val="24"/>
-          <w:szCs w:val="24"/>
-        </w:rPr>
-        <w:t>);</w:t>
+        <w:t>p = new Undergraduate();</w:t>
       </w:r>
     </w:p>
     <w:p>
@@ -2737,23 +2567,7 @@
           <w:sz w:val="24"/>
           <w:szCs w:val="24"/>
         </w:rPr>
-        <w:t xml:space="preserve">ug = new </w:t>
-      </w:r>
-      <w:proofErr w:type="gramStart"/>
-      <w:r>
-        <w:rPr>
-          <w:sz w:val="24"/>
-          <w:szCs w:val="24"/>
-        </w:rPr>
-        <w:t>Student(</w:t>
-      </w:r>
-      <w:proofErr w:type="gramEnd"/>
-      <w:r>
-        <w:rPr>
-          <w:sz w:val="24"/>
-          <w:szCs w:val="24"/>
-        </w:rPr>
-        <w:t xml:space="preserve">); </w:t>
+        <w:t xml:space="preserve">ug = new Student(); </w:t>
       </w:r>
     </w:p>
     <w:p>
@@ -2773,23 +2587,7 @@
           <w:sz w:val="24"/>
           <w:szCs w:val="24"/>
         </w:rPr>
-        <w:t xml:space="preserve">ug = </w:t>
-      </w:r>
-      <w:proofErr w:type="gramStart"/>
-      <w:r>
-        <w:rPr>
-          <w:sz w:val="24"/>
-          <w:szCs w:val="24"/>
-        </w:rPr>
-        <w:t>p;</w:t>
-      </w:r>
-      <w:proofErr w:type="gramEnd"/>
-      <w:r>
-        <w:rPr>
-          <w:sz w:val="24"/>
-          <w:szCs w:val="24"/>
-        </w:rPr>
-        <w:t xml:space="preserve"> </w:t>
+        <w:t xml:space="preserve">ug = p; </w:t>
       </w:r>
     </w:p>
     <w:p>
@@ -2809,23 +2607,7 @@
           <w:sz w:val="24"/>
           <w:szCs w:val="24"/>
         </w:rPr>
-        <w:t xml:space="preserve">s = new </w:t>
-      </w:r>
-      <w:proofErr w:type="gramStart"/>
-      <w:r>
-        <w:rPr>
-          <w:sz w:val="24"/>
-          <w:szCs w:val="24"/>
-        </w:rPr>
-        <w:t>Person(</w:t>
-      </w:r>
-      <w:proofErr w:type="gramEnd"/>
-      <w:r>
-        <w:rPr>
-          <w:sz w:val="24"/>
-          <w:szCs w:val="24"/>
-        </w:rPr>
-        <w:t>);</w:t>
+        <w:t>s = new Person();</w:t>
       </w:r>
     </w:p>
     <w:p>
@@ -3093,7 +2875,6 @@
           <w:sz w:val="24"/>
           <w:szCs w:val="24"/>
         </w:rPr>
-        <w:lastRenderedPageBreak/>
         <w:t>To test the integration between different components.</w:t>
       </w:r>
     </w:p>
@@ -3299,17 +3080,8 @@
           <w:sz w:val="24"/>
           <w:szCs w:val="24"/>
         </w:rPr>
-        <w:t xml:space="preserve">It helps with the implementation of </w:t>
-      </w:r>
-      <w:proofErr w:type="gramStart"/>
-      <w:r>
-        <w:rPr>
-          <w:sz w:val="24"/>
-          <w:szCs w:val="24"/>
-        </w:rPr>
-        <w:t>code</w:t>
-      </w:r>
-      <w:proofErr w:type="gramEnd"/>
+        <w:t>It helps with the implementation of code</w:t>
+      </w:r>
     </w:p>
     <w:p>
       <w:pPr>
@@ -3400,17 +3172,8 @@
           <w:sz w:val="24"/>
           <w:szCs w:val="24"/>
         </w:rPr>
-        <w:t xml:space="preserve">Cohesion is a qualitative indication of the degree to which a </w:t>
-      </w:r>
-      <w:proofErr w:type="gramStart"/>
-      <w:r>
-        <w:rPr>
-          <w:sz w:val="24"/>
-          <w:szCs w:val="24"/>
-        </w:rPr>
-        <w:t>module</w:t>
-      </w:r>
-      <w:proofErr w:type="gramEnd"/>
+        <w:t>Cohesion is a qualitative indication of the degree to which a module</w:t>
+      </w:r>
     </w:p>
     <w:p>
       <w:pPr>
@@ -3467,21 +3230,12 @@
           <w:szCs w:val="24"/>
         </w:rPr>
       </w:pPr>
-      <w:proofErr w:type="gramStart"/>
-      <w:r>
-        <w:rPr>
-          <w:sz w:val="24"/>
-          <w:szCs w:val="24"/>
-        </w:rPr>
-        <w:t>is able to</w:t>
-      </w:r>
-      <w:proofErr w:type="gramEnd"/>
-      <w:r>
-        <w:rPr>
-          <w:sz w:val="24"/>
-          <w:szCs w:val="24"/>
-        </w:rPr>
-        <w:t xml:space="preserve"> complete its function in a timely manner.</w:t>
+      <w:r>
+        <w:rPr>
+          <w:sz w:val="24"/>
+          <w:szCs w:val="24"/>
+        </w:rPr>
+        <w:t>is able to complete its function in a timely manner.</w:t>
       </w:r>
     </w:p>
     <w:p>
@@ -3522,17 +3276,8 @@
           <w:sz w:val="24"/>
           <w:szCs w:val="24"/>
         </w:rPr>
-        <w:t xml:space="preserve">Coupling is a qualitative indication of the degree to which a </w:t>
-      </w:r>
-      <w:proofErr w:type="gramStart"/>
-      <w:r>
-        <w:rPr>
-          <w:sz w:val="24"/>
-          <w:szCs w:val="24"/>
-        </w:rPr>
-        <w:t>module</w:t>
-      </w:r>
-      <w:proofErr w:type="gramEnd"/>
+        <w:t>Coupling is a qualitative indication of the degree to which a module</w:t>
+      </w:r>
     </w:p>
     <w:p>
       <w:pPr>
@@ -3589,21 +3334,12 @@
           <w:szCs w:val="24"/>
         </w:rPr>
       </w:pPr>
-      <w:proofErr w:type="gramStart"/>
-      <w:r>
-        <w:rPr>
-          <w:sz w:val="24"/>
-          <w:szCs w:val="24"/>
-        </w:rPr>
-        <w:t>is able to</w:t>
-      </w:r>
-      <w:proofErr w:type="gramEnd"/>
-      <w:r>
-        <w:rPr>
-          <w:sz w:val="24"/>
-          <w:szCs w:val="24"/>
-        </w:rPr>
-        <w:t xml:space="preserve"> complete its function in a timely manner.</w:t>
+      <w:r>
+        <w:rPr>
+          <w:sz w:val="24"/>
+          <w:szCs w:val="24"/>
+        </w:rPr>
+        <w:t>is able to complete its function in a timely manner.</w:t>
       </w:r>
     </w:p>
     <w:p>
@@ -3653,17 +3389,8 @@
           <w:sz w:val="24"/>
           <w:szCs w:val="24"/>
         </w:rPr>
-        <w:t xml:space="preserve">The root interface of the Java Collection framework hierarchy </w:t>
-      </w:r>
-      <w:proofErr w:type="gramStart"/>
-      <w:r>
-        <w:rPr>
-          <w:sz w:val="24"/>
-          <w:szCs w:val="24"/>
-        </w:rPr>
-        <w:t>is</w:t>
-      </w:r>
-      <w:proofErr w:type="gramEnd"/>
+        <w:t>The root interface of the Java Collection framework hierarchy is</w:t>
+      </w:r>
     </w:p>
     <w:p>
       <w:pPr>
@@ -3821,7 +3548,6 @@
           <w:szCs w:val="24"/>
         </w:rPr>
       </w:pPr>
-      <w:proofErr w:type="spellStart"/>
       <w:r>
         <w:rPr>
           <w:sz w:val="24"/>
@@ -3829,7 +3555,6 @@
         </w:rPr>
         <w:t>LinkedHashMap</w:t>
       </w:r>
-      <w:proofErr w:type="spellEnd"/>
     </w:p>
     <w:p>
       <w:pPr>
@@ -3844,7 +3569,6 @@
           <w:szCs w:val="24"/>
         </w:rPr>
       </w:pPr>
-      <w:proofErr w:type="spellStart"/>
       <w:r>
         <w:rPr>
           <w:sz w:val="24"/>
@@ -3852,7 +3576,6 @@
         </w:rPr>
         <w:t>TreeMap</w:t>
       </w:r>
-      <w:proofErr w:type="spellEnd"/>
     </w:p>
     <w:p>
       <w:pPr>
@@ -3867,7 +3590,6 @@
           <w:szCs w:val="24"/>
         </w:rPr>
       </w:pPr>
-      <w:proofErr w:type="spellStart"/>
       <w:r>
         <w:rPr>
           <w:sz w:val="24"/>
@@ -3875,7 +3597,6 @@
         </w:rPr>
         <w:t>HashTable</w:t>
       </w:r>
-      <w:proofErr w:type="spellEnd"/>
     </w:p>
     <w:p>
       <w:pPr>
@@ -3903,23 +3624,7 @@
           <w:sz w:val="24"/>
           <w:szCs w:val="24"/>
         </w:rPr>
-        <w:t xml:space="preserve">What interface in the Java Collections framework represents a last-in, first-out (Last </w:t>
-      </w:r>
-      <w:proofErr w:type="gramStart"/>
-      <w:r>
-        <w:rPr>
-          <w:sz w:val="24"/>
-          <w:szCs w:val="24"/>
-        </w:rPr>
-        <w:t>In</w:t>
-      </w:r>
-      <w:proofErr w:type="gramEnd"/>
-      <w:r>
-        <w:rPr>
-          <w:sz w:val="24"/>
-          <w:szCs w:val="24"/>
-        </w:rPr>
-        <w:t xml:space="preserve"> First Out) collection of objects?</w:t>
+        <w:t>What interface in the Java Collections framework represents a last-in, first-out (Last In First Out) collection of objects?</w:t>
       </w:r>
     </w:p>
     <w:p>
@@ -3961,6 +3666,7 @@
           <w:sz w:val="24"/>
           <w:szCs w:val="24"/>
         </w:rPr>
+        <w:lastRenderedPageBreak/>
         <w:t>List</w:t>
       </w:r>
     </w:p>
@@ -4145,23 +3851,7 @@
           <w:sz w:val="24"/>
           <w:szCs w:val="24"/>
         </w:rPr>
-        <w:t>How does the “</w:t>
-      </w:r>
-      <w:proofErr w:type="spellStart"/>
-      <w:r>
-        <w:rPr>
-          <w:sz w:val="24"/>
-          <w:szCs w:val="24"/>
-        </w:rPr>
-        <w:t>Liskov</w:t>
-      </w:r>
-      <w:proofErr w:type="spellEnd"/>
-      <w:r>
-        <w:rPr>
-          <w:sz w:val="24"/>
-          <w:szCs w:val="24"/>
-        </w:rPr>
-        <w:t xml:space="preserve"> Substitution Principle” contribute to good design?</w:t>
+        <w:t>How does the “Liskov Substitution Principle” contribute to good design?</w:t>
       </w:r>
     </w:p>
     <w:p>
@@ -4608,23 +4298,7 @@
           <w:sz w:val="24"/>
           <w:szCs w:val="24"/>
         </w:rPr>
-        <w:t xml:space="preserve">Design patterns are solutions to general problems that software developers </w:t>
-      </w:r>
-      <w:proofErr w:type="gramStart"/>
-      <w:r>
-        <w:rPr>
-          <w:sz w:val="24"/>
-          <w:szCs w:val="24"/>
-        </w:rPr>
-        <w:t>faced</w:t>
-      </w:r>
-      <w:proofErr w:type="gramEnd"/>
-      <w:r>
-        <w:rPr>
-          <w:sz w:val="24"/>
-          <w:szCs w:val="24"/>
-        </w:rPr>
-        <w:t xml:space="preserve"> during software development.</w:t>
+        <w:t>Design patterns are solutions to general problems that software developers faced during software development.</w:t>
       </w:r>
     </w:p>
     <w:p>
@@ -4644,6 +4318,7 @@
           <w:sz w:val="24"/>
           <w:szCs w:val="24"/>
         </w:rPr>
+        <w:lastRenderedPageBreak/>
         <w:t xml:space="preserve">Design patterns are obtained by trial and error by numerous software developers over quite a substantial </w:t>
       </w:r>
       <w:r>
@@ -4673,21 +4348,12 @@
           <w:szCs w:val="24"/>
         </w:rPr>
       </w:pPr>
-      <w:proofErr w:type="gramStart"/>
-      <w:r>
-        <w:rPr>
-          <w:sz w:val="24"/>
-          <w:szCs w:val="24"/>
-        </w:rPr>
-        <w:t>All of</w:t>
-      </w:r>
-      <w:proofErr w:type="gramEnd"/>
-      <w:r>
-        <w:rPr>
-          <w:sz w:val="24"/>
-          <w:szCs w:val="24"/>
-        </w:rPr>
-        <w:t xml:space="preserve"> the above.</w:t>
+      <w:r>
+        <w:rPr>
+          <w:sz w:val="24"/>
+          <w:szCs w:val="24"/>
+        </w:rPr>
+        <w:t>All of the above.</w:t>
       </w:r>
     </w:p>
     <w:p>
@@ -4716,7 +4382,6 @@
           <w:sz w:val="24"/>
           <w:szCs w:val="24"/>
         </w:rPr>
-        <w:lastRenderedPageBreak/>
         <w:t>Wh</w:t>
       </w:r>
       <w:r>
@@ -5228,23 +4893,7 @@
           <w:sz w:val="24"/>
           <w:szCs w:val="24"/>
         </w:rPr>
-        <w:t xml:space="preserve">This pattern is used when we need to treat a group of objects in a similar way </w:t>
-      </w:r>
-      <w:proofErr w:type="gramStart"/>
-      <w:r>
-        <w:rPr>
-          <w:sz w:val="24"/>
-          <w:szCs w:val="24"/>
-        </w:rPr>
-        <w:t>as</w:t>
-      </w:r>
-      <w:proofErr w:type="gramEnd"/>
-      <w:r>
-        <w:rPr>
-          <w:sz w:val="24"/>
-          <w:szCs w:val="24"/>
-        </w:rPr>
-        <w:t xml:space="preserve"> a single object.</w:t>
+        <w:t>This pattern is used when we need to treat a group of objects in a similar way as a single object.</w:t>
       </w:r>
     </w:p>
     <w:p>
@@ -5265,23 +4914,7 @@
           <w:sz w:val="24"/>
           <w:szCs w:val="24"/>
         </w:rPr>
-        <w:t xml:space="preserve">This pattern hides the complexities of the system and </w:t>
-      </w:r>
-      <w:proofErr w:type="gramStart"/>
-      <w:r>
-        <w:rPr>
-          <w:sz w:val="24"/>
-          <w:szCs w:val="24"/>
-        </w:rPr>
-        <w:t>providers</w:t>
-      </w:r>
-      <w:proofErr w:type="gramEnd"/>
-      <w:r>
-        <w:rPr>
-          <w:sz w:val="24"/>
-          <w:szCs w:val="24"/>
-        </w:rPr>
-        <w:t xml:space="preserve"> an interface to the client using which the client can access the system.</w:t>
+        <w:t>This pattern hides the complexities of the system and providers an interface to the client using which the client can access the system.</w:t>
       </w:r>
     </w:p>
     <w:p>
@@ -5395,6 +5028,7 @@
           <w:sz w:val="24"/>
           <w:szCs w:val="24"/>
         </w:rPr>
+        <w:lastRenderedPageBreak/>
         <w:t>Structural Design Patterns</w:t>
       </w:r>
     </w:p>
@@ -5895,27 +5529,7 @@
           <w:sz w:val="24"/>
           <w:szCs w:val="24"/>
         </w:rPr>
-        <w:t xml:space="preserve"> is responsible </w:t>
-      </w:r>
-      <w:proofErr w:type="gramStart"/>
-      <w:r>
-        <w:rPr>
-          <w:rFonts w:eastAsiaTheme="minorEastAsia"/>
-          <w:color w:val="000000" w:themeColor="text1"/>
-          <w:sz w:val="24"/>
-          <w:szCs w:val="24"/>
-        </w:rPr>
-        <w:t>to create</w:t>
-      </w:r>
-      <w:proofErr w:type="gramEnd"/>
-      <w:r>
-        <w:rPr>
-          <w:rFonts w:eastAsiaTheme="minorEastAsia"/>
-          <w:color w:val="000000" w:themeColor="text1"/>
-          <w:sz w:val="24"/>
-          <w:szCs w:val="24"/>
-        </w:rPr>
-        <w:t xml:space="preserve"> an object while making sure that only a single object </w:t>
+        <w:t xml:space="preserve"> is responsible to create an object while making sure that only a single object </w:t>
       </w:r>
       <w:r>
         <w:rPr>
@@ -6173,6 +5787,7 @@
           <w:sz w:val="24"/>
           <w:szCs w:val="24"/>
         </w:rPr>
+        <w:lastRenderedPageBreak/>
         <w:t>Template method</w:t>
       </w:r>
     </w:p>
@@ -6758,14 +6373,12 @@
       <w:r>
         <w:t xml:space="preserve">Should a </w:t>
       </w:r>
-      <w:proofErr w:type="gramStart"/>
       <w:r>
         <w:rPr>
           <w:rStyle w:val="CodeFragment"/>
         </w:rPr>
         <w:t>Student</w:t>
       </w:r>
-      <w:proofErr w:type="gramEnd"/>
       <w:r>
         <w:t xml:space="preserve"> object store a list of the student's courses, or should a </w:t>
       </w:r>
@@ -6790,24 +6403,18 @@
       <w:r>
         <w:t xml:space="preserve">Right now, our </w:t>
       </w:r>
-      <w:proofErr w:type="spellStart"/>
       <w:r>
         <w:rPr>
           <w:rStyle w:val="CodeFragment"/>
         </w:rPr>
         <w:t>RegistrationSystem</w:t>
       </w:r>
-      <w:proofErr w:type="spellEnd"/>
-      <w:r>
-        <w:t xml:space="preserve"> class holds all courses and students, contains all logic for checking prerequisites, and has the methods for adding and dropping a course.  It also has </w:t>
-      </w:r>
-      <w:proofErr w:type="gramStart"/>
-      <w:r>
-        <w:t>the database</w:t>
-      </w:r>
-      <w:proofErr w:type="gramEnd"/>
-      <w:r>
-        <w:t xml:space="preserve"> connection logic right now.  Is </w:t>
+      <w:r>
+        <w:t xml:space="preserve"> class holds all courses and students, contains all logic for checking prerequisites, and has the methods for adding and </w:t>
+      </w:r>
+      <w:r>
+        <w:lastRenderedPageBreak/>
+        <w:t xml:space="preserve">dropping a course.  It also has the database connection logic right now.  Is </w:t>
       </w:r>
       <w:r>
         <w:t>this,</w:t>
@@ -6849,7 +6456,6 @@
         <w:rPr>
           <w:rStyle w:val="CodeFragment"/>
         </w:rPr>
-        <w:lastRenderedPageBreak/>
         <w:t>Sophomore</w:t>
       </w:r>
       <w:r>
@@ -6873,14 +6479,12 @@
       <w:r>
         <w:t xml:space="preserve">.  We were going to add another subclass called </w:t>
       </w:r>
-      <w:proofErr w:type="spellStart"/>
       <w:r>
         <w:rPr>
           <w:rStyle w:val="CodeFragment"/>
         </w:rPr>
         <w:t>GradStudent</w:t>
       </w:r>
-      <w:proofErr w:type="spellEnd"/>
       <w:r>
         <w:t>; is this the right design?</w:t>
       </w:r>
@@ -6896,14 +6500,12 @@
       <w:r>
         <w:t xml:space="preserve">Right now, the </w:t>
       </w:r>
-      <w:proofErr w:type="gramStart"/>
       <w:r>
         <w:rPr>
           <w:rStyle w:val="CodeFragment"/>
         </w:rPr>
         <w:t>Student</w:t>
       </w:r>
-      <w:proofErr w:type="gramEnd"/>
       <w:r>
         <w:t xml:space="preserve"> class has a </w:t>
       </w:r>
@@ -6955,14 +6557,12 @@
       <w:r>
         <w:t xml:space="preserve">Right now, the </w:t>
       </w:r>
-      <w:proofErr w:type="gramStart"/>
       <w:r>
         <w:rPr>
           <w:rStyle w:val="CodeFragment"/>
         </w:rPr>
         <w:t>Student</w:t>
       </w:r>
-      <w:proofErr w:type="gramEnd"/>
       <w:r>
         <w:t xml:space="preserve"> object talks to the </w:t>
       </w:r>
@@ -7223,10 +6823,16 @@
           <w:szCs w:val="24"/>
           <w:bdr w:val="single" w:sz="2" w:space="0" w:color="D9D9E3" w:frame="1"/>
         </w:rPr>
-        <w:t xml:space="preserve">The following programming problems should be uploaded to your </w:t>
-      </w:r>
-      <w:proofErr w:type="spellStart"/>
-      <w:r>
+        <w:t>The following programming problems should be uploaded to your github repository.  You should have packages:</w:t>
+      </w:r>
+    </w:p>
+    <w:p>
+      <w:pPr>
+        <w:pStyle w:val="ListParagraph"/>
+        <w:numPr>
+          <w:ilvl w:val="0"/>
+          <w:numId w:val="25"/>
+        </w:numPr>
         <w:rPr>
           <w:rStyle w:val="Strong"/>
           <w:rFonts w:eastAsiaTheme="minorEastAsia"/>
@@ -7236,9 +6842,7 @@
           <w:szCs w:val="24"/>
           <w:bdr w:val="single" w:sz="2" w:space="0" w:color="D9D9E3" w:frame="1"/>
         </w:rPr>
-        <w:t>github</w:t>
-      </w:r>
-      <w:proofErr w:type="spellEnd"/>
+      </w:pPr>
       <w:r>
         <w:rPr>
           <w:rStyle w:val="Strong"/>
@@ -7249,16 +6853,9 @@
           <w:szCs w:val="24"/>
           <w:bdr w:val="single" w:sz="2" w:space="0" w:color="D9D9E3" w:frame="1"/>
         </w:rPr>
-        <w:t xml:space="preserve"> repository.  You should have packages:</w:t>
-      </w:r>
-    </w:p>
-    <w:p>
-      <w:pPr>
-        <w:pStyle w:val="ListParagraph"/>
-        <w:numPr>
-          <w:ilvl w:val="0"/>
-          <w:numId w:val="25"/>
-        </w:numPr>
+        <w:t>howard.edu.lsp.final.problem</w:t>
+      </w:r>
+      <w:r>
         <w:rPr>
           <w:rStyle w:val="Strong"/>
           <w:rFonts w:eastAsiaTheme="minorEastAsia"/>
@@ -7268,8 +6865,8 @@
           <w:szCs w:val="24"/>
           <w:bdr w:val="single" w:sz="2" w:space="0" w:color="D9D9E3" w:frame="1"/>
         </w:rPr>
-      </w:pPr>
-      <w:proofErr w:type="gramStart"/>
+        <w:t>5</w:t>
+      </w:r>
       <w:r>
         <w:rPr>
           <w:rStyle w:val="Strong"/>
@@ -7280,10 +6877,16 @@
           <w:szCs w:val="24"/>
           <w:bdr w:val="single" w:sz="2" w:space="0" w:color="D9D9E3" w:frame="1"/>
         </w:rPr>
-        <w:t>howard.edu.lsp.final</w:t>
-      </w:r>
-      <w:proofErr w:type="gramEnd"/>
-      <w:r>
+        <w:t>1</w:t>
+      </w:r>
+    </w:p>
+    <w:p>
+      <w:pPr>
+        <w:pStyle w:val="ListParagraph"/>
+        <w:numPr>
+          <w:ilvl w:val="0"/>
+          <w:numId w:val="25"/>
+        </w:numPr>
         <w:rPr>
           <w:rStyle w:val="Strong"/>
           <w:rFonts w:eastAsiaTheme="minorEastAsia"/>
@@ -7293,8 +6896,7 @@
           <w:szCs w:val="24"/>
           <w:bdr w:val="single" w:sz="2" w:space="0" w:color="D9D9E3" w:frame="1"/>
         </w:rPr>
-        <w:t>.problem</w:t>
-      </w:r>
+      </w:pPr>
       <w:r>
         <w:rPr>
           <w:rStyle w:val="Strong"/>
@@ -7305,7 +6907,7 @@
           <w:szCs w:val="24"/>
           <w:bdr w:val="single" w:sz="2" w:space="0" w:color="D9D9E3" w:frame="1"/>
         </w:rPr>
-        <w:t>5</w:t>
+        <w:t>howard.edu.lsp.final.problem</w:t>
       </w:r>
       <w:r>
         <w:rPr>
@@ -7317,16 +6919,9 @@
           <w:szCs w:val="24"/>
           <w:bdr w:val="single" w:sz="2" w:space="0" w:color="D9D9E3" w:frame="1"/>
         </w:rPr>
-        <w:t>1</w:t>
-      </w:r>
-    </w:p>
-    <w:p>
-      <w:pPr>
-        <w:pStyle w:val="ListParagraph"/>
-        <w:numPr>
-          <w:ilvl w:val="0"/>
-          <w:numId w:val="25"/>
-        </w:numPr>
+        <w:t>5</w:t>
+      </w:r>
+      <w:r>
         <w:rPr>
           <w:rStyle w:val="Strong"/>
           <w:rFonts w:eastAsiaTheme="minorEastAsia"/>
@@ -7336,9 +6931,16 @@
           <w:szCs w:val="24"/>
           <w:bdr w:val="single" w:sz="2" w:space="0" w:color="D9D9E3" w:frame="1"/>
         </w:rPr>
-      </w:pPr>
-      <w:proofErr w:type="gramStart"/>
-      <w:r>
+        <w:t>2</w:t>
+      </w:r>
+    </w:p>
+    <w:p>
+      <w:pPr>
+        <w:pStyle w:val="ListParagraph"/>
+        <w:numPr>
+          <w:ilvl w:val="0"/>
+          <w:numId w:val="25"/>
+        </w:numPr>
         <w:rPr>
           <w:rStyle w:val="Strong"/>
           <w:rFonts w:eastAsiaTheme="minorEastAsia"/>
@@ -7348,9 +6950,7 @@
           <w:szCs w:val="24"/>
           <w:bdr w:val="single" w:sz="2" w:space="0" w:color="D9D9E3" w:frame="1"/>
         </w:rPr>
-        <w:t>howard.edu.lsp.final</w:t>
-      </w:r>
-      <w:proofErr w:type="gramEnd"/>
+      </w:pPr>
       <w:r>
         <w:rPr>
           <w:rStyle w:val="Strong"/>
@@ -7361,9 +6961,29 @@
           <w:szCs w:val="24"/>
           <w:bdr w:val="single" w:sz="2" w:space="0" w:color="D9D9E3" w:frame="1"/>
         </w:rPr>
-        <w:t>.problem</w:t>
-      </w:r>
-      <w:r>
+        <w:t>howard.edu.lsp.final.document (put multiple choice questions here)</w:t>
+      </w:r>
+    </w:p>
+    <w:p>
+      <w:pPr>
+        <w:ind w:left="0" w:firstLine="0"/>
+        <w:rPr>
+          <w:rStyle w:val="Strong"/>
+          <w:rFonts w:eastAsiaTheme="minorEastAsia"/>
+          <w:sz w:val="24"/>
+          <w:szCs w:val="24"/>
+          <w:bdr w:val="single" w:sz="2" w:space="0" w:color="D9D9E3" w:frame="1"/>
+        </w:rPr>
+      </w:pPr>
+    </w:p>
+    <w:p>
+      <w:pPr>
+        <w:pStyle w:val="ListParagraph"/>
+        <w:numPr>
+          <w:ilvl w:val="2"/>
+          <w:numId w:val="29"/>
+        </w:numPr>
+        <w:ind w:left="360"/>
         <w:rPr>
           <w:rStyle w:val="Strong"/>
           <w:rFonts w:eastAsiaTheme="minorEastAsia"/>
@@ -7373,7 +6993,16 @@
           <w:szCs w:val="24"/>
           <w:bdr w:val="single" w:sz="2" w:space="0" w:color="D9D9E3" w:frame="1"/>
         </w:rPr>
-        <w:t>5</w:t>
+      </w:pPr>
+      <w:r>
+        <w:rPr>
+          <w:rStyle w:val="Strong"/>
+          <w:rFonts w:eastAsiaTheme="minorEastAsia"/>
+          <w:sz w:val="24"/>
+          <w:szCs w:val="24"/>
+          <w:bdr w:val="single" w:sz="2" w:space="0" w:color="D9D9E3" w:frame="1"/>
+        </w:rPr>
+        <w:t xml:space="preserve">Convert </w:t>
       </w:r>
       <w:r>
         <w:rPr>
@@ -7385,16 +7014,19 @@
           <w:szCs w:val="24"/>
           <w:bdr w:val="single" w:sz="2" w:space="0" w:color="D9D9E3" w:frame="1"/>
         </w:rPr>
-        <w:t>2</w:t>
-      </w:r>
-    </w:p>
-    <w:p>
-      <w:pPr>
-        <w:pStyle w:val="ListParagraph"/>
-        <w:numPr>
-          <w:ilvl w:val="0"/>
-          <w:numId w:val="25"/>
-        </w:numPr>
+        <w:t xml:space="preserve">the following class into a </w:t>
+      </w:r>
+      <w:r>
+        <w:rPr>
+          <w:rStyle w:val="Strong"/>
+          <w:rFonts w:eastAsiaTheme="minorEastAsia"/>
+          <w:sz w:val="24"/>
+          <w:szCs w:val="24"/>
+          <w:bdr w:val="single" w:sz="2" w:space="0" w:color="D9D9E3" w:frame="1"/>
+        </w:rPr>
+        <w:t>Singleton pattern</w:t>
+      </w:r>
+      <w:r>
         <w:rPr>
           <w:rStyle w:val="Strong"/>
           <w:rFonts w:eastAsiaTheme="minorEastAsia"/>
@@ -7404,10 +7036,335 @@
           <w:szCs w:val="24"/>
           <w:bdr w:val="single" w:sz="2" w:space="0" w:color="D9D9E3" w:frame="1"/>
         </w:rPr>
-      </w:pPr>
-      <w:proofErr w:type="spellStart"/>
-      <w:proofErr w:type="gramStart"/>
-      <w:r>
+        <w:t xml:space="preserve">. The class represents a simple logging utility. Ensure that every time the Logger is instantiated, the same instance is returned.  </w:t>
+      </w:r>
+    </w:p>
+    <w:p>
+      <w:pPr>
+        <w:ind w:left="0" w:firstLine="0"/>
+        <w:rPr>
+          <w:rStyle w:val="Strong"/>
+          <w:rFonts w:eastAsiaTheme="minorEastAsia"/>
+          <w:sz w:val="24"/>
+          <w:szCs w:val="24"/>
+          <w:bdr w:val="single" w:sz="2" w:space="0" w:color="D9D9E3" w:frame="1"/>
+        </w:rPr>
+      </w:pPr>
+      <w:r>
+        <w:rPr>
+          <w:rStyle w:val="Strong"/>
+          <w:rFonts w:eastAsiaTheme="minorEastAsia"/>
+          <w:sz w:val="24"/>
+          <w:szCs w:val="24"/>
+          <w:bdr w:val="single" w:sz="2" w:space="0" w:color="D9D9E3" w:frame="1"/>
+        </w:rPr>
+        <w:t>(10 pts.)</w:t>
+      </w:r>
+    </w:p>
+    <w:p>
+      <w:pPr>
+        <w:ind w:left="0" w:firstLine="0"/>
+        <w:rPr>
+          <w:rFonts w:ascii="Courier New" w:hAnsi="Courier New" w:cs="Courier New"/>
+          <w:b/>
+          <w:bCs/>
+          <w:sz w:val="24"/>
+          <w:szCs w:val="24"/>
+        </w:rPr>
+      </w:pPr>
+    </w:p>
+    <w:p>
+      <w:pPr>
+        <w:ind w:left="0" w:firstLine="0"/>
+        <w:rPr>
+          <w:rFonts w:ascii="Courier New" w:hAnsi="Courier New" w:cs="Courier New"/>
+          <w:sz w:val="24"/>
+          <w:szCs w:val="24"/>
+        </w:rPr>
+      </w:pPr>
+      <w:r>
+        <w:rPr>
+          <w:rFonts w:ascii="Courier New" w:hAnsi="Courier New" w:cs="Courier New"/>
+          <w:sz w:val="24"/>
+          <w:szCs w:val="24"/>
+        </w:rPr>
+        <w:t>public class Logger {</w:t>
+      </w:r>
+    </w:p>
+    <w:p>
+      <w:pPr>
+        <w:ind w:left="0" w:firstLine="0"/>
+        <w:rPr>
+          <w:rFonts w:ascii="Courier New" w:hAnsi="Courier New" w:cs="Courier New"/>
+          <w:sz w:val="24"/>
+          <w:szCs w:val="24"/>
+        </w:rPr>
+      </w:pPr>
+      <w:r>
+        <w:rPr>
+          <w:rFonts w:ascii="Courier New" w:hAnsi="Courier New" w:cs="Courier New"/>
+          <w:sz w:val="24"/>
+          <w:szCs w:val="24"/>
+        </w:rPr>
+        <w:t xml:space="preserve">    private String log;</w:t>
+      </w:r>
+    </w:p>
+    <w:p>
+      <w:pPr>
+        <w:ind w:left="0" w:firstLine="0"/>
+        <w:rPr>
+          <w:rFonts w:ascii="Courier New" w:hAnsi="Courier New" w:cs="Courier New"/>
+          <w:sz w:val="24"/>
+          <w:szCs w:val="24"/>
+        </w:rPr>
+      </w:pPr>
+    </w:p>
+    <w:p>
+      <w:pPr>
+        <w:ind w:left="0" w:firstLine="0"/>
+        <w:rPr>
+          <w:rFonts w:ascii="Courier New" w:hAnsi="Courier New" w:cs="Courier New"/>
+          <w:sz w:val="24"/>
+          <w:szCs w:val="24"/>
+        </w:rPr>
+      </w:pPr>
+      <w:r>
+        <w:rPr>
+          <w:rFonts w:ascii="Courier New" w:hAnsi="Courier New" w:cs="Courier New"/>
+          <w:sz w:val="24"/>
+          <w:szCs w:val="24"/>
+        </w:rPr>
+        <w:t xml:space="preserve">    public Logger() {</w:t>
+      </w:r>
+    </w:p>
+    <w:p>
+      <w:pPr>
+        <w:ind w:left="0" w:firstLine="0"/>
+        <w:rPr>
+          <w:rFonts w:ascii="Courier New" w:hAnsi="Courier New" w:cs="Courier New"/>
+          <w:sz w:val="24"/>
+          <w:szCs w:val="24"/>
+        </w:rPr>
+      </w:pPr>
+      <w:r>
+        <w:rPr>
+          <w:rFonts w:ascii="Courier New" w:hAnsi="Courier New" w:cs="Courier New"/>
+          <w:sz w:val="24"/>
+          <w:szCs w:val="24"/>
+        </w:rPr>
+        <w:t xml:space="preserve">        this.log = "";</w:t>
+      </w:r>
+    </w:p>
+    <w:p>
+      <w:pPr>
+        <w:ind w:left="0" w:firstLine="0"/>
+        <w:rPr>
+          <w:rFonts w:ascii="Courier New" w:hAnsi="Courier New" w:cs="Courier New"/>
+          <w:sz w:val="24"/>
+          <w:szCs w:val="24"/>
+        </w:rPr>
+      </w:pPr>
+      <w:r>
+        <w:rPr>
+          <w:rFonts w:ascii="Courier New" w:hAnsi="Courier New" w:cs="Courier New"/>
+          <w:sz w:val="24"/>
+          <w:szCs w:val="24"/>
+        </w:rPr>
+        <w:t xml:space="preserve">    }</w:t>
+      </w:r>
+    </w:p>
+    <w:p>
+      <w:pPr>
+        <w:ind w:left="0" w:firstLine="0"/>
+        <w:rPr>
+          <w:rFonts w:ascii="Courier New" w:hAnsi="Courier New" w:cs="Courier New"/>
+          <w:sz w:val="24"/>
+          <w:szCs w:val="24"/>
+        </w:rPr>
+      </w:pPr>
+    </w:p>
+    <w:p>
+      <w:pPr>
+        <w:ind w:left="0" w:firstLine="0"/>
+        <w:rPr>
+          <w:rFonts w:ascii="Courier New" w:hAnsi="Courier New" w:cs="Courier New"/>
+          <w:sz w:val="24"/>
+          <w:szCs w:val="24"/>
+        </w:rPr>
+      </w:pPr>
+      <w:r>
+        <w:rPr>
+          <w:rFonts w:ascii="Courier New" w:hAnsi="Courier New" w:cs="Courier New"/>
+          <w:sz w:val="24"/>
+          <w:szCs w:val="24"/>
+        </w:rPr>
+        <w:lastRenderedPageBreak/>
+        <w:t xml:space="preserve">    public void logMessage(String message) {</w:t>
+      </w:r>
+    </w:p>
+    <w:p>
+      <w:pPr>
+        <w:ind w:left="0" w:firstLine="0"/>
+        <w:rPr>
+          <w:rFonts w:ascii="Courier New" w:hAnsi="Courier New" w:cs="Courier New"/>
+          <w:sz w:val="24"/>
+          <w:szCs w:val="24"/>
+        </w:rPr>
+      </w:pPr>
+      <w:r>
+        <w:rPr>
+          <w:rFonts w:ascii="Courier New" w:hAnsi="Courier New" w:cs="Courier New"/>
+          <w:sz w:val="24"/>
+          <w:szCs w:val="24"/>
+        </w:rPr>
+        <w:t xml:space="preserve">        this.log += message + "\n";</w:t>
+      </w:r>
+    </w:p>
+    <w:p>
+      <w:pPr>
+        <w:ind w:left="0" w:firstLine="0"/>
+        <w:rPr>
+          <w:rFonts w:ascii="Courier New" w:hAnsi="Courier New" w:cs="Courier New"/>
+          <w:sz w:val="24"/>
+          <w:szCs w:val="24"/>
+        </w:rPr>
+      </w:pPr>
+      <w:r>
+        <w:rPr>
+          <w:rFonts w:ascii="Courier New" w:hAnsi="Courier New" w:cs="Courier New"/>
+          <w:sz w:val="24"/>
+          <w:szCs w:val="24"/>
+        </w:rPr>
+        <w:t xml:space="preserve">    }</w:t>
+      </w:r>
+    </w:p>
+    <w:p>
+      <w:pPr>
+        <w:ind w:left="0" w:firstLine="0"/>
+        <w:rPr>
+          <w:rFonts w:ascii="Courier New" w:hAnsi="Courier New" w:cs="Courier New"/>
+          <w:sz w:val="24"/>
+          <w:szCs w:val="24"/>
+        </w:rPr>
+      </w:pPr>
+    </w:p>
+    <w:p>
+      <w:pPr>
+        <w:ind w:left="0" w:firstLine="0"/>
+        <w:rPr>
+          <w:rFonts w:ascii="Courier New" w:hAnsi="Courier New" w:cs="Courier New"/>
+          <w:sz w:val="24"/>
+          <w:szCs w:val="24"/>
+        </w:rPr>
+      </w:pPr>
+      <w:r>
+        <w:rPr>
+          <w:rFonts w:ascii="Courier New" w:hAnsi="Courier New" w:cs="Courier New"/>
+          <w:sz w:val="24"/>
+          <w:szCs w:val="24"/>
+        </w:rPr>
+        <w:t xml:space="preserve">    public </w:t>
+      </w:r>
+      <w:r>
+        <w:rPr>
+          <w:rFonts w:ascii="Courier New" w:hAnsi="Courier New" w:cs="Courier New"/>
+          <w:sz w:val="24"/>
+          <w:szCs w:val="24"/>
+        </w:rPr>
+        <w:t>String</w:t>
+      </w:r>
+      <w:r>
+        <w:rPr>
+          <w:rFonts w:ascii="Courier New" w:hAnsi="Courier New" w:cs="Courier New"/>
+          <w:sz w:val="24"/>
+          <w:szCs w:val="24"/>
+        </w:rPr>
+        <w:t xml:space="preserve"> displayLog() {</w:t>
+      </w:r>
+    </w:p>
+    <w:p>
+      <w:pPr>
+        <w:ind w:left="0" w:firstLine="0"/>
+        <w:rPr>
+          <w:rFonts w:ascii="Courier New" w:hAnsi="Courier New" w:cs="Courier New"/>
+          <w:sz w:val="24"/>
+          <w:szCs w:val="24"/>
+        </w:rPr>
+      </w:pPr>
+      <w:r>
+        <w:rPr>
+          <w:rFonts w:ascii="Courier New" w:hAnsi="Courier New" w:cs="Courier New"/>
+          <w:sz w:val="24"/>
+          <w:szCs w:val="24"/>
+        </w:rPr>
+        <w:t xml:space="preserve">        </w:t>
+      </w:r>
+      <w:r>
+        <w:rPr>
+          <w:rFonts w:ascii="Courier New" w:hAnsi="Courier New" w:cs="Courier New"/>
+          <w:sz w:val="24"/>
+          <w:szCs w:val="24"/>
+        </w:rPr>
+        <w:t>return</w:t>
+      </w:r>
+      <w:r>
+        <w:rPr>
+          <w:rFonts w:ascii="Courier New" w:hAnsi="Courier New" w:cs="Courier New"/>
+          <w:sz w:val="24"/>
+          <w:szCs w:val="24"/>
+        </w:rPr>
+        <w:t>("Log:\n" + log);</w:t>
+      </w:r>
+    </w:p>
+    <w:p>
+      <w:pPr>
+        <w:ind w:left="0" w:firstLine="0"/>
+        <w:rPr>
+          <w:rFonts w:ascii="Courier New" w:hAnsi="Courier New" w:cs="Courier New"/>
+          <w:sz w:val="24"/>
+          <w:szCs w:val="24"/>
+        </w:rPr>
+      </w:pPr>
+      <w:r>
+        <w:rPr>
+          <w:rFonts w:ascii="Courier New" w:hAnsi="Courier New" w:cs="Courier New"/>
+          <w:sz w:val="24"/>
+          <w:szCs w:val="24"/>
+        </w:rPr>
+        <w:t xml:space="preserve">    }</w:t>
+      </w:r>
+    </w:p>
+    <w:p>
+      <w:pPr>
+        <w:ind w:left="0" w:firstLine="0"/>
+        <w:rPr>
+          <w:rFonts w:ascii="Courier New" w:hAnsi="Courier New" w:cs="Courier New"/>
+          <w:sz w:val="24"/>
+          <w:szCs w:val="24"/>
+        </w:rPr>
+      </w:pPr>
+      <w:r>
+        <w:rPr>
+          <w:rFonts w:ascii="Courier New" w:hAnsi="Courier New" w:cs="Courier New"/>
+          <w:sz w:val="24"/>
+          <w:szCs w:val="24"/>
+        </w:rPr>
+        <w:t>}</w:t>
+      </w:r>
+    </w:p>
+    <w:p>
+      <w:pPr>
+        <w:ind w:left="0" w:firstLine="0"/>
+        <w:rPr>
+          <w:rFonts w:ascii="Courier New" w:hAnsi="Courier New" w:cs="Courier New"/>
+          <w:sz w:val="24"/>
+          <w:szCs w:val="24"/>
+        </w:rPr>
+      </w:pPr>
+    </w:p>
+    <w:p>
+      <w:pPr>
+        <w:ind w:left="0" w:firstLine="0"/>
         <w:rPr>
           <w:rStyle w:val="Strong"/>
           <w:rFonts w:eastAsiaTheme="minorEastAsia"/>
@@ -7417,9 +7374,7 @@
           <w:szCs w:val="24"/>
           <w:bdr w:val="single" w:sz="2" w:space="0" w:color="D9D9E3" w:frame="1"/>
         </w:rPr>
-        <w:t>howard.edu.lsp.final</w:t>
-      </w:r>
-      <w:proofErr w:type="gramEnd"/>
+      </w:pPr>
       <w:r>
         <w:rPr>
           <w:rStyle w:val="Strong"/>
@@ -7430,9 +7385,18 @@
           <w:szCs w:val="24"/>
           <w:bdr w:val="single" w:sz="2" w:space="0" w:color="D9D9E3" w:frame="1"/>
         </w:rPr>
-        <w:t>.document</w:t>
-      </w:r>
-      <w:proofErr w:type="spellEnd"/>
+        <w:t xml:space="preserve">Create </w:t>
+      </w:r>
+      <w:r>
+        <w:rPr>
+          <w:rStyle w:val="Strong"/>
+          <w:rFonts w:eastAsiaTheme="minorEastAsia"/>
+          <w:sz w:val="24"/>
+          <w:szCs w:val="24"/>
+          <w:bdr w:val="single" w:sz="2" w:space="0" w:color="D9D9E3" w:frame="1"/>
+        </w:rPr>
+        <w:t>TestLogger</w:t>
+      </w:r>
       <w:r>
         <w:rPr>
           <w:rStyle w:val="Strong"/>
@@ -7443,29 +7407,21 @@
           <w:szCs w:val="24"/>
           <w:bdr w:val="single" w:sz="2" w:space="0" w:color="D9D9E3" w:frame="1"/>
         </w:rPr>
-        <w:t xml:space="preserve"> (put multiple choice questions here)</w:t>
-      </w:r>
-    </w:p>
-    <w:p>
-      <w:pPr>
-        <w:ind w:left="0" w:firstLine="0"/>
+        <w:t xml:space="preserve"> and implement JUnit test case called </w:t>
+      </w:r>
+      <w:r>
         <w:rPr>
           <w:rStyle w:val="Strong"/>
           <w:rFonts w:eastAsiaTheme="minorEastAsia"/>
+          <w:i/>
+          <w:iCs/>
           <w:sz w:val="24"/>
           <w:szCs w:val="24"/>
           <w:bdr w:val="single" w:sz="2" w:space="0" w:color="D9D9E3" w:frame="1"/>
         </w:rPr>
-      </w:pPr>
-    </w:p>
-    <w:p>
-      <w:pPr>
-        <w:pStyle w:val="ListParagraph"/>
-        <w:numPr>
-          <w:ilvl w:val="2"/>
-          <w:numId w:val="29"/>
-        </w:numPr>
-        <w:ind w:left="360"/>
+        <w:t>testDisplayLog</w:t>
+      </w:r>
+      <w:r>
         <w:rPr>
           <w:rStyle w:val="Strong"/>
           <w:rFonts w:eastAsiaTheme="minorEastAsia"/>
@@ -7475,16 +7431,7 @@
           <w:szCs w:val="24"/>
           <w:bdr w:val="single" w:sz="2" w:space="0" w:color="D9D9E3" w:frame="1"/>
         </w:rPr>
-      </w:pPr>
-      <w:r>
-        <w:rPr>
-          <w:rStyle w:val="Strong"/>
-          <w:rFonts w:eastAsiaTheme="minorEastAsia"/>
-          <w:sz w:val="24"/>
-          <w:szCs w:val="24"/>
-          <w:bdr w:val="single" w:sz="2" w:space="0" w:color="D9D9E3" w:frame="1"/>
-        </w:rPr>
-        <w:t xml:space="preserve">Convert </w:t>
+        <w:t xml:space="preserve">.  In addition, create </w:t>
       </w:r>
       <w:r>
         <w:rPr>
@@ -7496,17 +7443,19 @@
           <w:szCs w:val="24"/>
           <w:bdr w:val="single" w:sz="2" w:space="0" w:color="D9D9E3" w:frame="1"/>
         </w:rPr>
-        <w:t xml:space="preserve">the following class into a </w:t>
+        <w:t xml:space="preserve">JUnit test case </w:t>
       </w:r>
       <w:r>
         <w:rPr>
           <w:rStyle w:val="Strong"/>
           <w:rFonts w:eastAsiaTheme="minorEastAsia"/>
+          <w:i/>
+          <w:iCs/>
           <w:sz w:val="24"/>
           <w:szCs w:val="24"/>
           <w:bdr w:val="single" w:sz="2" w:space="0" w:color="D9D9E3" w:frame="1"/>
         </w:rPr>
-        <w:t>Singleton pattern</w:t>
+        <w:t>testLoggerInstances</w:t>
       </w:r>
       <w:r>
         <w:rPr>
@@ -7518,449 +7467,9 @@
           <w:szCs w:val="24"/>
           <w:bdr w:val="single" w:sz="2" w:space="0" w:color="D9D9E3" w:frame="1"/>
         </w:rPr>
-        <w:t xml:space="preserve">. The class represents a simple logging utility. Ensure that every time the Logger is instantiated, the same instance is returned.  </w:t>
-      </w:r>
-    </w:p>
-    <w:p>
-      <w:pPr>
-        <w:ind w:left="0" w:firstLine="0"/>
-        <w:rPr>
-          <w:rStyle w:val="Strong"/>
-          <w:rFonts w:eastAsiaTheme="minorEastAsia"/>
-          <w:sz w:val="24"/>
-          <w:szCs w:val="24"/>
-          <w:bdr w:val="single" w:sz="2" w:space="0" w:color="D9D9E3" w:frame="1"/>
-        </w:rPr>
-      </w:pPr>
-      <w:r>
-        <w:rPr>
-          <w:rStyle w:val="Strong"/>
-          <w:rFonts w:eastAsiaTheme="minorEastAsia"/>
-          <w:sz w:val="24"/>
-          <w:szCs w:val="24"/>
-          <w:bdr w:val="single" w:sz="2" w:space="0" w:color="D9D9E3" w:frame="1"/>
-        </w:rPr>
-        <w:t>(10 pts.)</w:t>
-      </w:r>
-    </w:p>
-    <w:p>
-      <w:pPr>
-        <w:ind w:left="0" w:firstLine="0"/>
-        <w:rPr>
-          <w:rFonts w:ascii="Courier New" w:hAnsi="Courier New" w:cs="Courier New"/>
-          <w:b/>
-          <w:bCs/>
-          <w:sz w:val="24"/>
-          <w:szCs w:val="24"/>
-        </w:rPr>
-      </w:pPr>
-    </w:p>
-    <w:p>
-      <w:pPr>
-        <w:ind w:left="0" w:firstLine="0"/>
-        <w:rPr>
-          <w:rFonts w:ascii="Courier New" w:hAnsi="Courier New" w:cs="Courier New"/>
-          <w:sz w:val="24"/>
-          <w:szCs w:val="24"/>
-        </w:rPr>
-      </w:pPr>
-      <w:r>
-        <w:rPr>
-          <w:rFonts w:ascii="Courier New" w:hAnsi="Courier New" w:cs="Courier New"/>
-          <w:sz w:val="24"/>
-          <w:szCs w:val="24"/>
-        </w:rPr>
-        <w:t>public class Logger {</w:t>
-      </w:r>
-    </w:p>
-    <w:p>
-      <w:pPr>
-        <w:ind w:left="0" w:firstLine="0"/>
-        <w:rPr>
-          <w:rFonts w:ascii="Courier New" w:hAnsi="Courier New" w:cs="Courier New"/>
-          <w:sz w:val="24"/>
-          <w:szCs w:val="24"/>
-        </w:rPr>
-      </w:pPr>
-      <w:r>
-        <w:rPr>
-          <w:rFonts w:ascii="Courier New" w:hAnsi="Courier New" w:cs="Courier New"/>
-          <w:sz w:val="24"/>
-          <w:szCs w:val="24"/>
-        </w:rPr>
-        <w:t xml:space="preserve">    private String </w:t>
-      </w:r>
-      <w:proofErr w:type="gramStart"/>
-      <w:r>
-        <w:rPr>
-          <w:rFonts w:ascii="Courier New" w:hAnsi="Courier New" w:cs="Courier New"/>
-          <w:sz w:val="24"/>
-          <w:szCs w:val="24"/>
-        </w:rPr>
-        <w:t>log;</w:t>
-      </w:r>
-      <w:proofErr w:type="gramEnd"/>
-    </w:p>
-    <w:p>
-      <w:pPr>
-        <w:ind w:left="0" w:firstLine="0"/>
-        <w:rPr>
-          <w:rFonts w:ascii="Courier New" w:hAnsi="Courier New" w:cs="Courier New"/>
-          <w:sz w:val="24"/>
-          <w:szCs w:val="24"/>
-        </w:rPr>
-      </w:pPr>
-    </w:p>
-    <w:p>
-      <w:pPr>
-        <w:ind w:left="0" w:firstLine="0"/>
-        <w:rPr>
-          <w:rFonts w:ascii="Courier New" w:hAnsi="Courier New" w:cs="Courier New"/>
-          <w:sz w:val="24"/>
-          <w:szCs w:val="24"/>
-        </w:rPr>
-      </w:pPr>
-      <w:r>
-        <w:rPr>
-          <w:rFonts w:ascii="Courier New" w:hAnsi="Courier New" w:cs="Courier New"/>
-          <w:sz w:val="24"/>
-          <w:szCs w:val="24"/>
-        </w:rPr>
-        <w:t xml:space="preserve">    public </w:t>
-      </w:r>
-      <w:proofErr w:type="gramStart"/>
-      <w:r>
-        <w:rPr>
-          <w:rFonts w:ascii="Courier New" w:hAnsi="Courier New" w:cs="Courier New"/>
-          <w:sz w:val="24"/>
-          <w:szCs w:val="24"/>
-        </w:rPr>
-        <w:t>Logger(</w:t>
-      </w:r>
-      <w:proofErr w:type="gramEnd"/>
-      <w:r>
-        <w:rPr>
-          <w:rFonts w:ascii="Courier New" w:hAnsi="Courier New" w:cs="Courier New"/>
-          <w:sz w:val="24"/>
-          <w:szCs w:val="24"/>
-        </w:rPr>
-        <w:t>) {</w:t>
-      </w:r>
-    </w:p>
-    <w:p>
-      <w:pPr>
-        <w:ind w:left="0" w:firstLine="0"/>
-        <w:rPr>
-          <w:rFonts w:ascii="Courier New" w:hAnsi="Courier New" w:cs="Courier New"/>
-          <w:sz w:val="24"/>
-          <w:szCs w:val="24"/>
-        </w:rPr>
-      </w:pPr>
-      <w:r>
-        <w:rPr>
-          <w:rFonts w:ascii="Courier New" w:hAnsi="Courier New" w:cs="Courier New"/>
-          <w:sz w:val="24"/>
-          <w:szCs w:val="24"/>
-        </w:rPr>
-        <w:t xml:space="preserve">        this.log = "</w:t>
-      </w:r>
-      <w:proofErr w:type="gramStart"/>
-      <w:r>
-        <w:rPr>
-          <w:rFonts w:ascii="Courier New" w:hAnsi="Courier New" w:cs="Courier New"/>
-          <w:sz w:val="24"/>
-          <w:szCs w:val="24"/>
-        </w:rPr>
-        <w:t>";</w:t>
-      </w:r>
-      <w:proofErr w:type="gramEnd"/>
-    </w:p>
-    <w:p>
-      <w:pPr>
-        <w:ind w:left="0" w:firstLine="0"/>
-        <w:rPr>
-          <w:rFonts w:ascii="Courier New" w:hAnsi="Courier New" w:cs="Courier New"/>
-          <w:sz w:val="24"/>
-          <w:szCs w:val="24"/>
-        </w:rPr>
-      </w:pPr>
-      <w:r>
-        <w:rPr>
-          <w:rFonts w:ascii="Courier New" w:hAnsi="Courier New" w:cs="Courier New"/>
-          <w:sz w:val="24"/>
-          <w:szCs w:val="24"/>
-        </w:rPr>
-        <w:t xml:space="preserve">    }</w:t>
-      </w:r>
-    </w:p>
-    <w:p>
-      <w:pPr>
-        <w:ind w:left="0" w:firstLine="0"/>
-        <w:rPr>
-          <w:rFonts w:ascii="Courier New" w:hAnsi="Courier New" w:cs="Courier New"/>
-          <w:sz w:val="24"/>
-          <w:szCs w:val="24"/>
-        </w:rPr>
-      </w:pPr>
-    </w:p>
-    <w:p>
-      <w:pPr>
-        <w:ind w:left="0" w:firstLine="0"/>
-        <w:rPr>
-          <w:rFonts w:ascii="Courier New" w:hAnsi="Courier New" w:cs="Courier New"/>
-          <w:sz w:val="24"/>
-          <w:szCs w:val="24"/>
-        </w:rPr>
-      </w:pPr>
-      <w:r>
-        <w:rPr>
-          <w:rFonts w:ascii="Courier New" w:hAnsi="Courier New" w:cs="Courier New"/>
-          <w:sz w:val="24"/>
-          <w:szCs w:val="24"/>
-        </w:rPr>
-        <w:t xml:space="preserve">    public void </w:t>
-      </w:r>
-      <w:proofErr w:type="spellStart"/>
-      <w:proofErr w:type="gramStart"/>
-      <w:r>
-        <w:rPr>
-          <w:rFonts w:ascii="Courier New" w:hAnsi="Courier New" w:cs="Courier New"/>
-          <w:sz w:val="24"/>
-          <w:szCs w:val="24"/>
-        </w:rPr>
-        <w:t>logMessage</w:t>
-      </w:r>
-      <w:proofErr w:type="spellEnd"/>
-      <w:r>
-        <w:rPr>
-          <w:rFonts w:ascii="Courier New" w:hAnsi="Courier New" w:cs="Courier New"/>
-          <w:sz w:val="24"/>
-          <w:szCs w:val="24"/>
-        </w:rPr>
-        <w:t>(</w:t>
-      </w:r>
-      <w:proofErr w:type="gramEnd"/>
-      <w:r>
-        <w:rPr>
-          <w:rFonts w:ascii="Courier New" w:hAnsi="Courier New" w:cs="Courier New"/>
-          <w:sz w:val="24"/>
-          <w:szCs w:val="24"/>
-        </w:rPr>
-        <w:t>String message) {</w:t>
-      </w:r>
-    </w:p>
-    <w:p>
-      <w:pPr>
-        <w:ind w:left="0" w:firstLine="0"/>
-        <w:rPr>
-          <w:rFonts w:ascii="Courier New" w:hAnsi="Courier New" w:cs="Courier New"/>
-          <w:sz w:val="24"/>
-          <w:szCs w:val="24"/>
-        </w:rPr>
-      </w:pPr>
-      <w:r>
-        <w:rPr>
-          <w:rFonts w:ascii="Courier New" w:hAnsi="Courier New" w:cs="Courier New"/>
-          <w:sz w:val="24"/>
-          <w:szCs w:val="24"/>
-        </w:rPr>
-        <w:t xml:space="preserve">        this.log += message + "\n</w:t>
-      </w:r>
-      <w:proofErr w:type="gramStart"/>
-      <w:r>
-        <w:rPr>
-          <w:rFonts w:ascii="Courier New" w:hAnsi="Courier New" w:cs="Courier New"/>
-          <w:sz w:val="24"/>
-          <w:szCs w:val="24"/>
-        </w:rPr>
-        <w:t>";</w:t>
-      </w:r>
-      <w:proofErr w:type="gramEnd"/>
-    </w:p>
-    <w:p>
-      <w:pPr>
-        <w:ind w:left="0" w:firstLine="0"/>
-        <w:rPr>
-          <w:rFonts w:ascii="Courier New" w:hAnsi="Courier New" w:cs="Courier New"/>
-          <w:sz w:val="24"/>
-          <w:szCs w:val="24"/>
-        </w:rPr>
-      </w:pPr>
-      <w:r>
-        <w:rPr>
-          <w:rFonts w:ascii="Courier New" w:hAnsi="Courier New" w:cs="Courier New"/>
-          <w:sz w:val="24"/>
-          <w:szCs w:val="24"/>
-        </w:rPr>
-        <w:t xml:space="preserve">    }</w:t>
-      </w:r>
-    </w:p>
-    <w:p>
-      <w:pPr>
-        <w:ind w:left="0" w:firstLine="0"/>
-        <w:rPr>
-          <w:rFonts w:ascii="Courier New" w:hAnsi="Courier New" w:cs="Courier New"/>
-          <w:sz w:val="24"/>
-          <w:szCs w:val="24"/>
-        </w:rPr>
-      </w:pPr>
-    </w:p>
-    <w:p>
-      <w:pPr>
-        <w:ind w:left="0" w:firstLine="0"/>
-        <w:rPr>
-          <w:rFonts w:ascii="Courier New" w:hAnsi="Courier New" w:cs="Courier New"/>
-          <w:sz w:val="24"/>
-          <w:szCs w:val="24"/>
-        </w:rPr>
-      </w:pPr>
-      <w:r>
-        <w:rPr>
-          <w:rFonts w:ascii="Courier New" w:hAnsi="Courier New" w:cs="Courier New"/>
-          <w:sz w:val="24"/>
-          <w:szCs w:val="24"/>
-        </w:rPr>
-        <w:t xml:space="preserve">    public </w:t>
-      </w:r>
-      <w:r>
-        <w:rPr>
-          <w:rFonts w:ascii="Courier New" w:hAnsi="Courier New" w:cs="Courier New"/>
-          <w:sz w:val="24"/>
-          <w:szCs w:val="24"/>
-        </w:rPr>
-        <w:t>String</w:t>
-      </w:r>
-      <w:r>
-        <w:rPr>
-          <w:rFonts w:ascii="Courier New" w:hAnsi="Courier New" w:cs="Courier New"/>
-          <w:sz w:val="24"/>
-          <w:szCs w:val="24"/>
-        </w:rPr>
-        <w:t xml:space="preserve"> </w:t>
-      </w:r>
-      <w:proofErr w:type="spellStart"/>
-      <w:proofErr w:type="gramStart"/>
-      <w:r>
-        <w:rPr>
-          <w:rFonts w:ascii="Courier New" w:hAnsi="Courier New" w:cs="Courier New"/>
-          <w:sz w:val="24"/>
-          <w:szCs w:val="24"/>
-        </w:rPr>
-        <w:t>displayLog</w:t>
-      </w:r>
-      <w:proofErr w:type="spellEnd"/>
-      <w:r>
-        <w:rPr>
-          <w:rFonts w:ascii="Courier New" w:hAnsi="Courier New" w:cs="Courier New"/>
-          <w:sz w:val="24"/>
-          <w:szCs w:val="24"/>
-        </w:rPr>
-        <w:t>(</w:t>
-      </w:r>
-      <w:proofErr w:type="gramEnd"/>
-      <w:r>
-        <w:rPr>
-          <w:rFonts w:ascii="Courier New" w:hAnsi="Courier New" w:cs="Courier New"/>
-          <w:sz w:val="24"/>
-          <w:szCs w:val="24"/>
-        </w:rPr>
-        <w:t>) {</w:t>
-      </w:r>
-    </w:p>
-    <w:p>
-      <w:pPr>
-        <w:ind w:left="0" w:firstLine="0"/>
-        <w:rPr>
-          <w:rFonts w:ascii="Courier New" w:hAnsi="Courier New" w:cs="Courier New"/>
-          <w:sz w:val="24"/>
-          <w:szCs w:val="24"/>
-        </w:rPr>
-      </w:pPr>
-      <w:r>
-        <w:rPr>
-          <w:rFonts w:ascii="Courier New" w:hAnsi="Courier New" w:cs="Courier New"/>
-          <w:sz w:val="24"/>
-          <w:szCs w:val="24"/>
-        </w:rPr>
-        <w:lastRenderedPageBreak/>
-        <w:t xml:space="preserve">        </w:t>
-      </w:r>
-      <w:proofErr w:type="gramStart"/>
-      <w:r>
-        <w:rPr>
-          <w:rFonts w:ascii="Courier New" w:hAnsi="Courier New" w:cs="Courier New"/>
-          <w:sz w:val="24"/>
-          <w:szCs w:val="24"/>
-        </w:rPr>
-        <w:t>return</w:t>
-      </w:r>
-      <w:r>
-        <w:rPr>
-          <w:rFonts w:ascii="Courier New" w:hAnsi="Courier New" w:cs="Courier New"/>
-          <w:sz w:val="24"/>
-          <w:szCs w:val="24"/>
-        </w:rPr>
-        <w:t>(</w:t>
-      </w:r>
-      <w:proofErr w:type="gramEnd"/>
-      <w:r>
-        <w:rPr>
-          <w:rFonts w:ascii="Courier New" w:hAnsi="Courier New" w:cs="Courier New"/>
-          <w:sz w:val="24"/>
-          <w:szCs w:val="24"/>
-        </w:rPr>
-        <w:t>"Log:\n" + log);</w:t>
-      </w:r>
-    </w:p>
-    <w:p>
-      <w:pPr>
-        <w:ind w:left="0" w:firstLine="0"/>
-        <w:rPr>
-          <w:rFonts w:ascii="Courier New" w:hAnsi="Courier New" w:cs="Courier New"/>
-          <w:sz w:val="24"/>
-          <w:szCs w:val="24"/>
-        </w:rPr>
-      </w:pPr>
-      <w:r>
-        <w:rPr>
-          <w:rFonts w:ascii="Courier New" w:hAnsi="Courier New" w:cs="Courier New"/>
-          <w:sz w:val="24"/>
-          <w:szCs w:val="24"/>
-        </w:rPr>
-        <w:t xml:space="preserve">    }</w:t>
-      </w:r>
-    </w:p>
-    <w:p>
-      <w:pPr>
-        <w:ind w:left="0" w:firstLine="0"/>
-        <w:rPr>
-          <w:rFonts w:ascii="Courier New" w:hAnsi="Courier New" w:cs="Courier New"/>
-          <w:sz w:val="24"/>
-          <w:szCs w:val="24"/>
-        </w:rPr>
-      </w:pPr>
-      <w:r>
-        <w:rPr>
-          <w:rFonts w:ascii="Courier New" w:hAnsi="Courier New" w:cs="Courier New"/>
-          <w:sz w:val="24"/>
-          <w:szCs w:val="24"/>
-        </w:rPr>
-        <w:t>}</w:t>
-      </w:r>
-    </w:p>
-    <w:p>
-      <w:pPr>
-        <w:ind w:left="0" w:firstLine="0"/>
-        <w:rPr>
-          <w:rFonts w:ascii="Courier New" w:hAnsi="Courier New" w:cs="Courier New"/>
-          <w:sz w:val="24"/>
-          <w:szCs w:val="24"/>
-        </w:rPr>
-      </w:pPr>
-    </w:p>
-    <w:p>
-      <w:pPr>
-        <w:ind w:left="0" w:firstLine="0"/>
+        <w:t xml:space="preserve"> where the intent is to determine if multiple instantiations </w:t>
+      </w:r>
+      <w:r>
         <w:rPr>
           <w:rStyle w:val="Strong"/>
           <w:rFonts w:eastAsiaTheme="minorEastAsia"/>
@@ -7970,7 +7479,8 @@
           <w:szCs w:val="24"/>
           <w:bdr w:val="single" w:sz="2" w:space="0" w:color="D9D9E3" w:frame="1"/>
         </w:rPr>
-      </w:pPr>
+        <w:t>of Logger</w:t>
+      </w:r>
       <w:r>
         <w:rPr>
           <w:rStyle w:val="Strong"/>
@@ -7981,10 +7491,12 @@
           <w:szCs w:val="24"/>
           <w:bdr w:val="single" w:sz="2" w:space="0" w:color="D9D9E3" w:frame="1"/>
         </w:rPr>
-        <w:t xml:space="preserve">Create </w:t>
-      </w:r>
-      <w:proofErr w:type="spellStart"/>
-      <w:r>
+        <w:t xml:space="preserve">(2 should suffice) actually return the same instance.  Look through the variety of assertions that exist and choose one that is appropriate.  Both implementation and test code can go in the same package.  </w:t>
+      </w:r>
+    </w:p>
+    <w:p>
+      <w:pPr>
+        <w:ind w:left="0" w:firstLine="0"/>
         <w:rPr>
           <w:rStyle w:val="Strong"/>
           <w:rFonts w:eastAsiaTheme="minorEastAsia"/>
@@ -7992,10 +7504,41 @@
           <w:szCs w:val="24"/>
           <w:bdr w:val="single" w:sz="2" w:space="0" w:color="D9D9E3" w:frame="1"/>
         </w:rPr>
-        <w:t>TestLogger</w:t>
-      </w:r>
-      <w:proofErr w:type="spellEnd"/>
-      <w:r>
+      </w:pPr>
+      <w:r>
+        <w:rPr>
+          <w:rStyle w:val="Strong"/>
+          <w:rFonts w:eastAsiaTheme="minorEastAsia"/>
+          <w:sz w:val="24"/>
+          <w:szCs w:val="24"/>
+          <w:bdr w:val="single" w:sz="2" w:space="0" w:color="D9D9E3" w:frame="1"/>
+        </w:rPr>
+        <w:t>(</w:t>
+      </w:r>
+      <w:r>
+        <w:rPr>
+          <w:rStyle w:val="Strong"/>
+          <w:rFonts w:eastAsiaTheme="minorEastAsia"/>
+          <w:sz w:val="24"/>
+          <w:szCs w:val="24"/>
+          <w:bdr w:val="single" w:sz="2" w:space="0" w:color="D9D9E3" w:frame="1"/>
+        </w:rPr>
+        <w:t>5</w:t>
+      </w:r>
+      <w:r>
+        <w:rPr>
+          <w:rStyle w:val="Strong"/>
+          <w:rFonts w:eastAsiaTheme="minorEastAsia"/>
+          <w:sz w:val="24"/>
+          <w:szCs w:val="24"/>
+          <w:bdr w:val="single" w:sz="2" w:space="0" w:color="D9D9E3" w:frame="1"/>
+        </w:rPr>
+        <w:t xml:space="preserve"> pts.)</w:t>
+      </w:r>
+    </w:p>
+    <w:p>
+      <w:pPr>
+        <w:ind w:left="0" w:firstLine="0"/>
         <w:rPr>
           <w:rStyle w:val="Strong"/>
           <w:rFonts w:eastAsiaTheme="minorEastAsia"/>
@@ -8005,23 +7548,11 @@
           <w:szCs w:val="24"/>
           <w:bdr w:val="single" w:sz="2" w:space="0" w:color="D9D9E3" w:frame="1"/>
         </w:rPr>
-        <w:t xml:space="preserve"> and implement JUnit test case called </w:t>
-      </w:r>
-      <w:proofErr w:type="spellStart"/>
-      <w:r>
-        <w:rPr>
-          <w:rStyle w:val="Strong"/>
-          <w:rFonts w:eastAsiaTheme="minorEastAsia"/>
-          <w:i/>
-          <w:iCs/>
-          <w:sz w:val="24"/>
-          <w:szCs w:val="24"/>
-          <w:bdr w:val="single" w:sz="2" w:space="0" w:color="D9D9E3" w:frame="1"/>
-        </w:rPr>
-        <w:t>testDisplayLog</w:t>
-      </w:r>
-      <w:proofErr w:type="spellEnd"/>
-      <w:r>
+      </w:pPr>
+    </w:p>
+    <w:p>
+      <w:pPr>
+        <w:ind w:left="0" w:firstLine="0"/>
         <w:rPr>
           <w:rStyle w:val="Strong"/>
           <w:rFonts w:eastAsiaTheme="minorEastAsia"/>
@@ -8031,8 +7562,7 @@
           <w:szCs w:val="24"/>
           <w:bdr w:val="single" w:sz="2" w:space="0" w:color="D9D9E3" w:frame="1"/>
         </w:rPr>
-        <w:t xml:space="preserve">.  In addition, create </w:t>
-      </w:r>
+      </w:pPr>
       <w:r>
         <w:rPr>
           <w:rStyle w:val="Strong"/>
@@ -8043,22 +7573,8 @@
           <w:szCs w:val="24"/>
           <w:bdr w:val="single" w:sz="2" w:space="0" w:color="D9D9E3" w:frame="1"/>
         </w:rPr>
-        <w:t xml:space="preserve">JUnit test case </w:t>
-      </w:r>
-      <w:proofErr w:type="spellStart"/>
-      <w:r>
-        <w:rPr>
-          <w:rStyle w:val="Strong"/>
-          <w:rFonts w:eastAsiaTheme="minorEastAsia"/>
-          <w:i/>
-          <w:iCs/>
-          <w:sz w:val="24"/>
-          <w:szCs w:val="24"/>
-          <w:bdr w:val="single" w:sz="2" w:space="0" w:color="D9D9E3" w:frame="1"/>
-        </w:rPr>
-        <w:t>testLoggerInstances</w:t>
-      </w:r>
-      <w:proofErr w:type="spellEnd"/>
+        <w:t xml:space="preserve">Your </w:t>
+      </w:r>
       <w:r>
         <w:rPr>
           <w:rStyle w:val="Strong"/>
@@ -8069,7 +7585,7 @@
           <w:szCs w:val="24"/>
           <w:bdr w:val="single" w:sz="2" w:space="0" w:color="D9D9E3" w:frame="1"/>
         </w:rPr>
-        <w:t xml:space="preserve"> where the intent is to determine if multiple instantiations </w:t>
+        <w:t xml:space="preserve">solution </w:t>
       </w:r>
       <w:r>
         <w:rPr>
@@ -8081,10 +7597,12 @@
           <w:szCs w:val="24"/>
           <w:bdr w:val="single" w:sz="2" w:space="0" w:color="D9D9E3" w:frame="1"/>
         </w:rPr>
-        <w:t xml:space="preserve">of </w:t>
-      </w:r>
-      <w:proofErr w:type="gramStart"/>
-      <w:r>
+        <w:t>should have:</w:t>
+      </w:r>
+    </w:p>
+    <w:p>
+      <w:pPr>
+        <w:ind w:left="0" w:firstLine="0"/>
         <w:rPr>
           <w:rStyle w:val="Strong"/>
           <w:rFonts w:eastAsiaTheme="minorEastAsia"/>
@@ -8094,9 +7612,16 @@
           <w:szCs w:val="24"/>
           <w:bdr w:val="single" w:sz="2" w:space="0" w:color="D9D9E3" w:frame="1"/>
         </w:rPr>
-        <w:t>Logger</w:t>
-      </w:r>
-      <w:r>
+      </w:pPr>
+    </w:p>
+    <w:p>
+      <w:pPr>
+        <w:pStyle w:val="ListParagraph"/>
+        <w:numPr>
+          <w:ilvl w:val="3"/>
+          <w:numId w:val="8"/>
+        </w:numPr>
+        <w:ind w:left="360"/>
         <w:rPr>
           <w:rStyle w:val="Strong"/>
           <w:rFonts w:eastAsiaTheme="minorEastAsia"/>
@@ -8106,9 +7631,7 @@
           <w:szCs w:val="24"/>
           <w:bdr w:val="single" w:sz="2" w:space="0" w:color="D9D9E3" w:frame="1"/>
         </w:rPr>
-        <w:t>(</w:t>
-      </w:r>
-      <w:proofErr w:type="gramEnd"/>
+      </w:pPr>
       <w:r>
         <w:rPr>
           <w:rStyle w:val="Strong"/>
@@ -8119,54 +7642,17 @@
           <w:szCs w:val="24"/>
           <w:bdr w:val="single" w:sz="2" w:space="0" w:color="D9D9E3" w:frame="1"/>
         </w:rPr>
-        <w:t xml:space="preserve">2 should suffice) actually return the same instance.  Look through the variety of assertions that exist and choose one that is appropriate.  Both implementation and test code can go in the same package.  </w:t>
-      </w:r>
-    </w:p>
-    <w:p>
-      <w:pPr>
-        <w:ind w:left="0" w:firstLine="0"/>
-        <w:rPr>
-          <w:rStyle w:val="Strong"/>
-          <w:rFonts w:eastAsiaTheme="minorEastAsia"/>
-          <w:sz w:val="24"/>
-          <w:szCs w:val="24"/>
-          <w:bdr w:val="single" w:sz="2" w:space="0" w:color="D9D9E3" w:frame="1"/>
-        </w:rPr>
-      </w:pPr>
-      <w:r>
-        <w:rPr>
-          <w:rStyle w:val="Strong"/>
-          <w:rFonts w:eastAsiaTheme="minorEastAsia"/>
-          <w:sz w:val="24"/>
-          <w:szCs w:val="24"/>
-          <w:bdr w:val="single" w:sz="2" w:space="0" w:color="D9D9E3" w:frame="1"/>
-        </w:rPr>
-        <w:t>(</w:t>
-      </w:r>
-      <w:r>
-        <w:rPr>
-          <w:rStyle w:val="Strong"/>
-          <w:rFonts w:eastAsiaTheme="minorEastAsia"/>
-          <w:sz w:val="24"/>
-          <w:szCs w:val="24"/>
-          <w:bdr w:val="single" w:sz="2" w:space="0" w:color="D9D9E3" w:frame="1"/>
-        </w:rPr>
-        <w:t>5</w:t>
-      </w:r>
-      <w:r>
-        <w:rPr>
-          <w:rStyle w:val="Strong"/>
-          <w:rFonts w:eastAsiaTheme="minorEastAsia"/>
-          <w:sz w:val="24"/>
-          <w:szCs w:val="24"/>
-          <w:bdr w:val="single" w:sz="2" w:space="0" w:color="D9D9E3" w:frame="1"/>
-        </w:rPr>
-        <w:t xml:space="preserve"> pts.)</w:t>
-      </w:r>
-    </w:p>
-    <w:p>
-      <w:pPr>
-        <w:ind w:left="0" w:firstLine="0"/>
+        <w:t>Logger.java (implementation)</w:t>
+      </w:r>
+    </w:p>
+    <w:p>
+      <w:pPr>
+        <w:pStyle w:val="ListParagraph"/>
+        <w:numPr>
+          <w:ilvl w:val="3"/>
+          <w:numId w:val="8"/>
+        </w:numPr>
+        <w:ind w:left="360"/>
         <w:rPr>
           <w:rStyle w:val="Strong"/>
           <w:rFonts w:eastAsiaTheme="minorEastAsia"/>
@@ -8177,10 +7663,7 @@
           <w:bdr w:val="single" w:sz="2" w:space="0" w:color="D9D9E3" w:frame="1"/>
         </w:rPr>
       </w:pPr>
-    </w:p>
-    <w:p>
-      <w:pPr>
-        <w:ind w:left="0" w:firstLine="0"/>
+      <w:r>
         <w:rPr>
           <w:rStyle w:val="Strong"/>
           <w:rFonts w:eastAsiaTheme="minorEastAsia"/>
@@ -8190,8 +7673,12 @@
           <w:szCs w:val="24"/>
           <w:bdr w:val="single" w:sz="2" w:space="0" w:color="D9D9E3" w:frame="1"/>
         </w:rPr>
-      </w:pPr>
-      <w:r>
+        <w:t>TestLogger.java (JUnit test cases)</w:t>
+      </w:r>
+    </w:p>
+    <w:p>
+      <w:pPr>
+        <w:ind w:left="0" w:firstLine="0"/>
         <w:rPr>
           <w:rStyle w:val="Strong"/>
           <w:rFonts w:eastAsiaTheme="minorEastAsia"/>
@@ -8201,127 +7688,12 @@
           <w:szCs w:val="24"/>
           <w:bdr w:val="single" w:sz="2" w:space="0" w:color="D9D9E3" w:frame="1"/>
         </w:rPr>
-        <w:t xml:space="preserve">Your </w:t>
-      </w:r>
-      <w:r>
-        <w:rPr>
-          <w:rStyle w:val="Strong"/>
-          <w:rFonts w:eastAsiaTheme="minorEastAsia"/>
-          <w:b w:val="0"/>
-          <w:bCs w:val="0"/>
-          <w:sz w:val="24"/>
-          <w:szCs w:val="24"/>
-          <w:bdr w:val="single" w:sz="2" w:space="0" w:color="D9D9E3" w:frame="1"/>
-        </w:rPr>
-        <w:t xml:space="preserve">solution </w:t>
-      </w:r>
-      <w:r>
-        <w:rPr>
-          <w:rStyle w:val="Strong"/>
-          <w:rFonts w:eastAsiaTheme="minorEastAsia"/>
-          <w:b w:val="0"/>
-          <w:bCs w:val="0"/>
-          <w:sz w:val="24"/>
-          <w:szCs w:val="24"/>
-          <w:bdr w:val="single" w:sz="2" w:space="0" w:color="D9D9E3" w:frame="1"/>
-        </w:rPr>
-        <w:t>should have:</w:t>
-      </w:r>
+      </w:pPr>
     </w:p>
     <w:p>
       <w:pPr>
         <w:ind w:left="0" w:firstLine="0"/>
         <w:rPr>
-          <w:rStyle w:val="Strong"/>
-          <w:rFonts w:eastAsiaTheme="minorEastAsia"/>
-          <w:b w:val="0"/>
-          <w:bCs w:val="0"/>
-          <w:sz w:val="24"/>
-          <w:szCs w:val="24"/>
-          <w:bdr w:val="single" w:sz="2" w:space="0" w:color="D9D9E3" w:frame="1"/>
-        </w:rPr>
-      </w:pPr>
-    </w:p>
-    <w:p>
-      <w:pPr>
-        <w:pStyle w:val="ListParagraph"/>
-        <w:numPr>
-          <w:ilvl w:val="3"/>
-          <w:numId w:val="8"/>
-        </w:numPr>
-        <w:ind w:left="360"/>
-        <w:rPr>
-          <w:rStyle w:val="Strong"/>
-          <w:rFonts w:eastAsiaTheme="minorEastAsia"/>
-          <w:b w:val="0"/>
-          <w:bCs w:val="0"/>
-          <w:sz w:val="24"/>
-          <w:szCs w:val="24"/>
-          <w:bdr w:val="single" w:sz="2" w:space="0" w:color="D9D9E3" w:frame="1"/>
-        </w:rPr>
-      </w:pPr>
-      <w:r>
-        <w:rPr>
-          <w:rStyle w:val="Strong"/>
-          <w:rFonts w:eastAsiaTheme="minorEastAsia"/>
-          <w:b w:val="0"/>
-          <w:bCs w:val="0"/>
-          <w:sz w:val="24"/>
-          <w:szCs w:val="24"/>
-          <w:bdr w:val="single" w:sz="2" w:space="0" w:color="D9D9E3" w:frame="1"/>
-        </w:rPr>
-        <w:t>Logger.java (implementation)</w:t>
-      </w:r>
-    </w:p>
-    <w:p>
-      <w:pPr>
-        <w:pStyle w:val="ListParagraph"/>
-        <w:numPr>
-          <w:ilvl w:val="3"/>
-          <w:numId w:val="8"/>
-        </w:numPr>
-        <w:ind w:left="360"/>
-        <w:rPr>
-          <w:rStyle w:val="Strong"/>
-          <w:rFonts w:eastAsiaTheme="minorEastAsia"/>
-          <w:b w:val="0"/>
-          <w:bCs w:val="0"/>
-          <w:sz w:val="24"/>
-          <w:szCs w:val="24"/>
-          <w:bdr w:val="single" w:sz="2" w:space="0" w:color="D9D9E3" w:frame="1"/>
-        </w:rPr>
-      </w:pPr>
-      <w:r>
-        <w:rPr>
-          <w:rStyle w:val="Strong"/>
-          <w:rFonts w:eastAsiaTheme="minorEastAsia"/>
-          <w:b w:val="0"/>
-          <w:bCs w:val="0"/>
-          <w:sz w:val="24"/>
-          <w:szCs w:val="24"/>
-          <w:bdr w:val="single" w:sz="2" w:space="0" w:color="D9D9E3" w:frame="1"/>
-        </w:rPr>
-        <w:t>TestLogger.java (JUnit test cases)</w:t>
-      </w:r>
-    </w:p>
-    <w:p>
-      <w:pPr>
-        <w:ind w:left="0" w:firstLine="0"/>
-        <w:rPr>
-          <w:rStyle w:val="Strong"/>
-          <w:rFonts w:eastAsiaTheme="minorEastAsia"/>
-          <w:b w:val="0"/>
-          <w:bCs w:val="0"/>
-          <w:sz w:val="24"/>
-          <w:szCs w:val="24"/>
-          <w:bdr w:val="single" w:sz="2" w:space="0" w:color="D9D9E3" w:frame="1"/>
-        </w:rPr>
-      </w:pPr>
-    </w:p>
-    <w:p>
-      <w:pPr>
-        <w:ind w:left="0" w:firstLine="0"/>
-        <w:rPr>
           <w:rFonts w:ascii="Courier New" w:hAnsi="Courier New" w:cs="Courier New"/>
           <w:b/>
           <w:bCs/>
@@ -8344,29 +7716,7 @@
           <w:sz w:val="24"/>
           <w:szCs w:val="24"/>
         </w:rPr>
-        <w:t xml:space="preserve">package </w:t>
-      </w:r>
-      <w:proofErr w:type="gramStart"/>
-      <w:r>
-        <w:rPr>
-          <w:rFonts w:ascii="Courier New" w:hAnsi="Courier New" w:cs="Courier New"/>
-          <w:b/>
-          <w:bCs/>
-          <w:sz w:val="24"/>
-          <w:szCs w:val="24"/>
-        </w:rPr>
-        <w:t>howard.edu.lsp.final</w:t>
-      </w:r>
-      <w:proofErr w:type="gramEnd"/>
-      <w:r>
-        <w:rPr>
-          <w:rFonts w:ascii="Courier New" w:hAnsi="Courier New" w:cs="Courier New"/>
-          <w:b/>
-          <w:bCs/>
-          <w:sz w:val="24"/>
-          <w:szCs w:val="24"/>
-        </w:rPr>
-        <w:t>.proble</w:t>
+        <w:t>package howard.edu.lsp.final.proble</w:t>
       </w:r>
       <w:r>
         <w:rPr>
@@ -8487,7 +7837,6 @@
         </w:rPr>
         <w:t xml:space="preserve">Define an interface called </w:t>
       </w:r>
-      <w:proofErr w:type="spellStart"/>
       <w:r>
         <w:rPr>
           <w:b/>
@@ -8497,7 +7846,6 @@
         </w:rPr>
         <w:t>PaymentStrategy</w:t>
       </w:r>
-      <w:proofErr w:type="spellEnd"/>
       <w:r>
         <w:rPr>
           <w:sz w:val="24"/>
@@ -8530,412 +7878,348 @@
           <w:sz w:val="24"/>
           <w:szCs w:val="24"/>
         </w:rPr>
-        <w:t xml:space="preserve">interface </w:t>
-      </w:r>
-      <w:proofErr w:type="spellStart"/>
-      <w:r>
+        <w:t>interface PaymentStrategy {</w:t>
+      </w:r>
+    </w:p>
+    <w:p>
+      <w:pPr>
+        <w:ind w:left="0" w:firstLine="0"/>
         <w:rPr>
           <w:rFonts w:ascii="Courier New" w:hAnsi="Courier New" w:cs="Courier New"/>
           <w:sz w:val="24"/>
           <w:szCs w:val="24"/>
         </w:rPr>
+      </w:pPr>
+      <w:r>
+        <w:rPr>
+          <w:rFonts w:ascii="Courier New" w:hAnsi="Courier New" w:cs="Courier New"/>
+          <w:sz w:val="24"/>
+          <w:szCs w:val="24"/>
+        </w:rPr>
+        <w:t xml:space="preserve">    void pay</w:t>
+      </w:r>
+      <w:r>
+        <w:rPr>
+          <w:rFonts w:ascii="Courier New" w:hAnsi="Courier New" w:cs="Courier New"/>
+          <w:sz w:val="24"/>
+          <w:szCs w:val="24"/>
+        </w:rPr>
+        <w:t xml:space="preserve"> </w:t>
+      </w:r>
+      <w:r>
+        <w:rPr>
+          <w:rFonts w:ascii="Courier New" w:hAnsi="Courier New" w:cs="Courier New"/>
+          <w:sz w:val="24"/>
+          <w:szCs w:val="24"/>
+        </w:rPr>
+        <w:t>(double pay);</w:t>
+      </w:r>
+    </w:p>
+    <w:p>
+      <w:pPr>
+        <w:ind w:left="0" w:firstLine="0"/>
+        <w:rPr>
+          <w:rFonts w:ascii="Courier New" w:hAnsi="Courier New" w:cs="Courier New"/>
+          <w:sz w:val="24"/>
+          <w:szCs w:val="24"/>
+        </w:rPr>
+      </w:pPr>
+      <w:r>
+        <w:rPr>
+          <w:rFonts w:ascii="Courier New" w:hAnsi="Courier New" w:cs="Courier New"/>
+          <w:sz w:val="24"/>
+          <w:szCs w:val="24"/>
+        </w:rPr>
+        <w:t>}</w:t>
+      </w:r>
+    </w:p>
+    <w:p>
+      <w:pPr>
+        <w:ind w:left="0" w:firstLine="0"/>
+        <w:rPr>
+          <w:rFonts w:ascii="Courier New" w:hAnsi="Courier New" w:cs="Courier New"/>
+          <w:sz w:val="24"/>
+          <w:szCs w:val="24"/>
+        </w:rPr>
+      </w:pPr>
+    </w:p>
+    <w:p>
+      <w:pPr>
+        <w:ind w:left="0" w:firstLine="0"/>
+        <w:rPr>
+          <w:sz w:val="24"/>
+          <w:szCs w:val="24"/>
+        </w:rPr>
+      </w:pPr>
+      <w:r>
+        <w:rPr>
+          <w:sz w:val="24"/>
+          <w:szCs w:val="24"/>
+        </w:rPr>
+        <w:t xml:space="preserve">Create concrete classes </w:t>
+      </w:r>
+      <w:r>
+        <w:rPr>
+          <w:b/>
+          <w:bCs/>
+          <w:sz w:val="24"/>
+          <w:szCs w:val="24"/>
+        </w:rPr>
+        <w:t>CreditCardPayment</w:t>
+      </w:r>
+      <w:r>
+        <w:rPr>
+          <w:sz w:val="24"/>
+          <w:szCs w:val="24"/>
+        </w:rPr>
+        <w:t xml:space="preserve">, </w:t>
+      </w:r>
+      <w:r>
+        <w:rPr>
+          <w:b/>
+          <w:bCs/>
+          <w:sz w:val="24"/>
+          <w:szCs w:val="24"/>
+        </w:rPr>
+        <w:t>PayPalPayment</w:t>
+      </w:r>
+      <w:r>
+        <w:rPr>
+          <w:sz w:val="24"/>
+          <w:szCs w:val="24"/>
+        </w:rPr>
+        <w:t xml:space="preserve"> and </w:t>
+      </w:r>
+      <w:r>
+        <w:rPr>
+          <w:b/>
+          <w:bCs/>
+          <w:sz w:val="24"/>
+          <w:szCs w:val="24"/>
+        </w:rPr>
+        <w:t>BitcoinPayment</w:t>
+      </w:r>
+      <w:r>
+        <w:rPr>
+          <w:sz w:val="24"/>
+          <w:szCs w:val="24"/>
+        </w:rPr>
+        <w:t xml:space="preserve"> that implements the above.  Each concrete class should provide its own implementation of the pay method.</w:t>
+      </w:r>
+    </w:p>
+    <w:p>
+      <w:pPr>
+        <w:ind w:left="0" w:firstLine="0"/>
+        <w:rPr>
+          <w:sz w:val="24"/>
+          <w:szCs w:val="24"/>
+        </w:rPr>
+      </w:pPr>
+    </w:p>
+    <w:p>
+      <w:pPr>
+        <w:ind w:left="0" w:firstLine="0"/>
+        <w:rPr>
+          <w:sz w:val="24"/>
+          <w:szCs w:val="24"/>
+        </w:rPr>
+      </w:pPr>
+      <w:r>
+        <w:rPr>
+          <w:sz w:val="24"/>
+          <w:szCs w:val="24"/>
+        </w:rPr>
+        <w:t xml:space="preserve">The </w:t>
+      </w:r>
+      <w:r>
+        <w:rPr>
+          <w:b/>
+          <w:bCs/>
+          <w:sz w:val="24"/>
+          <w:szCs w:val="24"/>
+        </w:rPr>
+        <w:t>CreditCardPayment</w:t>
+      </w:r>
+      <w:r>
+        <w:rPr>
+          <w:sz w:val="24"/>
+          <w:szCs w:val="24"/>
+        </w:rPr>
+        <w:t xml:space="preserve"> class requires a credit card number for instantiation (passed in constructor</w:t>
+      </w:r>
+      <w:r>
+        <w:rPr>
+          <w:sz w:val="24"/>
+          <w:szCs w:val="24"/>
+        </w:rPr>
+        <w:t>, String</w:t>
+      </w:r>
+      <w:r>
+        <w:rPr>
+          <w:sz w:val="24"/>
+          <w:szCs w:val="24"/>
+        </w:rPr>
+        <w:t xml:space="preserve">), the </w:t>
+      </w:r>
+      <w:r>
+        <w:rPr>
+          <w:b/>
+          <w:bCs/>
+          <w:sz w:val="24"/>
+          <w:szCs w:val="24"/>
+        </w:rPr>
+        <w:t>PayPalPayment</w:t>
+      </w:r>
+      <w:r>
+        <w:rPr>
+          <w:sz w:val="24"/>
+          <w:szCs w:val="24"/>
+        </w:rPr>
+        <w:t xml:space="preserve"> class requires an email address</w:t>
+      </w:r>
+      <w:r>
+        <w:rPr>
+          <w:sz w:val="24"/>
+          <w:szCs w:val="24"/>
+        </w:rPr>
+        <w:t xml:space="preserve"> (passed in constructor</w:t>
+      </w:r>
+      <w:r>
+        <w:rPr>
+          <w:sz w:val="24"/>
+          <w:szCs w:val="24"/>
+        </w:rPr>
+        <w:t>, String</w:t>
+      </w:r>
+      <w:r>
+        <w:rPr>
+          <w:sz w:val="24"/>
+          <w:szCs w:val="24"/>
+        </w:rPr>
+        <w:t>)</w:t>
+      </w:r>
+      <w:r>
+        <w:rPr>
+          <w:sz w:val="24"/>
+          <w:szCs w:val="24"/>
+        </w:rPr>
+        <w:t xml:space="preserve">, and the </w:t>
+      </w:r>
+      <w:r>
+        <w:rPr>
+          <w:b/>
+          <w:bCs/>
+          <w:sz w:val="24"/>
+          <w:szCs w:val="24"/>
+        </w:rPr>
+        <w:t xml:space="preserve">BitconPayment </w:t>
+      </w:r>
+      <w:r>
+        <w:rPr>
+          <w:sz w:val="24"/>
+          <w:szCs w:val="24"/>
+        </w:rPr>
+        <w:t>class requires a Bitcoin address</w:t>
+      </w:r>
+      <w:r>
+        <w:rPr>
+          <w:sz w:val="24"/>
+          <w:szCs w:val="24"/>
+        </w:rPr>
+        <w:t xml:space="preserve"> (passed in constructor</w:t>
+      </w:r>
+      <w:r>
+        <w:rPr>
+          <w:sz w:val="24"/>
+          <w:szCs w:val="24"/>
+        </w:rPr>
+        <w:t>, String</w:t>
+      </w:r>
+      <w:r>
+        <w:rPr>
+          <w:sz w:val="24"/>
+          <w:szCs w:val="24"/>
+        </w:rPr>
+        <w:t>)</w:t>
+      </w:r>
+      <w:r>
+        <w:rPr>
+          <w:sz w:val="24"/>
+          <w:szCs w:val="24"/>
+        </w:rPr>
+        <w:t>.</w:t>
+      </w:r>
+      <w:r>
+        <w:rPr>
+          <w:sz w:val="24"/>
+          <w:szCs w:val="24"/>
+        </w:rPr>
+        <w:t xml:space="preserve">  You should assign these to appropriately named variables in each constructor.</w:t>
+      </w:r>
+    </w:p>
+    <w:p>
+      <w:pPr>
+        <w:ind w:left="0" w:firstLine="0"/>
+        <w:rPr>
+          <w:sz w:val="24"/>
+          <w:szCs w:val="24"/>
+        </w:rPr>
+      </w:pPr>
+    </w:p>
+    <w:p>
+      <w:pPr>
+        <w:ind w:left="0" w:firstLine="0"/>
+        <w:rPr>
+          <w:sz w:val="24"/>
+          <w:szCs w:val="24"/>
+        </w:rPr>
+      </w:pPr>
+      <w:r>
+        <w:rPr>
+          <w:sz w:val="24"/>
+          <w:szCs w:val="24"/>
+        </w:rPr>
+        <w:lastRenderedPageBreak/>
+        <w:t>C</w:t>
+      </w:r>
+      <w:r>
+        <w:rPr>
+          <w:sz w:val="24"/>
+          <w:szCs w:val="24"/>
+        </w:rPr>
+        <w:t xml:space="preserve">reate a </w:t>
+      </w:r>
+      <w:r>
+        <w:rPr>
+          <w:b/>
+          <w:bCs/>
+          <w:sz w:val="24"/>
+          <w:szCs w:val="24"/>
+        </w:rPr>
+        <w:t>ShoppingCart</w:t>
+      </w:r>
+      <w:r>
+        <w:rPr>
+          <w:sz w:val="24"/>
+          <w:szCs w:val="24"/>
+        </w:rPr>
+        <w:t xml:space="preserve"> class that has </w:t>
+      </w:r>
+      <w:r>
+        <w:rPr>
+          <w:b/>
+          <w:bCs/>
+          <w:sz w:val="24"/>
+          <w:szCs w:val="24"/>
+        </w:rPr>
         <w:t>PaymentStrategy</w:t>
       </w:r>
-      <w:proofErr w:type="spellEnd"/>
-      <w:r>
-        <w:rPr>
-          <w:rFonts w:ascii="Courier New" w:hAnsi="Courier New" w:cs="Courier New"/>
-          <w:sz w:val="24"/>
-          <w:szCs w:val="24"/>
-        </w:rPr>
-        <w:t xml:space="preserve"> {</w:t>
-      </w:r>
-    </w:p>
-    <w:p>
-      <w:pPr>
-        <w:ind w:left="0" w:firstLine="0"/>
-        <w:rPr>
-          <w:rFonts w:ascii="Courier New" w:hAnsi="Courier New" w:cs="Courier New"/>
-          <w:sz w:val="24"/>
-          <w:szCs w:val="24"/>
-        </w:rPr>
-      </w:pPr>
-      <w:r>
-        <w:rPr>
-          <w:rFonts w:ascii="Courier New" w:hAnsi="Courier New" w:cs="Courier New"/>
-          <w:sz w:val="24"/>
-          <w:szCs w:val="24"/>
-        </w:rPr>
-        <w:t xml:space="preserve">    void pay</w:t>
-      </w:r>
-      <w:r>
-        <w:rPr>
-          <w:rFonts w:ascii="Courier New" w:hAnsi="Courier New" w:cs="Courier New"/>
-          <w:sz w:val="24"/>
-          <w:szCs w:val="24"/>
-        </w:rPr>
-        <w:t xml:space="preserve"> </w:t>
-      </w:r>
-      <w:r>
-        <w:rPr>
-          <w:rFonts w:ascii="Courier New" w:hAnsi="Courier New" w:cs="Courier New"/>
-          <w:sz w:val="24"/>
-          <w:szCs w:val="24"/>
-        </w:rPr>
-        <w:t>(double pay</w:t>
-      </w:r>
-      <w:proofErr w:type="gramStart"/>
-      <w:r>
-        <w:rPr>
-          <w:rFonts w:ascii="Courier New" w:hAnsi="Courier New" w:cs="Courier New"/>
-          <w:sz w:val="24"/>
-          <w:szCs w:val="24"/>
-        </w:rPr>
-        <w:t>);</w:t>
-      </w:r>
-      <w:proofErr w:type="gramEnd"/>
-    </w:p>
-    <w:p>
-      <w:pPr>
-        <w:ind w:left="0" w:firstLine="0"/>
-        <w:rPr>
-          <w:rFonts w:ascii="Courier New" w:hAnsi="Courier New" w:cs="Courier New"/>
-          <w:sz w:val="24"/>
-          <w:szCs w:val="24"/>
-        </w:rPr>
-      </w:pPr>
-      <w:r>
-        <w:rPr>
-          <w:rFonts w:ascii="Courier New" w:hAnsi="Courier New" w:cs="Courier New"/>
-          <w:sz w:val="24"/>
-          <w:szCs w:val="24"/>
-        </w:rPr>
-        <w:t>}</w:t>
-      </w:r>
-    </w:p>
-    <w:p>
-      <w:pPr>
-        <w:ind w:left="0" w:firstLine="0"/>
-        <w:rPr>
-          <w:rFonts w:ascii="Courier New" w:hAnsi="Courier New" w:cs="Courier New"/>
-          <w:sz w:val="24"/>
-          <w:szCs w:val="24"/>
-        </w:rPr>
-      </w:pPr>
-    </w:p>
-    <w:p>
-      <w:pPr>
-        <w:ind w:left="0" w:firstLine="0"/>
-        <w:rPr>
-          <w:sz w:val="24"/>
-          <w:szCs w:val="24"/>
-        </w:rPr>
-      </w:pPr>
-      <w:r>
-        <w:rPr>
-          <w:sz w:val="24"/>
-          <w:szCs w:val="24"/>
-        </w:rPr>
-        <w:t xml:space="preserve">Create concrete classes </w:t>
-      </w:r>
-      <w:proofErr w:type="spellStart"/>
-      <w:r>
-        <w:rPr>
-          <w:b/>
-          <w:bCs/>
-          <w:sz w:val="24"/>
-          <w:szCs w:val="24"/>
-        </w:rPr>
-        <w:t>CreditCardPayment</w:t>
-      </w:r>
-      <w:proofErr w:type="spellEnd"/>
-      <w:r>
-        <w:rPr>
-          <w:sz w:val="24"/>
-          <w:szCs w:val="24"/>
-        </w:rPr>
-        <w:t xml:space="preserve">, </w:t>
-      </w:r>
-      <w:r>
-        <w:rPr>
-          <w:b/>
-          <w:bCs/>
-          <w:sz w:val="24"/>
-          <w:szCs w:val="24"/>
-        </w:rPr>
-        <w:t>PayPalPayment</w:t>
-      </w:r>
-      <w:r>
-        <w:rPr>
-          <w:sz w:val="24"/>
-          <w:szCs w:val="24"/>
-        </w:rPr>
-        <w:t xml:space="preserve"> and </w:t>
-      </w:r>
-      <w:proofErr w:type="spellStart"/>
-      <w:r>
-        <w:rPr>
-          <w:b/>
-          <w:bCs/>
-          <w:sz w:val="24"/>
-          <w:szCs w:val="24"/>
-        </w:rPr>
-        <w:t>BitcoinPayment</w:t>
-      </w:r>
-      <w:proofErr w:type="spellEnd"/>
-      <w:r>
-        <w:rPr>
-          <w:sz w:val="24"/>
-          <w:szCs w:val="24"/>
-        </w:rPr>
-        <w:t xml:space="preserve"> that implements the above.  Each concrete class should provide its own implementation of the pay method.</w:t>
-      </w:r>
-    </w:p>
-    <w:p>
-      <w:pPr>
-        <w:ind w:left="0" w:firstLine="0"/>
-        <w:rPr>
-          <w:sz w:val="24"/>
-          <w:szCs w:val="24"/>
-        </w:rPr>
-      </w:pPr>
-    </w:p>
-    <w:p>
-      <w:pPr>
-        <w:ind w:left="0" w:firstLine="0"/>
-        <w:rPr>
-          <w:sz w:val="24"/>
-          <w:szCs w:val="24"/>
-        </w:rPr>
-      </w:pPr>
-      <w:r>
-        <w:rPr>
-          <w:sz w:val="24"/>
-          <w:szCs w:val="24"/>
-        </w:rPr>
-        <w:t xml:space="preserve">The </w:t>
-      </w:r>
-      <w:proofErr w:type="spellStart"/>
-      <w:r>
-        <w:rPr>
-          <w:b/>
-          <w:bCs/>
-          <w:sz w:val="24"/>
-          <w:szCs w:val="24"/>
-        </w:rPr>
-        <w:t>CreditCardPayment</w:t>
-      </w:r>
-      <w:proofErr w:type="spellEnd"/>
-      <w:r>
-        <w:rPr>
-          <w:sz w:val="24"/>
-          <w:szCs w:val="24"/>
-        </w:rPr>
-        <w:t xml:space="preserve"> class requires a credit card number for instantiation (passed in constructor</w:t>
-      </w:r>
-      <w:r>
-        <w:rPr>
-          <w:sz w:val="24"/>
-          <w:szCs w:val="24"/>
-        </w:rPr>
-        <w:t>, String</w:t>
-      </w:r>
-      <w:r>
-        <w:rPr>
-          <w:sz w:val="24"/>
-          <w:szCs w:val="24"/>
-        </w:rPr>
-        <w:t xml:space="preserve">), the </w:t>
-      </w:r>
-      <w:r>
-        <w:rPr>
-          <w:b/>
-          <w:bCs/>
-          <w:sz w:val="24"/>
-          <w:szCs w:val="24"/>
-        </w:rPr>
-        <w:t>PayPalPayment</w:t>
-      </w:r>
-      <w:r>
-        <w:rPr>
-          <w:sz w:val="24"/>
-          <w:szCs w:val="24"/>
-        </w:rPr>
-        <w:t xml:space="preserve"> class requires an email address</w:t>
-      </w:r>
-      <w:r>
-        <w:rPr>
-          <w:sz w:val="24"/>
-          <w:szCs w:val="24"/>
-        </w:rPr>
-        <w:t xml:space="preserve"> (passed in constructor</w:t>
-      </w:r>
-      <w:r>
-        <w:rPr>
-          <w:sz w:val="24"/>
-          <w:szCs w:val="24"/>
-        </w:rPr>
-        <w:t>, String</w:t>
-      </w:r>
-      <w:r>
-        <w:rPr>
-          <w:sz w:val="24"/>
-          <w:szCs w:val="24"/>
-        </w:rPr>
-        <w:t>)</w:t>
-      </w:r>
-      <w:r>
-        <w:rPr>
-          <w:sz w:val="24"/>
-          <w:szCs w:val="24"/>
-        </w:rPr>
-        <w:t xml:space="preserve">, and the </w:t>
-      </w:r>
-      <w:proofErr w:type="spellStart"/>
-      <w:r>
-        <w:rPr>
-          <w:b/>
-          <w:bCs/>
-          <w:sz w:val="24"/>
-          <w:szCs w:val="24"/>
-        </w:rPr>
-        <w:t>BitconPayment</w:t>
-      </w:r>
-      <w:proofErr w:type="spellEnd"/>
-      <w:r>
-        <w:rPr>
-          <w:b/>
-          <w:bCs/>
-          <w:sz w:val="24"/>
-          <w:szCs w:val="24"/>
-        </w:rPr>
-        <w:t xml:space="preserve"> </w:t>
-      </w:r>
-      <w:r>
-        <w:rPr>
-          <w:sz w:val="24"/>
-          <w:szCs w:val="24"/>
-        </w:rPr>
-        <w:t>class requires a Bitcoin address</w:t>
-      </w:r>
-      <w:r>
-        <w:rPr>
-          <w:sz w:val="24"/>
-          <w:szCs w:val="24"/>
-        </w:rPr>
-        <w:t xml:space="preserve"> (passed in constructor</w:t>
-      </w:r>
-      <w:r>
-        <w:rPr>
-          <w:sz w:val="24"/>
-          <w:szCs w:val="24"/>
-        </w:rPr>
-        <w:t>, String</w:t>
-      </w:r>
-      <w:r>
-        <w:rPr>
-          <w:sz w:val="24"/>
-          <w:szCs w:val="24"/>
-        </w:rPr>
-        <w:t>)</w:t>
-      </w:r>
-      <w:r>
-        <w:rPr>
-          <w:sz w:val="24"/>
-          <w:szCs w:val="24"/>
-        </w:rPr>
-        <w:t>.</w:t>
-      </w:r>
-      <w:r>
-        <w:rPr>
-          <w:sz w:val="24"/>
-          <w:szCs w:val="24"/>
-        </w:rPr>
-        <w:t xml:space="preserve">  You should assign these to appropriately named variables in each constructor.</w:t>
-      </w:r>
-    </w:p>
-    <w:p>
-      <w:pPr>
-        <w:ind w:left="0" w:firstLine="0"/>
-        <w:rPr>
-          <w:sz w:val="24"/>
-          <w:szCs w:val="24"/>
-        </w:rPr>
-      </w:pPr>
-    </w:p>
-    <w:p>
-      <w:pPr>
-        <w:ind w:left="0" w:firstLine="0"/>
-        <w:rPr>
-          <w:sz w:val="24"/>
-          <w:szCs w:val="24"/>
-        </w:rPr>
-      </w:pPr>
-      <w:r>
-        <w:rPr>
-          <w:sz w:val="24"/>
-          <w:szCs w:val="24"/>
-        </w:rPr>
-        <w:t>C</w:t>
-      </w:r>
-      <w:r>
-        <w:rPr>
-          <w:sz w:val="24"/>
-          <w:szCs w:val="24"/>
-        </w:rPr>
-        <w:t xml:space="preserve">reate a </w:t>
-      </w:r>
-      <w:proofErr w:type="spellStart"/>
-      <w:r>
-        <w:rPr>
-          <w:b/>
-          <w:bCs/>
-          <w:sz w:val="24"/>
-          <w:szCs w:val="24"/>
-        </w:rPr>
-        <w:t>ShoppingCart</w:t>
-      </w:r>
-      <w:proofErr w:type="spellEnd"/>
-      <w:r>
-        <w:rPr>
-          <w:sz w:val="24"/>
-          <w:szCs w:val="24"/>
-        </w:rPr>
-        <w:t xml:space="preserve"> class that has </w:t>
-      </w:r>
-      <w:proofErr w:type="spellStart"/>
-      <w:r>
-        <w:rPr>
-          <w:b/>
-          <w:bCs/>
-          <w:sz w:val="24"/>
-          <w:szCs w:val="24"/>
-        </w:rPr>
-        <w:t>PaymentStrategy</w:t>
-      </w:r>
-      <w:proofErr w:type="spellEnd"/>
-      <w:r>
-        <w:rPr>
-          <w:sz w:val="24"/>
-          <w:szCs w:val="24"/>
-        </w:rPr>
-        <w:t xml:space="preserve"> instance/</w:t>
-      </w:r>
-      <w:proofErr w:type="gramStart"/>
-      <w:r>
-        <w:rPr>
-          <w:sz w:val="24"/>
-          <w:szCs w:val="24"/>
-        </w:rPr>
-        <w:t>variable</w:t>
-      </w:r>
-      <w:proofErr w:type="gramEnd"/>
-      <w:r>
-        <w:rPr>
-          <w:sz w:val="24"/>
-          <w:szCs w:val="24"/>
-        </w:rPr>
-        <w:t xml:space="preserve"> and a method </w:t>
+      <w:r>
+        <w:rPr>
+          <w:sz w:val="24"/>
+          <w:szCs w:val="24"/>
+        </w:rPr>
+        <w:t xml:space="preserve"> instance/variable and a method </w:t>
       </w:r>
       <w:r>
         <w:rPr>
@@ -9007,7 +8291,6 @@
           <w:sz w:val="24"/>
           <w:szCs w:val="24"/>
         </w:rPr>
-        <w:lastRenderedPageBreak/>
         <w:tab/>
       </w:r>
       <w:r>
@@ -9133,18 +8416,8 @@
           <w:sz w:val="24"/>
           <w:szCs w:val="24"/>
         </w:rPr>
-        <w:t xml:space="preserve">Paid 75.0 using Bitcoin address </w:t>
-      </w:r>
-      <w:proofErr w:type="gramStart"/>
-      <w:r>
-        <w:rPr>
-          <w:rFonts w:ascii="Courier New" w:hAnsi="Courier New" w:cs="Courier New"/>
-          <w:sz w:val="24"/>
-          <w:szCs w:val="24"/>
-        </w:rPr>
-        <w:t>1AaBbCcDdEeFfGgHh</w:t>
-      </w:r>
-      <w:proofErr w:type="gramEnd"/>
+        <w:t>Paid 75.0 using Bitcoin address 1AaBbCcDdEeFfGgHh</w:t>
+      </w:r>
     </w:p>
     <w:p>
       <w:pPr>
@@ -9183,29 +8456,7 @@
           <w:sz w:val="24"/>
           <w:szCs w:val="24"/>
         </w:rPr>
-        <w:t xml:space="preserve">package </w:t>
-      </w:r>
-      <w:proofErr w:type="gramStart"/>
-      <w:r>
-        <w:rPr>
-          <w:rFonts w:ascii="Courier New" w:hAnsi="Courier New" w:cs="Courier New"/>
-          <w:b/>
-          <w:bCs/>
-          <w:sz w:val="24"/>
-          <w:szCs w:val="24"/>
-        </w:rPr>
-        <w:t>howard.edu.lsp.final</w:t>
-      </w:r>
-      <w:proofErr w:type="gramEnd"/>
-      <w:r>
-        <w:rPr>
-          <w:rFonts w:ascii="Courier New" w:hAnsi="Courier New" w:cs="Courier New"/>
-          <w:b/>
-          <w:bCs/>
-          <w:sz w:val="24"/>
-          <w:szCs w:val="24"/>
-        </w:rPr>
-        <w:t>.proble</w:t>
+        <w:t>package howard.edu.lsp.final.proble</w:t>
       </w:r>
       <w:r>
         <w:rPr>

</xml_diff>

<commit_message>
started section 2 exam
</commit_message>
<xml_diff>
--- a/LSP_Assignment_Fall_2023/src/org/howard/edu/lsp/exam/document/final_fall_2023.docx
+++ b/LSP_Assignment_Fall_2023/src/org/howard/edu/lsp/exam/document/final_fall_2023.docx
@@ -289,6 +289,7 @@
         </w:rPr>
         <w:t>Name</w:t>
       </w:r>
+      <w:proofErr w:type="gramStart"/>
       <w:r>
         <w:rPr>
           <w:b/>
@@ -302,7 +303,15 @@
           <w:b/>
           <w:sz w:val="24"/>
         </w:rPr>
-        <w:t>Mezisashe Ojuba</w:t>
+        <w:t>Mezisashe</w:t>
+      </w:r>
+      <w:proofErr w:type="gramEnd"/>
+      <w:r>
+        <w:rPr>
+          <w:b/>
+          <w:sz w:val="24"/>
+        </w:rPr>
+        <w:t xml:space="preserve"> Ojuba</w:t>
       </w:r>
     </w:p>
     <w:p>
@@ -333,8 +342,17 @@
           <w:bCs/>
           <w:sz w:val="24"/>
         </w:rPr>
-        <w:t>I declare that I have not collaborated with anyone on this examination</w:t>
-      </w:r>
+        <w:t xml:space="preserve">I declare that I have not collaborated with anyone on this </w:t>
+      </w:r>
+      <w:proofErr w:type="gramStart"/>
+      <w:r>
+        <w:rPr>
+          <w:bCs/>
+          <w:sz w:val="24"/>
+        </w:rPr>
+        <w:t>examination</w:t>
+      </w:r>
+      <w:proofErr w:type="gramEnd"/>
     </w:p>
     <w:p>
       <w:pPr>
@@ -433,28 +451,61 @@
           <w:b/>
           <w:bCs/>
         </w:rPr>
-        <w:t xml:space="preserve"> to</w:t>
-      </w:r>
-    </w:p>
-    <w:p>
-      <w:pPr>
+        <w:t xml:space="preserve"> </w:t>
+      </w:r>
+      <w:proofErr w:type="gramStart"/>
+      <w:r>
         <w:rPr>
           <w:b/>
           <w:bCs/>
         </w:rPr>
-      </w:pPr>
-      <w:r>
+        <w:t>to</w:t>
+      </w:r>
+      <w:proofErr w:type="gramEnd"/>
+    </w:p>
+    <w:p>
+      <w:pPr>
         <w:rPr>
           <w:b/>
           <w:bCs/>
         </w:rPr>
-        <w:t>your Github repository.  The package</w:t>
-      </w:r>
+      </w:pPr>
       <w:r>
         <w:rPr>
           <w:b/>
           <w:bCs/>
         </w:rPr>
+        <w:t xml:space="preserve">your </w:t>
+      </w:r>
+      <w:proofErr w:type="spellStart"/>
+      <w:r>
+        <w:rPr>
+          <w:b/>
+          <w:bCs/>
+        </w:rPr>
+        <w:t>Github</w:t>
+      </w:r>
+      <w:proofErr w:type="spellEnd"/>
+      <w:r>
+        <w:rPr>
+          <w:b/>
+          <w:bCs/>
+        </w:rPr>
+        <w:t xml:space="preserve"> repository.  The </w:t>
+      </w:r>
+      <w:proofErr w:type="gramStart"/>
+      <w:r>
+        <w:rPr>
+          <w:b/>
+          <w:bCs/>
+        </w:rPr>
+        <w:t>package</w:t>
+      </w:r>
+      <w:r>
+        <w:rPr>
+          <w:b/>
+          <w:bCs/>
+        </w:rPr>
         <w:t xml:space="preserve">s </w:t>
       </w:r>
       <w:r>
@@ -469,7 +520,15 @@
           <w:b/>
           <w:bCs/>
         </w:rPr>
-        <w:t>for this exam are:</w:t>
+        <w:t>for</w:t>
+      </w:r>
+      <w:proofErr w:type="gramEnd"/>
+      <w:r>
+        <w:rPr>
+          <w:b/>
+          <w:bCs/>
+        </w:rPr>
+        <w:t xml:space="preserve"> this exam are:</w:t>
       </w:r>
     </w:p>
     <w:p>
@@ -480,13 +539,24 @@
           <w:bCs/>
         </w:rPr>
       </w:pPr>
+      <w:proofErr w:type="spellStart"/>
+      <w:proofErr w:type="gramStart"/>
       <w:r>
         <w:rPr>
           <w:b/>
           <w:bCs/>
         </w:rPr>
-        <w:t>org.howard.edu.lsp.exam.document</w:t>
-      </w:r>
+        <w:t>org.howard.edu.lsp.exam</w:t>
+      </w:r>
+      <w:proofErr w:type="gramEnd"/>
+      <w:r>
+        <w:rPr>
+          <w:b/>
+          <w:bCs/>
+        </w:rPr>
+        <w:t>.document</w:t>
+      </w:r>
+      <w:proofErr w:type="spellEnd"/>
     </w:p>
     <w:p>
       <w:pPr>
@@ -496,12 +566,21 @@
           <w:bCs/>
         </w:rPr>
       </w:pPr>
+      <w:proofErr w:type="gramStart"/>
       <w:r>
         <w:rPr>
           <w:b/>
           <w:bCs/>
         </w:rPr>
-        <w:t>org.howard.edu.lsp.exam.problem51</w:t>
+        <w:t>org.howard.edu.lsp.exam</w:t>
+      </w:r>
+      <w:proofErr w:type="gramEnd"/>
+      <w:r>
+        <w:rPr>
+          <w:b/>
+          <w:bCs/>
+        </w:rPr>
+        <w:t>.problem51</w:t>
       </w:r>
     </w:p>
     <w:p>
@@ -512,12 +591,21 @@
           <w:bCs/>
         </w:rPr>
       </w:pPr>
+      <w:proofErr w:type="gramStart"/>
       <w:r>
         <w:rPr>
           <w:b/>
           <w:bCs/>
         </w:rPr>
-        <w:t>org.howard.edu.lsp.exam.problem52</w:t>
+        <w:t>org.howard.edu.lsp.exam</w:t>
+      </w:r>
+      <w:proofErr w:type="gramEnd"/>
+      <w:r>
+        <w:rPr>
+          <w:b/>
+          <w:bCs/>
+        </w:rPr>
+        <w:t>.problem52</w:t>
       </w:r>
     </w:p>
     <w:p>
@@ -643,6 +731,7 @@
           <w:szCs w:val="24"/>
         </w:rPr>
       </w:pPr>
+      <w:proofErr w:type="gramStart"/>
       <w:r>
         <w:rPr>
           <w:bCs/>
@@ -651,6 +740,7 @@
         </w:rPr>
         <w:t>T  F</w:t>
       </w:r>
+      <w:proofErr w:type="gramEnd"/>
       <w:r>
         <w:rPr>
           <w:b/>
@@ -733,6 +823,7 @@
           <w:szCs w:val="24"/>
         </w:rPr>
       </w:pPr>
+      <w:proofErr w:type="gramStart"/>
       <w:r>
         <w:rPr>
           <w:bCs/>
@@ -741,6 +832,7 @@
         </w:rPr>
         <w:t>T  F</w:t>
       </w:r>
+      <w:proofErr w:type="gramEnd"/>
       <w:r>
         <w:rPr>
           <w:bCs/>
@@ -829,6 +921,7 @@
           <w:szCs w:val="24"/>
         </w:rPr>
       </w:pPr>
+      <w:proofErr w:type="gramStart"/>
       <w:r>
         <w:rPr>
           <w:color w:val="000000"/>
@@ -838,6 +931,7 @@
         </w:rPr>
         <w:t>T  F</w:t>
       </w:r>
+      <w:proofErr w:type="gramEnd"/>
       <w:r>
         <w:rPr>
           <w:color w:val="000000"/>
@@ -904,6 +998,7 @@
           <w:szCs w:val="24"/>
         </w:rPr>
       </w:pPr>
+      <w:proofErr w:type="gramStart"/>
       <w:r>
         <w:rPr>
           <w:sz w:val="24"/>
@@ -911,6 +1006,7 @@
         </w:rPr>
         <w:t>T  F</w:t>
       </w:r>
+      <w:proofErr w:type="gramEnd"/>
       <w:r>
         <w:rPr>
           <w:sz w:val="24"/>
@@ -966,6 +1062,7 @@
           <w:szCs w:val="24"/>
         </w:rPr>
       </w:pPr>
+      <w:proofErr w:type="gramStart"/>
       <w:r>
         <w:rPr>
           <w:sz w:val="24"/>
@@ -973,6 +1070,7 @@
         </w:rPr>
         <w:t>T  F</w:t>
       </w:r>
+      <w:proofErr w:type="gramEnd"/>
       <w:r>
         <w:rPr>
           <w:b/>
@@ -1064,6 +1162,7 @@
           <w:szCs w:val="24"/>
         </w:rPr>
       </w:pPr>
+      <w:proofErr w:type="gramStart"/>
       <w:r>
         <w:rPr>
           <w:sz w:val="24"/>
@@ -1071,6 +1170,7 @@
         </w:rPr>
         <w:t>T  F</w:t>
       </w:r>
+      <w:proofErr w:type="gramEnd"/>
       <w:r>
         <w:rPr>
           <w:b/>
@@ -1134,6 +1234,7 @@
           <w:szCs w:val="24"/>
         </w:rPr>
       </w:pPr>
+      <w:proofErr w:type="gramStart"/>
       <w:r>
         <w:rPr>
           <w:sz w:val="24"/>
@@ -1141,6 +1242,7 @@
         </w:rPr>
         <w:t>T  F</w:t>
       </w:r>
+      <w:proofErr w:type="gramEnd"/>
       <w:r>
         <w:rPr>
           <w:b/>
@@ -1216,6 +1318,7 @@
           <w:szCs w:val="24"/>
         </w:rPr>
       </w:pPr>
+      <w:proofErr w:type="gramStart"/>
       <w:r>
         <w:rPr>
           <w:sz w:val="24"/>
@@ -1223,6 +1326,7 @@
         </w:rPr>
         <w:t>T  F</w:t>
       </w:r>
+      <w:proofErr w:type="gramEnd"/>
       <w:r>
         <w:rPr>
           <w:b/>
@@ -1298,6 +1402,7 @@
           <w:szCs w:val="24"/>
         </w:rPr>
       </w:pPr>
+      <w:proofErr w:type="gramStart"/>
       <w:r>
         <w:rPr>
           <w:sz w:val="24"/>
@@ -1306,6 +1411,7 @@
         </w:rPr>
         <w:t>T  F</w:t>
       </w:r>
+      <w:proofErr w:type="gramEnd"/>
       <w:r>
         <w:rPr>
           <w:sz w:val="24"/>
@@ -1370,6 +1476,7 @@
           <w:szCs w:val="24"/>
         </w:rPr>
       </w:pPr>
+      <w:proofErr w:type="gramStart"/>
       <w:r>
         <w:rPr>
           <w:sz w:val="24"/>
@@ -1378,6 +1485,7 @@
         </w:rPr>
         <w:t>T  F</w:t>
       </w:r>
+      <w:proofErr w:type="gramEnd"/>
       <w:r>
         <w:rPr>
           <w:sz w:val="24"/>
@@ -1454,6 +1562,7 @@
           <w:szCs w:val="24"/>
         </w:rPr>
       </w:pPr>
+      <w:proofErr w:type="gramStart"/>
       <w:r>
         <w:rPr>
           <w:sz w:val="24"/>
@@ -1462,6 +1571,7 @@
         </w:rPr>
         <w:t>T  F</w:t>
       </w:r>
+      <w:proofErr w:type="gramEnd"/>
       <w:r>
         <w:rPr>
           <w:sz w:val="24"/>
@@ -1547,6 +1657,7 @@
           <w:szCs w:val="24"/>
         </w:rPr>
       </w:pPr>
+      <w:proofErr w:type="gramStart"/>
       <w:r>
         <w:rPr>
           <w:sz w:val="24"/>
@@ -1554,6 +1665,7 @@
         </w:rPr>
         <w:t>T  F</w:t>
       </w:r>
+      <w:proofErr w:type="gramEnd"/>
       <w:r>
         <w:rPr>
           <w:sz w:val="24"/>
@@ -1630,6 +1742,7 @@
           <w:szCs w:val="24"/>
         </w:rPr>
       </w:pPr>
+      <w:proofErr w:type="gramStart"/>
       <w:r>
         <w:rPr>
           <w:sz w:val="24"/>
@@ -1637,6 +1750,7 @@
         </w:rPr>
         <w:t>T  F</w:t>
       </w:r>
+      <w:proofErr w:type="gramEnd"/>
       <w:r>
         <w:rPr>
           <w:sz w:val="24"/>
@@ -1689,6 +1803,7 @@
           <w:szCs w:val="24"/>
         </w:rPr>
       </w:pPr>
+      <w:proofErr w:type="gramStart"/>
       <w:r>
         <w:rPr>
           <w:sz w:val="24"/>
@@ -1696,6 +1811,7 @@
         </w:rPr>
         <w:t>T  F</w:t>
       </w:r>
+      <w:proofErr w:type="gramEnd"/>
       <w:r>
         <w:rPr>
           <w:sz w:val="24"/>
@@ -1748,6 +1864,7 @@
           <w:szCs w:val="24"/>
         </w:rPr>
       </w:pPr>
+      <w:proofErr w:type="gramStart"/>
       <w:r>
         <w:rPr>
           <w:sz w:val="24"/>
@@ -1755,6 +1872,7 @@
         </w:rPr>
         <w:t>T  F</w:t>
       </w:r>
+      <w:proofErr w:type="gramEnd"/>
       <w:r>
         <w:rPr>
           <w:sz w:val="24"/>
@@ -1815,6 +1933,7 @@
           <w:szCs w:val="24"/>
         </w:rPr>
       </w:pPr>
+      <w:proofErr w:type="gramStart"/>
       <w:r>
         <w:rPr>
           <w:sz w:val="24"/>
@@ -1822,6 +1941,7 @@
         </w:rPr>
         <w:t>T  F</w:t>
       </w:r>
+      <w:proofErr w:type="gramEnd"/>
       <w:r>
         <w:rPr>
           <w:sz w:val="24"/>
@@ -1886,6 +2006,7 @@
           <w:szCs w:val="24"/>
         </w:rPr>
       </w:pPr>
+      <w:proofErr w:type="gramStart"/>
       <w:r>
         <w:rPr>
           <w:sz w:val="24"/>
@@ -1893,6 +2014,7 @@
         </w:rPr>
         <w:t>T  F</w:t>
       </w:r>
+      <w:proofErr w:type="gramEnd"/>
       <w:r>
         <w:rPr>
           <w:sz w:val="24"/>
@@ -1956,6 +2078,7 @@
           <w:szCs w:val="24"/>
         </w:rPr>
       </w:pPr>
+      <w:proofErr w:type="gramStart"/>
       <w:r>
         <w:rPr>
           <w:sz w:val="24"/>
@@ -1963,6 +2086,7 @@
         </w:rPr>
         <w:t>T  F</w:t>
       </w:r>
+      <w:proofErr w:type="gramEnd"/>
       <w:r>
         <w:rPr>
           <w:sz w:val="24"/>
@@ -2017,6 +2141,7 @@
           <w:szCs w:val="24"/>
         </w:rPr>
       </w:pPr>
+      <w:proofErr w:type="gramStart"/>
       <w:r>
         <w:rPr>
           <w:sz w:val="24"/>
@@ -2024,6 +2149,7 @@
         </w:rPr>
         <w:t>T  F</w:t>
       </w:r>
+      <w:proofErr w:type="gramEnd"/>
       <w:r>
         <w:rPr>
           <w:sz w:val="24"/>
@@ -2075,6 +2201,7 @@
           <w:szCs w:val="24"/>
         </w:rPr>
       </w:pPr>
+      <w:proofErr w:type="gramStart"/>
       <w:r>
         <w:rPr>
           <w:sz w:val="24"/>
@@ -2082,6 +2209,7 @@
         </w:rPr>
         <w:t>T  F</w:t>
       </w:r>
+      <w:proofErr w:type="gramEnd"/>
       <w:r>
         <w:rPr>
           <w:sz w:val="24"/>
@@ -2264,7 +2392,27 @@
           <w:szCs w:val="24"/>
           <w:shd w:val="clear" w:color="auto" w:fill="FFFFFF"/>
         </w:rPr>
-        <w:t>Which of the following option leads to the portability and security of Java?</w:t>
+        <w:t xml:space="preserve">Which of the following </w:t>
+      </w:r>
+      <w:proofErr w:type="gramStart"/>
+      <w:r>
+        <w:rPr>
+          <w:color w:val="333333"/>
+          <w:sz w:val="24"/>
+          <w:szCs w:val="24"/>
+          <w:shd w:val="clear" w:color="auto" w:fill="FFFFFF"/>
+        </w:rPr>
+        <w:t>option</w:t>
+      </w:r>
+      <w:proofErr w:type="gramEnd"/>
+      <w:r>
+        <w:rPr>
+          <w:color w:val="333333"/>
+          <w:sz w:val="24"/>
+          <w:szCs w:val="24"/>
+          <w:shd w:val="clear" w:color="auto" w:fill="FFFFFF"/>
+        </w:rPr>
+        <w:t xml:space="preserve"> leads to the portability and security of Java?</w:t>
       </w:r>
     </w:p>
     <w:p>
@@ -2278,6 +2426,7 @@
         <w:rPr>
           <w:sz w:val="24"/>
           <w:szCs w:val="24"/>
+          <w:u w:val="single"/>
         </w:rPr>
       </w:pPr>
       <w:r>
@@ -2285,9 +2434,21 @@
           <w:color w:val="000000"/>
           <w:sz w:val="24"/>
           <w:szCs w:val="24"/>
-        </w:rPr>
-        <w:t>Bytecode is executed by JVM</w:t>
-      </w:r>
+          <w:u w:val="single"/>
+        </w:rPr>
+        <w:t xml:space="preserve">Bytecode is executed by </w:t>
+      </w:r>
+      <w:proofErr w:type="gramStart"/>
+      <w:r>
+        <w:rPr>
+          <w:color w:val="000000"/>
+          <w:sz w:val="24"/>
+          <w:szCs w:val="24"/>
+          <w:u w:val="single"/>
+        </w:rPr>
+        <w:t>JVM</w:t>
+      </w:r>
+      <w:proofErr w:type="gramEnd"/>
     </w:p>
     <w:p>
       <w:pPr>
@@ -2450,7 +2611,23 @@
           <w:sz w:val="24"/>
           <w:szCs w:val="24"/>
         </w:rPr>
-        <w:t xml:space="preserve">Person p = new Person(); </w:t>
+        <w:t xml:space="preserve">Person p = new </w:t>
+      </w:r>
+      <w:proofErr w:type="gramStart"/>
+      <w:r>
+        <w:rPr>
+          <w:sz w:val="24"/>
+          <w:szCs w:val="24"/>
+        </w:rPr>
+        <w:t>Person(</w:t>
+      </w:r>
+      <w:proofErr w:type="gramEnd"/>
+      <w:r>
+        <w:rPr>
+          <w:sz w:val="24"/>
+          <w:szCs w:val="24"/>
+        </w:rPr>
+        <w:t xml:space="preserve">); </w:t>
       </w:r>
     </w:p>
     <w:p>
@@ -2467,7 +2644,23 @@
           <w:sz w:val="24"/>
           <w:szCs w:val="24"/>
         </w:rPr>
-        <w:t xml:space="preserve">Student s = new Student(); </w:t>
+        <w:t xml:space="preserve">Student s = new </w:t>
+      </w:r>
+      <w:proofErr w:type="gramStart"/>
+      <w:r>
+        <w:rPr>
+          <w:sz w:val="24"/>
+          <w:szCs w:val="24"/>
+        </w:rPr>
+        <w:t>Student(</w:t>
+      </w:r>
+      <w:proofErr w:type="gramEnd"/>
+      <w:r>
+        <w:rPr>
+          <w:sz w:val="24"/>
+          <w:szCs w:val="24"/>
+        </w:rPr>
+        <w:t xml:space="preserve">); </w:t>
       </w:r>
     </w:p>
     <w:p>
@@ -2484,7 +2677,23 @@
           <w:sz w:val="24"/>
           <w:szCs w:val="24"/>
         </w:rPr>
-        <w:t xml:space="preserve">Undergraduate ug = new Undergraduate(); </w:t>
+        <w:t xml:space="preserve">Undergraduate ug = new </w:t>
+      </w:r>
+      <w:proofErr w:type="gramStart"/>
+      <w:r>
+        <w:rPr>
+          <w:sz w:val="24"/>
+          <w:szCs w:val="24"/>
+        </w:rPr>
+        <w:t>Undergraduate(</w:t>
+      </w:r>
+      <w:proofErr w:type="gramEnd"/>
+      <w:r>
+        <w:rPr>
+          <w:sz w:val="24"/>
+          <w:szCs w:val="24"/>
+        </w:rPr>
+        <w:t xml:space="preserve">); </w:t>
       </w:r>
     </w:p>
     <w:p>
@@ -2527,7 +2736,23 @@
           <w:sz w:val="24"/>
           <w:szCs w:val="24"/>
         </w:rPr>
-        <w:t xml:space="preserve">p = ug; </w:t>
+        <w:t xml:space="preserve">p = </w:t>
+      </w:r>
+      <w:proofErr w:type="gramStart"/>
+      <w:r>
+        <w:rPr>
+          <w:sz w:val="24"/>
+          <w:szCs w:val="24"/>
+        </w:rPr>
+        <w:t>ug;</w:t>
+      </w:r>
+      <w:proofErr w:type="gramEnd"/>
+      <w:r>
+        <w:rPr>
+          <w:sz w:val="24"/>
+          <w:szCs w:val="24"/>
+        </w:rPr>
+        <w:t xml:space="preserve"> </w:t>
       </w:r>
     </w:p>
     <w:p>
@@ -2547,7 +2772,23 @@
           <w:sz w:val="24"/>
           <w:szCs w:val="24"/>
         </w:rPr>
-        <w:t>p = new Undergraduate();</w:t>
+        <w:t xml:space="preserve">p = new </w:t>
+      </w:r>
+      <w:proofErr w:type="gramStart"/>
+      <w:r>
+        <w:rPr>
+          <w:sz w:val="24"/>
+          <w:szCs w:val="24"/>
+        </w:rPr>
+        <w:t>Undergraduate(</w:t>
+      </w:r>
+      <w:proofErr w:type="gramEnd"/>
+      <w:r>
+        <w:rPr>
+          <w:sz w:val="24"/>
+          <w:szCs w:val="24"/>
+        </w:rPr>
+        <w:t>);</w:t>
       </w:r>
     </w:p>
     <w:p>
@@ -2567,7 +2808,23 @@
           <w:sz w:val="24"/>
           <w:szCs w:val="24"/>
         </w:rPr>
-        <w:t xml:space="preserve">ug = new Student(); </w:t>
+        <w:t xml:space="preserve">ug = new </w:t>
+      </w:r>
+      <w:proofErr w:type="gramStart"/>
+      <w:r>
+        <w:rPr>
+          <w:sz w:val="24"/>
+          <w:szCs w:val="24"/>
+        </w:rPr>
+        <w:t>Student(</w:t>
+      </w:r>
+      <w:proofErr w:type="gramEnd"/>
+      <w:r>
+        <w:rPr>
+          <w:sz w:val="24"/>
+          <w:szCs w:val="24"/>
+        </w:rPr>
+        <w:t xml:space="preserve">); </w:t>
       </w:r>
     </w:p>
     <w:p>
@@ -2587,7 +2844,23 @@
           <w:sz w:val="24"/>
           <w:szCs w:val="24"/>
         </w:rPr>
-        <w:t xml:space="preserve">ug = p; </w:t>
+        <w:t xml:space="preserve">ug = </w:t>
+      </w:r>
+      <w:proofErr w:type="gramStart"/>
+      <w:r>
+        <w:rPr>
+          <w:sz w:val="24"/>
+          <w:szCs w:val="24"/>
+        </w:rPr>
+        <w:t>p;</w:t>
+      </w:r>
+      <w:proofErr w:type="gramEnd"/>
+      <w:r>
+        <w:rPr>
+          <w:sz w:val="24"/>
+          <w:szCs w:val="24"/>
+        </w:rPr>
+        <w:t xml:space="preserve"> </w:t>
       </w:r>
     </w:p>
     <w:p>
@@ -2607,7 +2880,23 @@
           <w:sz w:val="24"/>
           <w:szCs w:val="24"/>
         </w:rPr>
-        <w:t>s = new Person();</w:t>
+        <w:t xml:space="preserve">s = new </w:t>
+      </w:r>
+      <w:proofErr w:type="gramStart"/>
+      <w:r>
+        <w:rPr>
+          <w:sz w:val="24"/>
+          <w:szCs w:val="24"/>
+        </w:rPr>
+        <w:t>Person(</w:t>
+      </w:r>
+      <w:proofErr w:type="gramEnd"/>
+      <w:r>
+        <w:rPr>
+          <w:sz w:val="24"/>
+          <w:szCs w:val="24"/>
+        </w:rPr>
+        <w:t>);</w:t>
       </w:r>
     </w:p>
     <w:p>
@@ -2663,12 +2952,14 @@
         <w:rPr>
           <w:sz w:val="24"/>
           <w:szCs w:val="24"/>
-        </w:rPr>
-      </w:pPr>
-      <w:r>
-        <w:rPr>
-          <w:sz w:val="24"/>
-          <w:szCs w:val="24"/>
+          <w:u w:val="single"/>
+        </w:rPr>
+      </w:pPr>
+      <w:r>
+        <w:rPr>
+          <w:sz w:val="24"/>
+          <w:szCs w:val="24"/>
+          <w:u w:val="single"/>
         </w:rPr>
         <w:t>I and II</w:t>
       </w:r>
@@ -2715,13 +3006,39 @@
           <w:szCs w:val="24"/>
         </w:rPr>
       </w:pPr>
-      <w:r>
-        <w:rPr>
-          <w:sz w:val="24"/>
-          <w:szCs w:val="24"/>
-        </w:rPr>
-        <w:t>What is the role of mocking frameworks like Mockito in unit testing?</w:t>
-      </w:r>
+      <w:commentRangeStart w:id="0"/>
+      <w:r>
+        <w:rPr>
+          <w:sz w:val="24"/>
+          <w:szCs w:val="24"/>
+        </w:rPr>
+        <w:t xml:space="preserve">What is the role of mocking frameworks like Mockito in unit </w:t>
+      </w:r>
+      <w:proofErr w:type="spellStart"/>
+      <w:r>
+        <w:rPr>
+          <w:sz w:val="24"/>
+          <w:szCs w:val="24"/>
+        </w:rPr>
+        <w:t>testing?</w:t>
+      </w:r>
+      <w:commentRangeEnd w:id="0"/>
+      <w:r>
+        <w:rPr>
+          <w:rStyle w:val="CommentReference"/>
+        </w:rPr>
+        <w:commentReference w:id="0"/>
+      </w:r>
+      <w:proofErr w:type="gramStart"/>
+      <w:r>
+        <w:rPr>
+          <w:sz w:val="24"/>
+          <w:szCs w:val="24"/>
+        </w:rPr>
+        <w:t>r</w:t>
+      </w:r>
+      <w:proofErr w:type="spellEnd"/>
+      <w:proofErr w:type="gramEnd"/>
     </w:p>
     <w:p>
       <w:pPr>
@@ -2755,12 +3072,14 @@
         <w:rPr>
           <w:sz w:val="24"/>
           <w:szCs w:val="24"/>
-        </w:rPr>
-      </w:pPr>
-      <w:r>
-        <w:rPr>
-          <w:sz w:val="24"/>
-          <w:szCs w:val="24"/>
+          <w:u w:val="single"/>
+        </w:rPr>
+      </w:pPr>
+      <w:r>
+        <w:rPr>
+          <w:sz w:val="24"/>
+          <w:szCs w:val="24"/>
+          <w:u w:val="single"/>
         </w:rPr>
         <w:t>They are used to create mock objects for unit tests.</w:t>
       </w:r>
@@ -2889,12 +3208,14 @@
         <w:rPr>
           <w:sz w:val="24"/>
           <w:szCs w:val="24"/>
-        </w:rPr>
-      </w:pPr>
-      <w:r>
-        <w:rPr>
-          <w:sz w:val="24"/>
-          <w:szCs w:val="24"/>
+          <w:u w:val="single"/>
+        </w:rPr>
+      </w:pPr>
+      <w:r>
+        <w:rPr>
+          <w:sz w:val="24"/>
+          <w:szCs w:val="24"/>
+          <w:u w:val="single"/>
         </w:rPr>
         <w:t>To validate that individual units of code work as expected.</w:t>
       </w:r>
@@ -2981,12 +3302,14 @@
         <w:rPr>
           <w:sz w:val="24"/>
           <w:szCs w:val="24"/>
-        </w:rPr>
-      </w:pPr>
-      <w:r>
-        <w:rPr>
-          <w:sz w:val="24"/>
-          <w:szCs w:val="24"/>
+          <w:u w:val="single"/>
+        </w:rPr>
+      </w:pPr>
+      <w:r>
+        <w:rPr>
+          <w:sz w:val="24"/>
+          <w:szCs w:val="24"/>
+          <w:u w:val="single"/>
         </w:rPr>
         <w:t>Repeating previous tests to ensure existing functionality is not affected by changes.</w:t>
       </w:r>
@@ -3054,12 +3377,20 @@
           <w:szCs w:val="24"/>
         </w:rPr>
       </w:pPr>
+      <w:commentRangeStart w:id="1"/>
       <w:r>
         <w:rPr>
           <w:sz w:val="24"/>
           <w:szCs w:val="24"/>
         </w:rPr>
         <w:t>What is the main benefit of using CRC cards in the object-oriented design process?</w:t>
+      </w:r>
+      <w:commentRangeEnd w:id="1"/>
+      <w:r>
+        <w:rPr>
+          <w:rStyle w:val="CommentReference"/>
+        </w:rPr>
+        <w:commentReference w:id="1"/>
       </w:r>
     </w:p>
     <w:p>
@@ -3080,8 +3411,17 @@
           <w:sz w:val="24"/>
           <w:szCs w:val="24"/>
         </w:rPr>
-        <w:t>It helps with the implementation of code</w:t>
-      </w:r>
+        <w:t xml:space="preserve">It helps with the implementation of </w:t>
+      </w:r>
+      <w:proofErr w:type="gramStart"/>
+      <w:r>
+        <w:rPr>
+          <w:sz w:val="24"/>
+          <w:szCs w:val="24"/>
+        </w:rPr>
+        <w:t>code</w:t>
+      </w:r>
+      <w:proofErr w:type="gramEnd"/>
     </w:p>
     <w:p>
       <w:pPr>
@@ -3094,12 +3434,14 @@
         <w:rPr>
           <w:sz w:val="24"/>
           <w:szCs w:val="24"/>
-        </w:rPr>
-      </w:pPr>
-      <w:r>
-        <w:rPr>
-          <w:sz w:val="24"/>
-          <w:szCs w:val="24"/>
+          <w:u w:val="single"/>
+        </w:rPr>
+      </w:pPr>
+      <w:r>
+        <w:rPr>
+          <w:sz w:val="24"/>
+          <w:szCs w:val="24"/>
+          <w:u w:val="single"/>
         </w:rPr>
         <w:t>It facilitates communication and collaboration among team members.</w:t>
       </w:r>
@@ -3172,8 +3514,17 @@
           <w:sz w:val="24"/>
           <w:szCs w:val="24"/>
         </w:rPr>
-        <w:t>Cohesion is a qualitative indication of the degree to which a module</w:t>
-      </w:r>
+        <w:t xml:space="preserve">Cohesion is a qualitative indication of the degree to which a </w:t>
+      </w:r>
+      <w:proofErr w:type="gramStart"/>
+      <w:r>
+        <w:rPr>
+          <w:sz w:val="24"/>
+          <w:szCs w:val="24"/>
+        </w:rPr>
+        <w:t>module</w:t>
+      </w:r>
+      <w:proofErr w:type="gramEnd"/>
     </w:p>
     <w:p>
       <w:pPr>
@@ -3207,12 +3558,14 @@
         <w:rPr>
           <w:sz w:val="24"/>
           <w:szCs w:val="24"/>
-        </w:rPr>
-      </w:pPr>
-      <w:r>
-        <w:rPr>
-          <w:sz w:val="24"/>
-          <w:szCs w:val="24"/>
+          <w:u w:val="single"/>
+        </w:rPr>
+      </w:pPr>
+      <w:r>
+        <w:rPr>
+          <w:sz w:val="24"/>
+          <w:szCs w:val="24"/>
+          <w:u w:val="single"/>
         </w:rPr>
         <w:t>focuses on just one thing.</w:t>
       </w:r>
@@ -3230,12 +3583,21 @@
           <w:szCs w:val="24"/>
         </w:rPr>
       </w:pPr>
-      <w:r>
-        <w:rPr>
-          <w:sz w:val="24"/>
-          <w:szCs w:val="24"/>
-        </w:rPr>
-        <w:t>is able to complete its function in a timely manner.</w:t>
+      <w:proofErr w:type="gramStart"/>
+      <w:r>
+        <w:rPr>
+          <w:sz w:val="24"/>
+          <w:szCs w:val="24"/>
+        </w:rPr>
+        <w:t>is able to</w:t>
+      </w:r>
+      <w:proofErr w:type="gramEnd"/>
+      <w:r>
+        <w:rPr>
+          <w:sz w:val="24"/>
+          <w:szCs w:val="24"/>
+        </w:rPr>
+        <w:t xml:space="preserve"> complete its function in a timely manner.</w:t>
       </w:r>
     </w:p>
     <w:p>
@@ -3276,8 +3638,17 @@
           <w:sz w:val="24"/>
           <w:szCs w:val="24"/>
         </w:rPr>
-        <w:t>Coupling is a qualitative indication of the degree to which a module</w:t>
-      </w:r>
+        <w:t xml:space="preserve">Coupling is a qualitative indication of the degree to which a </w:t>
+      </w:r>
+      <w:proofErr w:type="gramStart"/>
+      <w:r>
+        <w:rPr>
+          <w:sz w:val="24"/>
+          <w:szCs w:val="24"/>
+        </w:rPr>
+        <w:t>module</w:t>
+      </w:r>
+      <w:proofErr w:type="gramEnd"/>
     </w:p>
     <w:p>
       <w:pPr>
@@ -3334,12 +3705,21 @@
           <w:szCs w:val="24"/>
         </w:rPr>
       </w:pPr>
-      <w:r>
-        <w:rPr>
-          <w:sz w:val="24"/>
-          <w:szCs w:val="24"/>
-        </w:rPr>
-        <w:t>is able to complete its function in a timely manner.</w:t>
+      <w:proofErr w:type="gramStart"/>
+      <w:r>
+        <w:rPr>
+          <w:sz w:val="24"/>
+          <w:szCs w:val="24"/>
+        </w:rPr>
+        <w:t>is able to</w:t>
+      </w:r>
+      <w:proofErr w:type="gramEnd"/>
+      <w:r>
+        <w:rPr>
+          <w:sz w:val="24"/>
+          <w:szCs w:val="24"/>
+        </w:rPr>
+        <w:t xml:space="preserve"> complete its function in a timely manner.</w:t>
       </w:r>
     </w:p>
     <w:p>
@@ -3389,8 +3769,17 @@
           <w:sz w:val="24"/>
           <w:szCs w:val="24"/>
         </w:rPr>
-        <w:t>The root interface of the Java Collection framework hierarchy is</w:t>
-      </w:r>
+        <w:t xml:space="preserve">The root interface of the Java Collection framework hierarchy </w:t>
+      </w:r>
+      <w:proofErr w:type="gramStart"/>
+      <w:r>
+        <w:rPr>
+          <w:sz w:val="24"/>
+          <w:szCs w:val="24"/>
+        </w:rPr>
+        <w:t>is</w:t>
+      </w:r>
+      <w:proofErr w:type="gramEnd"/>
     </w:p>
     <w:p>
       <w:pPr>
@@ -3548,6 +3937,7 @@
           <w:szCs w:val="24"/>
         </w:rPr>
       </w:pPr>
+      <w:proofErr w:type="spellStart"/>
       <w:r>
         <w:rPr>
           <w:sz w:val="24"/>
@@ -3555,6 +3945,7 @@
         </w:rPr>
         <w:t>LinkedHashMap</w:t>
       </w:r>
+      <w:proofErr w:type="spellEnd"/>
     </w:p>
     <w:p>
       <w:pPr>
@@ -3569,6 +3960,7 @@
           <w:szCs w:val="24"/>
         </w:rPr>
       </w:pPr>
+      <w:proofErr w:type="spellStart"/>
       <w:r>
         <w:rPr>
           <w:sz w:val="24"/>
@@ -3576,6 +3968,7 @@
         </w:rPr>
         <w:t>TreeMap</w:t>
       </w:r>
+      <w:proofErr w:type="spellEnd"/>
     </w:p>
     <w:p>
       <w:pPr>
@@ -3590,6 +3983,7 @@
           <w:szCs w:val="24"/>
         </w:rPr>
       </w:pPr>
+      <w:proofErr w:type="spellStart"/>
       <w:r>
         <w:rPr>
           <w:sz w:val="24"/>
@@ -3597,6 +3991,7 @@
         </w:rPr>
         <w:t>HashTable</w:t>
       </w:r>
+      <w:proofErr w:type="spellEnd"/>
     </w:p>
     <w:p>
       <w:pPr>
@@ -3624,7 +4019,23 @@
           <w:sz w:val="24"/>
           <w:szCs w:val="24"/>
         </w:rPr>
-        <w:t>What interface in the Java Collections framework represents a last-in, first-out (Last In First Out) collection of objects?</w:t>
+        <w:t xml:space="preserve">What interface in the Java Collections framework represents a last-in, first-out (Last </w:t>
+      </w:r>
+      <w:proofErr w:type="gramStart"/>
+      <w:r>
+        <w:rPr>
+          <w:sz w:val="24"/>
+          <w:szCs w:val="24"/>
+        </w:rPr>
+        <w:t>In</w:t>
+      </w:r>
+      <w:proofErr w:type="gramEnd"/>
+      <w:r>
+        <w:rPr>
+          <w:sz w:val="24"/>
+          <w:szCs w:val="24"/>
+        </w:rPr>
+        <w:t xml:space="preserve"> First Out) collection of objects?</w:t>
       </w:r>
     </w:p>
     <w:p>
@@ -3851,7 +4262,23 @@
           <w:sz w:val="24"/>
           <w:szCs w:val="24"/>
         </w:rPr>
-        <w:t>How does the “Liskov Substitution Principle” contribute to good design?</w:t>
+        <w:t>How does the “</w:t>
+      </w:r>
+      <w:proofErr w:type="spellStart"/>
+      <w:r>
+        <w:rPr>
+          <w:sz w:val="24"/>
+          <w:szCs w:val="24"/>
+        </w:rPr>
+        <w:t>Liskov</w:t>
+      </w:r>
+      <w:proofErr w:type="spellEnd"/>
+      <w:r>
+        <w:rPr>
+          <w:sz w:val="24"/>
+          <w:szCs w:val="24"/>
+        </w:rPr>
+        <w:t xml:space="preserve"> Substitution Principle” contribute to good design?</w:t>
       </w:r>
     </w:p>
     <w:p>
@@ -4298,7 +4725,23 @@
           <w:sz w:val="24"/>
           <w:szCs w:val="24"/>
         </w:rPr>
-        <w:t>Design patterns are solutions to general problems that software developers faced during software development.</w:t>
+        <w:t xml:space="preserve">Design patterns are solutions to general problems that software developers </w:t>
+      </w:r>
+      <w:proofErr w:type="gramStart"/>
+      <w:r>
+        <w:rPr>
+          <w:sz w:val="24"/>
+          <w:szCs w:val="24"/>
+        </w:rPr>
+        <w:t>faced</w:t>
+      </w:r>
+      <w:proofErr w:type="gramEnd"/>
+      <w:r>
+        <w:rPr>
+          <w:sz w:val="24"/>
+          <w:szCs w:val="24"/>
+        </w:rPr>
+        <w:t xml:space="preserve"> during software development.</w:t>
       </w:r>
     </w:p>
     <w:p>
@@ -4348,12 +4791,21 @@
           <w:szCs w:val="24"/>
         </w:rPr>
       </w:pPr>
-      <w:r>
-        <w:rPr>
-          <w:sz w:val="24"/>
-          <w:szCs w:val="24"/>
-        </w:rPr>
-        <w:t>All of the above.</w:t>
+      <w:proofErr w:type="gramStart"/>
+      <w:r>
+        <w:rPr>
+          <w:sz w:val="24"/>
+          <w:szCs w:val="24"/>
+        </w:rPr>
+        <w:t>All of</w:t>
+      </w:r>
+      <w:proofErr w:type="gramEnd"/>
+      <w:r>
+        <w:rPr>
+          <w:sz w:val="24"/>
+          <w:szCs w:val="24"/>
+        </w:rPr>
+        <w:t xml:space="preserve"> the above.</w:t>
       </w:r>
     </w:p>
     <w:p>
@@ -4893,7 +5345,23 @@
           <w:sz w:val="24"/>
           <w:szCs w:val="24"/>
         </w:rPr>
-        <w:t>This pattern is used when we need to treat a group of objects in a similar way as a single object.</w:t>
+        <w:t xml:space="preserve">This pattern is used when we need to treat a group of objects in a similar way </w:t>
+      </w:r>
+      <w:proofErr w:type="gramStart"/>
+      <w:r>
+        <w:rPr>
+          <w:sz w:val="24"/>
+          <w:szCs w:val="24"/>
+        </w:rPr>
+        <w:t>as</w:t>
+      </w:r>
+      <w:proofErr w:type="gramEnd"/>
+      <w:r>
+        <w:rPr>
+          <w:sz w:val="24"/>
+          <w:szCs w:val="24"/>
+        </w:rPr>
+        <w:t xml:space="preserve"> a single object.</w:t>
       </w:r>
     </w:p>
     <w:p>
@@ -4914,7 +5382,23 @@
           <w:sz w:val="24"/>
           <w:szCs w:val="24"/>
         </w:rPr>
-        <w:t>This pattern hides the complexities of the system and providers an interface to the client using which the client can access the system.</w:t>
+        <w:t xml:space="preserve">This pattern hides the complexities of the system and </w:t>
+      </w:r>
+      <w:proofErr w:type="gramStart"/>
+      <w:r>
+        <w:rPr>
+          <w:sz w:val="24"/>
+          <w:szCs w:val="24"/>
+        </w:rPr>
+        <w:t>providers</w:t>
+      </w:r>
+      <w:proofErr w:type="gramEnd"/>
+      <w:r>
+        <w:rPr>
+          <w:sz w:val="24"/>
+          <w:szCs w:val="24"/>
+        </w:rPr>
+        <w:t xml:space="preserve"> an interface to the client using which the client can access the system.</w:t>
       </w:r>
     </w:p>
     <w:p>
@@ -5098,7 +5582,7 @@
           <w:color w:val="000000"/>
         </w:rPr>
       </w:pPr>
-      <w:hyperlink r:id="rId5" w:history="1">
+      <w:hyperlink r:id="rId9" w:history="1">
         <w:r>
           <w:rPr>
             <w:rStyle w:val="Hyperlink"/>
@@ -5157,7 +5641,7 @@
           <w:color w:val="000000"/>
         </w:rPr>
       </w:pPr>
-      <w:hyperlink r:id="rId6" w:history="1">
+      <w:hyperlink r:id="rId10" w:history="1">
         <w:r>
           <w:rPr>
             <w:rStyle w:val="Hyperlink"/>
@@ -5201,7 +5685,7 @@
           <w:u w:val="none"/>
         </w:rPr>
       </w:pPr>
-      <w:hyperlink r:id="rId7" w:history="1">
+      <w:hyperlink r:id="rId11" w:history="1">
         <w:r>
           <w:rPr>
             <w:rStyle w:val="Hyperlink"/>
@@ -5529,7 +6013,27 @@
           <w:sz w:val="24"/>
           <w:szCs w:val="24"/>
         </w:rPr>
-        <w:t xml:space="preserve"> is responsible to create an object while making sure that only a single object </w:t>
+        <w:t xml:space="preserve"> is responsible </w:t>
+      </w:r>
+      <w:proofErr w:type="gramStart"/>
+      <w:r>
+        <w:rPr>
+          <w:rFonts w:eastAsiaTheme="minorEastAsia"/>
+          <w:color w:val="000000" w:themeColor="text1"/>
+          <w:sz w:val="24"/>
+          <w:szCs w:val="24"/>
+        </w:rPr>
+        <w:t>to create</w:t>
+      </w:r>
+      <w:proofErr w:type="gramEnd"/>
+      <w:r>
+        <w:rPr>
+          <w:rFonts w:eastAsiaTheme="minorEastAsia"/>
+          <w:color w:val="000000" w:themeColor="text1"/>
+          <w:sz w:val="24"/>
+          <w:szCs w:val="24"/>
+        </w:rPr>
+        <w:t xml:space="preserve"> an object while making sure that only a single object </w:t>
       </w:r>
       <w:r>
         <w:rPr>
@@ -6373,12 +6877,14 @@
       <w:r>
         <w:t xml:space="preserve">Should a </w:t>
       </w:r>
+      <w:proofErr w:type="gramStart"/>
       <w:r>
         <w:rPr>
           <w:rStyle w:val="CodeFragment"/>
         </w:rPr>
         <w:t>Student</w:t>
       </w:r>
+      <w:proofErr w:type="gramEnd"/>
       <w:r>
         <w:t xml:space="preserve"> object store a list of the student's courses, or should a </w:t>
       </w:r>
@@ -6403,18 +6909,28 @@
       <w:r>
         <w:t xml:space="preserve">Right now, our </w:t>
       </w:r>
+      <w:proofErr w:type="spellStart"/>
       <w:r>
         <w:rPr>
           <w:rStyle w:val="CodeFragment"/>
         </w:rPr>
         <w:t>RegistrationSystem</w:t>
       </w:r>
+      <w:proofErr w:type="spellEnd"/>
       <w:r>
         <w:t xml:space="preserve"> class holds all courses and students, contains all logic for checking prerequisites, and has the methods for adding and </w:t>
       </w:r>
       <w:r>
         <w:lastRenderedPageBreak/>
-        <w:t xml:space="preserve">dropping a course.  It also has the database connection logic right now.  Is </w:t>
+        <w:t xml:space="preserve">dropping a course.  It also has </w:t>
+      </w:r>
+      <w:proofErr w:type="gramStart"/>
+      <w:r>
+        <w:t>the database</w:t>
+      </w:r>
+      <w:proofErr w:type="gramEnd"/>
+      <w:r>
+        <w:t xml:space="preserve"> connection logic right now.  Is </w:t>
       </w:r>
       <w:r>
         <w:t>this,</w:t>
@@ -6479,12 +6995,14 @@
       <w:r>
         <w:t xml:space="preserve">.  We were going to add another subclass called </w:t>
       </w:r>
+      <w:proofErr w:type="spellStart"/>
       <w:r>
         <w:rPr>
           <w:rStyle w:val="CodeFragment"/>
         </w:rPr>
         <w:t>GradStudent</w:t>
       </w:r>
+      <w:proofErr w:type="spellEnd"/>
       <w:r>
         <w:t>; is this the right design?</w:t>
       </w:r>
@@ -6500,12 +7018,14 @@
       <w:r>
         <w:t xml:space="preserve">Right now, the </w:t>
       </w:r>
+      <w:proofErr w:type="gramStart"/>
       <w:r>
         <w:rPr>
           <w:rStyle w:val="CodeFragment"/>
         </w:rPr>
         <w:t>Student</w:t>
       </w:r>
+      <w:proofErr w:type="gramEnd"/>
       <w:r>
         <w:t xml:space="preserve"> class has a </w:t>
       </w:r>
@@ -6557,12 +7077,14 @@
       <w:r>
         <w:t xml:space="preserve">Right now, the </w:t>
       </w:r>
+      <w:proofErr w:type="gramStart"/>
       <w:r>
         <w:rPr>
           <w:rStyle w:val="CodeFragment"/>
         </w:rPr>
         <w:t>Student</w:t>
       </w:r>
+      <w:proofErr w:type="gramEnd"/>
       <w:r>
         <w:t xml:space="preserve"> object talks to the </w:t>
       </w:r>
@@ -6823,16 +7345,10 @@
           <w:szCs w:val="24"/>
           <w:bdr w:val="single" w:sz="2" w:space="0" w:color="D9D9E3" w:frame="1"/>
         </w:rPr>
-        <w:t>The following programming problems should be uploaded to your github repository.  You should have packages:</w:t>
-      </w:r>
-    </w:p>
-    <w:p>
-      <w:pPr>
-        <w:pStyle w:val="ListParagraph"/>
-        <w:numPr>
-          <w:ilvl w:val="0"/>
-          <w:numId w:val="25"/>
-        </w:numPr>
+        <w:t xml:space="preserve">The following programming problems should be uploaded to your </w:t>
+      </w:r>
+      <w:proofErr w:type="spellStart"/>
+      <w:r>
         <w:rPr>
           <w:rStyle w:val="Strong"/>
           <w:rFonts w:eastAsiaTheme="minorEastAsia"/>
@@ -6842,7 +7358,9 @@
           <w:szCs w:val="24"/>
           <w:bdr w:val="single" w:sz="2" w:space="0" w:color="D9D9E3" w:frame="1"/>
         </w:rPr>
-      </w:pPr>
+        <w:t>github</w:t>
+      </w:r>
+      <w:proofErr w:type="spellEnd"/>
       <w:r>
         <w:rPr>
           <w:rStyle w:val="Strong"/>
@@ -6853,9 +7371,16 @@
           <w:szCs w:val="24"/>
           <w:bdr w:val="single" w:sz="2" w:space="0" w:color="D9D9E3" w:frame="1"/>
         </w:rPr>
-        <w:t>howard.edu.lsp.final.problem</w:t>
-      </w:r>
-      <w:r>
+        <w:t xml:space="preserve"> repository.  You should have packages:</w:t>
+      </w:r>
+    </w:p>
+    <w:p>
+      <w:pPr>
+        <w:pStyle w:val="ListParagraph"/>
+        <w:numPr>
+          <w:ilvl w:val="0"/>
+          <w:numId w:val="25"/>
+        </w:numPr>
         <w:rPr>
           <w:rStyle w:val="Strong"/>
           <w:rFonts w:eastAsiaTheme="minorEastAsia"/>
@@ -6865,8 +7390,8 @@
           <w:szCs w:val="24"/>
           <w:bdr w:val="single" w:sz="2" w:space="0" w:color="D9D9E3" w:frame="1"/>
         </w:rPr>
-        <w:t>5</w:t>
-      </w:r>
+      </w:pPr>
+      <w:proofErr w:type="gramStart"/>
       <w:r>
         <w:rPr>
           <w:rStyle w:val="Strong"/>
@@ -6877,16 +7402,10 @@
           <w:szCs w:val="24"/>
           <w:bdr w:val="single" w:sz="2" w:space="0" w:color="D9D9E3" w:frame="1"/>
         </w:rPr>
-        <w:t>1</w:t>
-      </w:r>
-    </w:p>
-    <w:p>
-      <w:pPr>
-        <w:pStyle w:val="ListParagraph"/>
-        <w:numPr>
-          <w:ilvl w:val="0"/>
-          <w:numId w:val="25"/>
-        </w:numPr>
+        <w:t>howard.edu.lsp.final</w:t>
+      </w:r>
+      <w:proofErr w:type="gramEnd"/>
+      <w:r>
         <w:rPr>
           <w:rStyle w:val="Strong"/>
           <w:rFonts w:eastAsiaTheme="minorEastAsia"/>
@@ -6896,7 +7415,8 @@
           <w:szCs w:val="24"/>
           <w:bdr w:val="single" w:sz="2" w:space="0" w:color="D9D9E3" w:frame="1"/>
         </w:rPr>
-      </w:pPr>
+        <w:t>.problem</w:t>
+      </w:r>
       <w:r>
         <w:rPr>
           <w:rStyle w:val="Strong"/>
@@ -6907,7 +7427,7 @@
           <w:szCs w:val="24"/>
           <w:bdr w:val="single" w:sz="2" w:space="0" w:color="D9D9E3" w:frame="1"/>
         </w:rPr>
-        <w:t>howard.edu.lsp.final.problem</w:t>
+        <w:t>5</w:t>
       </w:r>
       <w:r>
         <w:rPr>
@@ -6919,9 +7439,16 @@
           <w:szCs w:val="24"/>
           <w:bdr w:val="single" w:sz="2" w:space="0" w:color="D9D9E3" w:frame="1"/>
         </w:rPr>
-        <w:t>5</w:t>
-      </w:r>
-      <w:r>
+        <w:t>1</w:t>
+      </w:r>
+    </w:p>
+    <w:p>
+      <w:pPr>
+        <w:pStyle w:val="ListParagraph"/>
+        <w:numPr>
+          <w:ilvl w:val="0"/>
+          <w:numId w:val="25"/>
+        </w:numPr>
         <w:rPr>
           <w:rStyle w:val="Strong"/>
           <w:rFonts w:eastAsiaTheme="minorEastAsia"/>
@@ -6931,16 +7458,9 @@
           <w:szCs w:val="24"/>
           <w:bdr w:val="single" w:sz="2" w:space="0" w:color="D9D9E3" w:frame="1"/>
         </w:rPr>
-        <w:t>2</w:t>
-      </w:r>
-    </w:p>
-    <w:p>
-      <w:pPr>
-        <w:pStyle w:val="ListParagraph"/>
-        <w:numPr>
-          <w:ilvl w:val="0"/>
-          <w:numId w:val="25"/>
-        </w:numPr>
+      </w:pPr>
+      <w:proofErr w:type="gramStart"/>
+      <w:r>
         <w:rPr>
           <w:rStyle w:val="Strong"/>
           <w:rFonts w:eastAsiaTheme="minorEastAsia"/>
@@ -6950,7 +7470,9 @@
           <w:szCs w:val="24"/>
           <w:bdr w:val="single" w:sz="2" w:space="0" w:color="D9D9E3" w:frame="1"/>
         </w:rPr>
-      </w:pPr>
+        <w:t>howard.edu.lsp.final</w:t>
+      </w:r>
+      <w:proofErr w:type="gramEnd"/>
       <w:r>
         <w:rPr>
           <w:rStyle w:val="Strong"/>
@@ -6961,29 +7483,9 @@
           <w:szCs w:val="24"/>
           <w:bdr w:val="single" w:sz="2" w:space="0" w:color="D9D9E3" w:frame="1"/>
         </w:rPr>
-        <w:t>howard.edu.lsp.final.document (put multiple choice questions here)</w:t>
-      </w:r>
-    </w:p>
-    <w:p>
-      <w:pPr>
-        <w:ind w:left="0" w:firstLine="0"/>
-        <w:rPr>
-          <w:rStyle w:val="Strong"/>
-          <w:rFonts w:eastAsiaTheme="minorEastAsia"/>
-          <w:sz w:val="24"/>
-          <w:szCs w:val="24"/>
-          <w:bdr w:val="single" w:sz="2" w:space="0" w:color="D9D9E3" w:frame="1"/>
-        </w:rPr>
-      </w:pPr>
-    </w:p>
-    <w:p>
-      <w:pPr>
-        <w:pStyle w:val="ListParagraph"/>
-        <w:numPr>
-          <w:ilvl w:val="2"/>
-          <w:numId w:val="29"/>
-        </w:numPr>
-        <w:ind w:left="360"/>
+        <w:t>.problem</w:t>
+      </w:r>
+      <w:r>
         <w:rPr>
           <w:rStyle w:val="Strong"/>
           <w:rFonts w:eastAsiaTheme="minorEastAsia"/>
@@ -6993,16 +7495,7 @@
           <w:szCs w:val="24"/>
           <w:bdr w:val="single" w:sz="2" w:space="0" w:color="D9D9E3" w:frame="1"/>
         </w:rPr>
-      </w:pPr>
-      <w:r>
-        <w:rPr>
-          <w:rStyle w:val="Strong"/>
-          <w:rFonts w:eastAsiaTheme="minorEastAsia"/>
-          <w:sz w:val="24"/>
-          <w:szCs w:val="24"/>
-          <w:bdr w:val="single" w:sz="2" w:space="0" w:color="D9D9E3" w:frame="1"/>
-        </w:rPr>
-        <w:t xml:space="preserve">Convert </w:t>
+        <w:t>5</w:t>
       </w:r>
       <w:r>
         <w:rPr>
@@ -7014,19 +7507,16 @@
           <w:szCs w:val="24"/>
           <w:bdr w:val="single" w:sz="2" w:space="0" w:color="D9D9E3" w:frame="1"/>
         </w:rPr>
-        <w:t xml:space="preserve">the following class into a </w:t>
-      </w:r>
-      <w:r>
-        <w:rPr>
-          <w:rStyle w:val="Strong"/>
-          <w:rFonts w:eastAsiaTheme="minorEastAsia"/>
-          <w:sz w:val="24"/>
-          <w:szCs w:val="24"/>
-          <w:bdr w:val="single" w:sz="2" w:space="0" w:color="D9D9E3" w:frame="1"/>
-        </w:rPr>
-        <w:t>Singleton pattern</w:t>
-      </w:r>
-      <w:r>
+        <w:t>2</w:t>
+      </w:r>
+    </w:p>
+    <w:p>
+      <w:pPr>
+        <w:pStyle w:val="ListParagraph"/>
+        <w:numPr>
+          <w:ilvl w:val="0"/>
+          <w:numId w:val="25"/>
+        </w:numPr>
         <w:rPr>
           <w:rStyle w:val="Strong"/>
           <w:rFonts w:eastAsiaTheme="minorEastAsia"/>
@@ -7036,335 +7526,10 @@
           <w:szCs w:val="24"/>
           <w:bdr w:val="single" w:sz="2" w:space="0" w:color="D9D9E3" w:frame="1"/>
         </w:rPr>
-        <w:t xml:space="preserve">. The class represents a simple logging utility. Ensure that every time the Logger is instantiated, the same instance is returned.  </w:t>
-      </w:r>
-    </w:p>
-    <w:p>
-      <w:pPr>
-        <w:ind w:left="0" w:firstLine="0"/>
-        <w:rPr>
-          <w:rStyle w:val="Strong"/>
-          <w:rFonts w:eastAsiaTheme="minorEastAsia"/>
-          <w:sz w:val="24"/>
-          <w:szCs w:val="24"/>
-          <w:bdr w:val="single" w:sz="2" w:space="0" w:color="D9D9E3" w:frame="1"/>
-        </w:rPr>
-      </w:pPr>
-      <w:r>
-        <w:rPr>
-          <w:rStyle w:val="Strong"/>
-          <w:rFonts w:eastAsiaTheme="minorEastAsia"/>
-          <w:sz w:val="24"/>
-          <w:szCs w:val="24"/>
-          <w:bdr w:val="single" w:sz="2" w:space="0" w:color="D9D9E3" w:frame="1"/>
-        </w:rPr>
-        <w:t>(10 pts.)</w:t>
-      </w:r>
-    </w:p>
-    <w:p>
-      <w:pPr>
-        <w:ind w:left="0" w:firstLine="0"/>
-        <w:rPr>
-          <w:rFonts w:ascii="Courier New" w:hAnsi="Courier New" w:cs="Courier New"/>
-          <w:b/>
-          <w:bCs/>
-          <w:sz w:val="24"/>
-          <w:szCs w:val="24"/>
-        </w:rPr>
-      </w:pPr>
-    </w:p>
-    <w:p>
-      <w:pPr>
-        <w:ind w:left="0" w:firstLine="0"/>
-        <w:rPr>
-          <w:rFonts w:ascii="Courier New" w:hAnsi="Courier New" w:cs="Courier New"/>
-          <w:sz w:val="24"/>
-          <w:szCs w:val="24"/>
-        </w:rPr>
-      </w:pPr>
-      <w:r>
-        <w:rPr>
-          <w:rFonts w:ascii="Courier New" w:hAnsi="Courier New" w:cs="Courier New"/>
-          <w:sz w:val="24"/>
-          <w:szCs w:val="24"/>
-        </w:rPr>
-        <w:t>public class Logger {</w:t>
-      </w:r>
-    </w:p>
-    <w:p>
-      <w:pPr>
-        <w:ind w:left="0" w:firstLine="0"/>
-        <w:rPr>
-          <w:rFonts w:ascii="Courier New" w:hAnsi="Courier New" w:cs="Courier New"/>
-          <w:sz w:val="24"/>
-          <w:szCs w:val="24"/>
-        </w:rPr>
-      </w:pPr>
-      <w:r>
-        <w:rPr>
-          <w:rFonts w:ascii="Courier New" w:hAnsi="Courier New" w:cs="Courier New"/>
-          <w:sz w:val="24"/>
-          <w:szCs w:val="24"/>
-        </w:rPr>
-        <w:t xml:space="preserve">    private String log;</w:t>
-      </w:r>
-    </w:p>
-    <w:p>
-      <w:pPr>
-        <w:ind w:left="0" w:firstLine="0"/>
-        <w:rPr>
-          <w:rFonts w:ascii="Courier New" w:hAnsi="Courier New" w:cs="Courier New"/>
-          <w:sz w:val="24"/>
-          <w:szCs w:val="24"/>
-        </w:rPr>
-      </w:pPr>
-    </w:p>
-    <w:p>
-      <w:pPr>
-        <w:ind w:left="0" w:firstLine="0"/>
-        <w:rPr>
-          <w:rFonts w:ascii="Courier New" w:hAnsi="Courier New" w:cs="Courier New"/>
-          <w:sz w:val="24"/>
-          <w:szCs w:val="24"/>
-        </w:rPr>
-      </w:pPr>
-      <w:r>
-        <w:rPr>
-          <w:rFonts w:ascii="Courier New" w:hAnsi="Courier New" w:cs="Courier New"/>
-          <w:sz w:val="24"/>
-          <w:szCs w:val="24"/>
-        </w:rPr>
-        <w:t xml:space="preserve">    public Logger() {</w:t>
-      </w:r>
-    </w:p>
-    <w:p>
-      <w:pPr>
-        <w:ind w:left="0" w:firstLine="0"/>
-        <w:rPr>
-          <w:rFonts w:ascii="Courier New" w:hAnsi="Courier New" w:cs="Courier New"/>
-          <w:sz w:val="24"/>
-          <w:szCs w:val="24"/>
-        </w:rPr>
-      </w:pPr>
-      <w:r>
-        <w:rPr>
-          <w:rFonts w:ascii="Courier New" w:hAnsi="Courier New" w:cs="Courier New"/>
-          <w:sz w:val="24"/>
-          <w:szCs w:val="24"/>
-        </w:rPr>
-        <w:t xml:space="preserve">        this.log = "";</w:t>
-      </w:r>
-    </w:p>
-    <w:p>
-      <w:pPr>
-        <w:ind w:left="0" w:firstLine="0"/>
-        <w:rPr>
-          <w:rFonts w:ascii="Courier New" w:hAnsi="Courier New" w:cs="Courier New"/>
-          <w:sz w:val="24"/>
-          <w:szCs w:val="24"/>
-        </w:rPr>
-      </w:pPr>
-      <w:r>
-        <w:rPr>
-          <w:rFonts w:ascii="Courier New" w:hAnsi="Courier New" w:cs="Courier New"/>
-          <w:sz w:val="24"/>
-          <w:szCs w:val="24"/>
-        </w:rPr>
-        <w:t xml:space="preserve">    }</w:t>
-      </w:r>
-    </w:p>
-    <w:p>
-      <w:pPr>
-        <w:ind w:left="0" w:firstLine="0"/>
-        <w:rPr>
-          <w:rFonts w:ascii="Courier New" w:hAnsi="Courier New" w:cs="Courier New"/>
-          <w:sz w:val="24"/>
-          <w:szCs w:val="24"/>
-        </w:rPr>
-      </w:pPr>
-    </w:p>
-    <w:p>
-      <w:pPr>
-        <w:ind w:left="0" w:firstLine="0"/>
-        <w:rPr>
-          <w:rFonts w:ascii="Courier New" w:hAnsi="Courier New" w:cs="Courier New"/>
-          <w:sz w:val="24"/>
-          <w:szCs w:val="24"/>
-        </w:rPr>
-      </w:pPr>
-      <w:r>
-        <w:rPr>
-          <w:rFonts w:ascii="Courier New" w:hAnsi="Courier New" w:cs="Courier New"/>
-          <w:sz w:val="24"/>
-          <w:szCs w:val="24"/>
-        </w:rPr>
-        <w:lastRenderedPageBreak/>
-        <w:t xml:space="preserve">    public void logMessage(String message) {</w:t>
-      </w:r>
-    </w:p>
-    <w:p>
-      <w:pPr>
-        <w:ind w:left="0" w:firstLine="0"/>
-        <w:rPr>
-          <w:rFonts w:ascii="Courier New" w:hAnsi="Courier New" w:cs="Courier New"/>
-          <w:sz w:val="24"/>
-          <w:szCs w:val="24"/>
-        </w:rPr>
-      </w:pPr>
-      <w:r>
-        <w:rPr>
-          <w:rFonts w:ascii="Courier New" w:hAnsi="Courier New" w:cs="Courier New"/>
-          <w:sz w:val="24"/>
-          <w:szCs w:val="24"/>
-        </w:rPr>
-        <w:t xml:space="preserve">        this.log += message + "\n";</w:t>
-      </w:r>
-    </w:p>
-    <w:p>
-      <w:pPr>
-        <w:ind w:left="0" w:firstLine="0"/>
-        <w:rPr>
-          <w:rFonts w:ascii="Courier New" w:hAnsi="Courier New" w:cs="Courier New"/>
-          <w:sz w:val="24"/>
-          <w:szCs w:val="24"/>
-        </w:rPr>
-      </w:pPr>
-      <w:r>
-        <w:rPr>
-          <w:rFonts w:ascii="Courier New" w:hAnsi="Courier New" w:cs="Courier New"/>
-          <w:sz w:val="24"/>
-          <w:szCs w:val="24"/>
-        </w:rPr>
-        <w:t xml:space="preserve">    }</w:t>
-      </w:r>
-    </w:p>
-    <w:p>
-      <w:pPr>
-        <w:ind w:left="0" w:firstLine="0"/>
-        <w:rPr>
-          <w:rFonts w:ascii="Courier New" w:hAnsi="Courier New" w:cs="Courier New"/>
-          <w:sz w:val="24"/>
-          <w:szCs w:val="24"/>
-        </w:rPr>
-      </w:pPr>
-    </w:p>
-    <w:p>
-      <w:pPr>
-        <w:ind w:left="0" w:firstLine="0"/>
-        <w:rPr>
-          <w:rFonts w:ascii="Courier New" w:hAnsi="Courier New" w:cs="Courier New"/>
-          <w:sz w:val="24"/>
-          <w:szCs w:val="24"/>
-        </w:rPr>
-      </w:pPr>
-      <w:r>
-        <w:rPr>
-          <w:rFonts w:ascii="Courier New" w:hAnsi="Courier New" w:cs="Courier New"/>
-          <w:sz w:val="24"/>
-          <w:szCs w:val="24"/>
-        </w:rPr>
-        <w:t xml:space="preserve">    public </w:t>
-      </w:r>
-      <w:r>
-        <w:rPr>
-          <w:rFonts w:ascii="Courier New" w:hAnsi="Courier New" w:cs="Courier New"/>
-          <w:sz w:val="24"/>
-          <w:szCs w:val="24"/>
-        </w:rPr>
-        <w:t>String</w:t>
-      </w:r>
-      <w:r>
-        <w:rPr>
-          <w:rFonts w:ascii="Courier New" w:hAnsi="Courier New" w:cs="Courier New"/>
-          <w:sz w:val="24"/>
-          <w:szCs w:val="24"/>
-        </w:rPr>
-        <w:t xml:space="preserve"> displayLog() {</w:t>
-      </w:r>
-    </w:p>
-    <w:p>
-      <w:pPr>
-        <w:ind w:left="0" w:firstLine="0"/>
-        <w:rPr>
-          <w:rFonts w:ascii="Courier New" w:hAnsi="Courier New" w:cs="Courier New"/>
-          <w:sz w:val="24"/>
-          <w:szCs w:val="24"/>
-        </w:rPr>
-      </w:pPr>
-      <w:r>
-        <w:rPr>
-          <w:rFonts w:ascii="Courier New" w:hAnsi="Courier New" w:cs="Courier New"/>
-          <w:sz w:val="24"/>
-          <w:szCs w:val="24"/>
-        </w:rPr>
-        <w:t xml:space="preserve">        </w:t>
-      </w:r>
-      <w:r>
-        <w:rPr>
-          <w:rFonts w:ascii="Courier New" w:hAnsi="Courier New" w:cs="Courier New"/>
-          <w:sz w:val="24"/>
-          <w:szCs w:val="24"/>
-        </w:rPr>
-        <w:t>return</w:t>
-      </w:r>
-      <w:r>
-        <w:rPr>
-          <w:rFonts w:ascii="Courier New" w:hAnsi="Courier New" w:cs="Courier New"/>
-          <w:sz w:val="24"/>
-          <w:szCs w:val="24"/>
-        </w:rPr>
-        <w:t>("Log:\n" + log);</w:t>
-      </w:r>
-    </w:p>
-    <w:p>
-      <w:pPr>
-        <w:ind w:left="0" w:firstLine="0"/>
-        <w:rPr>
-          <w:rFonts w:ascii="Courier New" w:hAnsi="Courier New" w:cs="Courier New"/>
-          <w:sz w:val="24"/>
-          <w:szCs w:val="24"/>
-        </w:rPr>
-      </w:pPr>
-      <w:r>
-        <w:rPr>
-          <w:rFonts w:ascii="Courier New" w:hAnsi="Courier New" w:cs="Courier New"/>
-          <w:sz w:val="24"/>
-          <w:szCs w:val="24"/>
-        </w:rPr>
-        <w:t xml:space="preserve">    }</w:t>
-      </w:r>
-    </w:p>
-    <w:p>
-      <w:pPr>
-        <w:ind w:left="0" w:firstLine="0"/>
-        <w:rPr>
-          <w:rFonts w:ascii="Courier New" w:hAnsi="Courier New" w:cs="Courier New"/>
-          <w:sz w:val="24"/>
-          <w:szCs w:val="24"/>
-        </w:rPr>
-      </w:pPr>
-      <w:r>
-        <w:rPr>
-          <w:rFonts w:ascii="Courier New" w:hAnsi="Courier New" w:cs="Courier New"/>
-          <w:sz w:val="24"/>
-          <w:szCs w:val="24"/>
-        </w:rPr>
-        <w:t>}</w:t>
-      </w:r>
-    </w:p>
-    <w:p>
-      <w:pPr>
-        <w:ind w:left="0" w:firstLine="0"/>
-        <w:rPr>
-          <w:rFonts w:ascii="Courier New" w:hAnsi="Courier New" w:cs="Courier New"/>
-          <w:sz w:val="24"/>
-          <w:szCs w:val="24"/>
-        </w:rPr>
-      </w:pPr>
-    </w:p>
-    <w:p>
-      <w:pPr>
-        <w:ind w:left="0" w:firstLine="0"/>
+      </w:pPr>
+      <w:proofErr w:type="spellStart"/>
+      <w:proofErr w:type="gramStart"/>
+      <w:r>
         <w:rPr>
           <w:rStyle w:val="Strong"/>
           <w:rFonts w:eastAsiaTheme="minorEastAsia"/>
@@ -7374,7 +7539,9 @@
           <w:szCs w:val="24"/>
           <w:bdr w:val="single" w:sz="2" w:space="0" w:color="D9D9E3" w:frame="1"/>
         </w:rPr>
-      </w:pPr>
+        <w:t>howard.edu.lsp.final</w:t>
+      </w:r>
+      <w:proofErr w:type="gramEnd"/>
       <w:r>
         <w:rPr>
           <w:rStyle w:val="Strong"/>
@@ -7385,18 +7552,9 @@
           <w:szCs w:val="24"/>
           <w:bdr w:val="single" w:sz="2" w:space="0" w:color="D9D9E3" w:frame="1"/>
         </w:rPr>
-        <w:t xml:space="preserve">Create </w:t>
-      </w:r>
-      <w:r>
-        <w:rPr>
-          <w:rStyle w:val="Strong"/>
-          <w:rFonts w:eastAsiaTheme="minorEastAsia"/>
-          <w:sz w:val="24"/>
-          <w:szCs w:val="24"/>
-          <w:bdr w:val="single" w:sz="2" w:space="0" w:color="D9D9E3" w:frame="1"/>
-        </w:rPr>
-        <w:t>TestLogger</w:t>
-      </w:r>
+        <w:t>.document</w:t>
+      </w:r>
+      <w:proofErr w:type="spellEnd"/>
       <w:r>
         <w:rPr>
           <w:rStyle w:val="Strong"/>
@@ -7407,8 +7565,571 @@
           <w:szCs w:val="24"/>
           <w:bdr w:val="single" w:sz="2" w:space="0" w:color="D9D9E3" w:frame="1"/>
         </w:rPr>
+        <w:t xml:space="preserve"> (put multiple choice questions here)</w:t>
+      </w:r>
+    </w:p>
+    <w:p>
+      <w:pPr>
+        <w:ind w:left="0" w:firstLine="0"/>
+        <w:rPr>
+          <w:rStyle w:val="Strong"/>
+          <w:rFonts w:eastAsiaTheme="minorEastAsia"/>
+          <w:sz w:val="24"/>
+          <w:szCs w:val="24"/>
+          <w:bdr w:val="single" w:sz="2" w:space="0" w:color="D9D9E3" w:frame="1"/>
+        </w:rPr>
+      </w:pPr>
+    </w:p>
+    <w:p>
+      <w:pPr>
+        <w:pStyle w:val="ListParagraph"/>
+        <w:numPr>
+          <w:ilvl w:val="2"/>
+          <w:numId w:val="29"/>
+        </w:numPr>
+        <w:ind w:left="360"/>
+        <w:rPr>
+          <w:rStyle w:val="Strong"/>
+          <w:rFonts w:eastAsiaTheme="minorEastAsia"/>
+          <w:b w:val="0"/>
+          <w:bCs w:val="0"/>
+          <w:sz w:val="24"/>
+          <w:szCs w:val="24"/>
+          <w:bdr w:val="single" w:sz="2" w:space="0" w:color="D9D9E3" w:frame="1"/>
+        </w:rPr>
+      </w:pPr>
+      <w:r>
+        <w:rPr>
+          <w:rStyle w:val="Strong"/>
+          <w:rFonts w:eastAsiaTheme="minorEastAsia"/>
+          <w:sz w:val="24"/>
+          <w:szCs w:val="24"/>
+          <w:bdr w:val="single" w:sz="2" w:space="0" w:color="D9D9E3" w:frame="1"/>
+        </w:rPr>
+        <w:t xml:space="preserve">Convert </w:t>
+      </w:r>
+      <w:r>
+        <w:rPr>
+          <w:rStyle w:val="Strong"/>
+          <w:rFonts w:eastAsiaTheme="minorEastAsia"/>
+          <w:b w:val="0"/>
+          <w:bCs w:val="0"/>
+          <w:sz w:val="24"/>
+          <w:szCs w:val="24"/>
+          <w:bdr w:val="single" w:sz="2" w:space="0" w:color="D9D9E3" w:frame="1"/>
+        </w:rPr>
+        <w:t xml:space="preserve">the following class into a </w:t>
+      </w:r>
+      <w:r>
+        <w:rPr>
+          <w:rStyle w:val="Strong"/>
+          <w:rFonts w:eastAsiaTheme="minorEastAsia"/>
+          <w:sz w:val="24"/>
+          <w:szCs w:val="24"/>
+          <w:bdr w:val="single" w:sz="2" w:space="0" w:color="D9D9E3" w:frame="1"/>
+        </w:rPr>
+        <w:t>Singleton pattern</w:t>
+      </w:r>
+      <w:r>
+        <w:rPr>
+          <w:rStyle w:val="Strong"/>
+          <w:rFonts w:eastAsiaTheme="minorEastAsia"/>
+          <w:b w:val="0"/>
+          <w:bCs w:val="0"/>
+          <w:sz w:val="24"/>
+          <w:szCs w:val="24"/>
+          <w:bdr w:val="single" w:sz="2" w:space="0" w:color="D9D9E3" w:frame="1"/>
+        </w:rPr>
+        <w:t xml:space="preserve">. The class represents a simple logging utility. Ensure that every time the Logger is instantiated, the same instance is returned.  </w:t>
+      </w:r>
+    </w:p>
+    <w:p>
+      <w:pPr>
+        <w:ind w:left="0" w:firstLine="0"/>
+        <w:rPr>
+          <w:rStyle w:val="Strong"/>
+          <w:rFonts w:eastAsiaTheme="minorEastAsia"/>
+          <w:sz w:val="24"/>
+          <w:szCs w:val="24"/>
+          <w:bdr w:val="single" w:sz="2" w:space="0" w:color="D9D9E3" w:frame="1"/>
+        </w:rPr>
+      </w:pPr>
+      <w:r>
+        <w:rPr>
+          <w:rStyle w:val="Strong"/>
+          <w:rFonts w:eastAsiaTheme="minorEastAsia"/>
+          <w:sz w:val="24"/>
+          <w:szCs w:val="24"/>
+          <w:bdr w:val="single" w:sz="2" w:space="0" w:color="D9D9E3" w:frame="1"/>
+        </w:rPr>
+        <w:t>(10 pts.)</w:t>
+      </w:r>
+    </w:p>
+    <w:p>
+      <w:pPr>
+        <w:ind w:left="0" w:firstLine="0"/>
+        <w:rPr>
+          <w:rFonts w:ascii="Courier New" w:hAnsi="Courier New" w:cs="Courier New"/>
+          <w:b/>
+          <w:bCs/>
+          <w:sz w:val="24"/>
+          <w:szCs w:val="24"/>
+        </w:rPr>
+      </w:pPr>
+    </w:p>
+    <w:p>
+      <w:pPr>
+        <w:ind w:left="0" w:firstLine="0"/>
+        <w:rPr>
+          <w:rFonts w:ascii="Courier New" w:hAnsi="Courier New" w:cs="Courier New"/>
+          <w:sz w:val="24"/>
+          <w:szCs w:val="24"/>
+        </w:rPr>
+      </w:pPr>
+      <w:r>
+        <w:rPr>
+          <w:rFonts w:ascii="Courier New" w:hAnsi="Courier New" w:cs="Courier New"/>
+          <w:sz w:val="24"/>
+          <w:szCs w:val="24"/>
+        </w:rPr>
+        <w:t>public class Logger {</w:t>
+      </w:r>
+    </w:p>
+    <w:p>
+      <w:pPr>
+        <w:ind w:left="0" w:firstLine="0"/>
+        <w:rPr>
+          <w:rFonts w:ascii="Courier New" w:hAnsi="Courier New" w:cs="Courier New"/>
+          <w:sz w:val="24"/>
+          <w:szCs w:val="24"/>
+        </w:rPr>
+      </w:pPr>
+      <w:r>
+        <w:rPr>
+          <w:rFonts w:ascii="Courier New" w:hAnsi="Courier New" w:cs="Courier New"/>
+          <w:sz w:val="24"/>
+          <w:szCs w:val="24"/>
+        </w:rPr>
+        <w:t xml:space="preserve">    private String </w:t>
+      </w:r>
+      <w:proofErr w:type="gramStart"/>
+      <w:r>
+        <w:rPr>
+          <w:rFonts w:ascii="Courier New" w:hAnsi="Courier New" w:cs="Courier New"/>
+          <w:sz w:val="24"/>
+          <w:szCs w:val="24"/>
+        </w:rPr>
+        <w:t>log;</w:t>
+      </w:r>
+      <w:proofErr w:type="gramEnd"/>
+    </w:p>
+    <w:p>
+      <w:pPr>
+        <w:ind w:left="0" w:firstLine="0"/>
+        <w:rPr>
+          <w:rFonts w:ascii="Courier New" w:hAnsi="Courier New" w:cs="Courier New"/>
+          <w:sz w:val="24"/>
+          <w:szCs w:val="24"/>
+        </w:rPr>
+      </w:pPr>
+    </w:p>
+    <w:p>
+      <w:pPr>
+        <w:ind w:left="0" w:firstLine="0"/>
+        <w:rPr>
+          <w:rFonts w:ascii="Courier New" w:hAnsi="Courier New" w:cs="Courier New"/>
+          <w:sz w:val="24"/>
+          <w:szCs w:val="24"/>
+        </w:rPr>
+      </w:pPr>
+      <w:r>
+        <w:rPr>
+          <w:rFonts w:ascii="Courier New" w:hAnsi="Courier New" w:cs="Courier New"/>
+          <w:sz w:val="24"/>
+          <w:szCs w:val="24"/>
+        </w:rPr>
+        <w:t xml:space="preserve">    public </w:t>
+      </w:r>
+      <w:proofErr w:type="gramStart"/>
+      <w:r>
+        <w:rPr>
+          <w:rFonts w:ascii="Courier New" w:hAnsi="Courier New" w:cs="Courier New"/>
+          <w:sz w:val="24"/>
+          <w:szCs w:val="24"/>
+        </w:rPr>
+        <w:t>Logger(</w:t>
+      </w:r>
+      <w:proofErr w:type="gramEnd"/>
+      <w:r>
+        <w:rPr>
+          <w:rFonts w:ascii="Courier New" w:hAnsi="Courier New" w:cs="Courier New"/>
+          <w:sz w:val="24"/>
+          <w:szCs w:val="24"/>
+        </w:rPr>
+        <w:t>) {</w:t>
+      </w:r>
+    </w:p>
+    <w:p>
+      <w:pPr>
+        <w:ind w:left="0" w:firstLine="0"/>
+        <w:rPr>
+          <w:rFonts w:ascii="Courier New" w:hAnsi="Courier New" w:cs="Courier New"/>
+          <w:sz w:val="24"/>
+          <w:szCs w:val="24"/>
+        </w:rPr>
+      </w:pPr>
+      <w:r>
+        <w:rPr>
+          <w:rFonts w:ascii="Courier New" w:hAnsi="Courier New" w:cs="Courier New"/>
+          <w:sz w:val="24"/>
+          <w:szCs w:val="24"/>
+        </w:rPr>
+        <w:t xml:space="preserve">        this.log = "</w:t>
+      </w:r>
+      <w:proofErr w:type="gramStart"/>
+      <w:r>
+        <w:rPr>
+          <w:rFonts w:ascii="Courier New" w:hAnsi="Courier New" w:cs="Courier New"/>
+          <w:sz w:val="24"/>
+          <w:szCs w:val="24"/>
+        </w:rPr>
+        <w:t>";</w:t>
+      </w:r>
+      <w:proofErr w:type="gramEnd"/>
+    </w:p>
+    <w:p>
+      <w:pPr>
+        <w:ind w:left="0" w:firstLine="0"/>
+        <w:rPr>
+          <w:rFonts w:ascii="Courier New" w:hAnsi="Courier New" w:cs="Courier New"/>
+          <w:sz w:val="24"/>
+          <w:szCs w:val="24"/>
+        </w:rPr>
+      </w:pPr>
+      <w:r>
+        <w:rPr>
+          <w:rFonts w:ascii="Courier New" w:hAnsi="Courier New" w:cs="Courier New"/>
+          <w:sz w:val="24"/>
+          <w:szCs w:val="24"/>
+        </w:rPr>
+        <w:t xml:space="preserve">    }</w:t>
+      </w:r>
+    </w:p>
+    <w:p>
+      <w:pPr>
+        <w:ind w:left="0" w:firstLine="0"/>
+        <w:rPr>
+          <w:rFonts w:ascii="Courier New" w:hAnsi="Courier New" w:cs="Courier New"/>
+          <w:sz w:val="24"/>
+          <w:szCs w:val="24"/>
+        </w:rPr>
+      </w:pPr>
+    </w:p>
+    <w:p>
+      <w:pPr>
+        <w:ind w:left="0" w:firstLine="0"/>
+        <w:rPr>
+          <w:rFonts w:ascii="Courier New" w:hAnsi="Courier New" w:cs="Courier New"/>
+          <w:sz w:val="24"/>
+          <w:szCs w:val="24"/>
+        </w:rPr>
+      </w:pPr>
+      <w:r>
+        <w:rPr>
+          <w:rFonts w:ascii="Courier New" w:hAnsi="Courier New" w:cs="Courier New"/>
+          <w:sz w:val="24"/>
+          <w:szCs w:val="24"/>
+        </w:rPr>
+        <w:lastRenderedPageBreak/>
+        <w:t xml:space="preserve">    public void </w:t>
+      </w:r>
+      <w:proofErr w:type="spellStart"/>
+      <w:proofErr w:type="gramStart"/>
+      <w:r>
+        <w:rPr>
+          <w:rFonts w:ascii="Courier New" w:hAnsi="Courier New" w:cs="Courier New"/>
+          <w:sz w:val="24"/>
+          <w:szCs w:val="24"/>
+        </w:rPr>
+        <w:t>logMessage</w:t>
+      </w:r>
+      <w:proofErr w:type="spellEnd"/>
+      <w:r>
+        <w:rPr>
+          <w:rFonts w:ascii="Courier New" w:hAnsi="Courier New" w:cs="Courier New"/>
+          <w:sz w:val="24"/>
+          <w:szCs w:val="24"/>
+        </w:rPr>
+        <w:t>(</w:t>
+      </w:r>
+      <w:proofErr w:type="gramEnd"/>
+      <w:r>
+        <w:rPr>
+          <w:rFonts w:ascii="Courier New" w:hAnsi="Courier New" w:cs="Courier New"/>
+          <w:sz w:val="24"/>
+          <w:szCs w:val="24"/>
+        </w:rPr>
+        <w:t>String message) {</w:t>
+      </w:r>
+    </w:p>
+    <w:p>
+      <w:pPr>
+        <w:ind w:left="0" w:firstLine="0"/>
+        <w:rPr>
+          <w:rFonts w:ascii="Courier New" w:hAnsi="Courier New" w:cs="Courier New"/>
+          <w:sz w:val="24"/>
+          <w:szCs w:val="24"/>
+        </w:rPr>
+      </w:pPr>
+      <w:r>
+        <w:rPr>
+          <w:rFonts w:ascii="Courier New" w:hAnsi="Courier New" w:cs="Courier New"/>
+          <w:sz w:val="24"/>
+          <w:szCs w:val="24"/>
+        </w:rPr>
+        <w:t xml:space="preserve">        this.log += message + "\n</w:t>
+      </w:r>
+      <w:proofErr w:type="gramStart"/>
+      <w:r>
+        <w:rPr>
+          <w:rFonts w:ascii="Courier New" w:hAnsi="Courier New" w:cs="Courier New"/>
+          <w:sz w:val="24"/>
+          <w:szCs w:val="24"/>
+        </w:rPr>
+        <w:t>";</w:t>
+      </w:r>
+      <w:proofErr w:type="gramEnd"/>
+    </w:p>
+    <w:p>
+      <w:pPr>
+        <w:ind w:left="0" w:firstLine="0"/>
+        <w:rPr>
+          <w:rFonts w:ascii="Courier New" w:hAnsi="Courier New" w:cs="Courier New"/>
+          <w:sz w:val="24"/>
+          <w:szCs w:val="24"/>
+        </w:rPr>
+      </w:pPr>
+      <w:r>
+        <w:rPr>
+          <w:rFonts w:ascii="Courier New" w:hAnsi="Courier New" w:cs="Courier New"/>
+          <w:sz w:val="24"/>
+          <w:szCs w:val="24"/>
+        </w:rPr>
+        <w:t xml:space="preserve">    }</w:t>
+      </w:r>
+    </w:p>
+    <w:p>
+      <w:pPr>
+        <w:ind w:left="0" w:firstLine="0"/>
+        <w:rPr>
+          <w:rFonts w:ascii="Courier New" w:hAnsi="Courier New" w:cs="Courier New"/>
+          <w:sz w:val="24"/>
+          <w:szCs w:val="24"/>
+        </w:rPr>
+      </w:pPr>
+    </w:p>
+    <w:p>
+      <w:pPr>
+        <w:ind w:left="0" w:firstLine="0"/>
+        <w:rPr>
+          <w:rFonts w:ascii="Courier New" w:hAnsi="Courier New" w:cs="Courier New"/>
+          <w:sz w:val="24"/>
+          <w:szCs w:val="24"/>
+        </w:rPr>
+      </w:pPr>
+      <w:r>
+        <w:rPr>
+          <w:rFonts w:ascii="Courier New" w:hAnsi="Courier New" w:cs="Courier New"/>
+          <w:sz w:val="24"/>
+          <w:szCs w:val="24"/>
+        </w:rPr>
+        <w:t xml:space="preserve">    public </w:t>
+      </w:r>
+      <w:r>
+        <w:rPr>
+          <w:rFonts w:ascii="Courier New" w:hAnsi="Courier New" w:cs="Courier New"/>
+          <w:sz w:val="24"/>
+          <w:szCs w:val="24"/>
+        </w:rPr>
+        <w:t>String</w:t>
+      </w:r>
+      <w:r>
+        <w:rPr>
+          <w:rFonts w:ascii="Courier New" w:hAnsi="Courier New" w:cs="Courier New"/>
+          <w:sz w:val="24"/>
+          <w:szCs w:val="24"/>
+        </w:rPr>
+        <w:t xml:space="preserve"> </w:t>
+      </w:r>
+      <w:proofErr w:type="spellStart"/>
+      <w:proofErr w:type="gramStart"/>
+      <w:r>
+        <w:rPr>
+          <w:rFonts w:ascii="Courier New" w:hAnsi="Courier New" w:cs="Courier New"/>
+          <w:sz w:val="24"/>
+          <w:szCs w:val="24"/>
+        </w:rPr>
+        <w:t>displayLog</w:t>
+      </w:r>
+      <w:proofErr w:type="spellEnd"/>
+      <w:r>
+        <w:rPr>
+          <w:rFonts w:ascii="Courier New" w:hAnsi="Courier New" w:cs="Courier New"/>
+          <w:sz w:val="24"/>
+          <w:szCs w:val="24"/>
+        </w:rPr>
+        <w:t>(</w:t>
+      </w:r>
+      <w:proofErr w:type="gramEnd"/>
+      <w:r>
+        <w:rPr>
+          <w:rFonts w:ascii="Courier New" w:hAnsi="Courier New" w:cs="Courier New"/>
+          <w:sz w:val="24"/>
+          <w:szCs w:val="24"/>
+        </w:rPr>
+        <w:t>) {</w:t>
+      </w:r>
+    </w:p>
+    <w:p>
+      <w:pPr>
+        <w:ind w:left="0" w:firstLine="0"/>
+        <w:rPr>
+          <w:rFonts w:ascii="Courier New" w:hAnsi="Courier New" w:cs="Courier New"/>
+          <w:sz w:val="24"/>
+          <w:szCs w:val="24"/>
+        </w:rPr>
+      </w:pPr>
+      <w:r>
+        <w:rPr>
+          <w:rFonts w:ascii="Courier New" w:hAnsi="Courier New" w:cs="Courier New"/>
+          <w:sz w:val="24"/>
+          <w:szCs w:val="24"/>
+        </w:rPr>
+        <w:t xml:space="preserve">        </w:t>
+      </w:r>
+      <w:proofErr w:type="gramStart"/>
+      <w:r>
+        <w:rPr>
+          <w:rFonts w:ascii="Courier New" w:hAnsi="Courier New" w:cs="Courier New"/>
+          <w:sz w:val="24"/>
+          <w:szCs w:val="24"/>
+        </w:rPr>
+        <w:t>return</w:t>
+      </w:r>
+      <w:r>
+        <w:rPr>
+          <w:rFonts w:ascii="Courier New" w:hAnsi="Courier New" w:cs="Courier New"/>
+          <w:sz w:val="24"/>
+          <w:szCs w:val="24"/>
+        </w:rPr>
+        <w:t>(</w:t>
+      </w:r>
+      <w:proofErr w:type="gramEnd"/>
+      <w:r>
+        <w:rPr>
+          <w:rFonts w:ascii="Courier New" w:hAnsi="Courier New" w:cs="Courier New"/>
+          <w:sz w:val="24"/>
+          <w:szCs w:val="24"/>
+        </w:rPr>
+        <w:t>"Log:\n" + log);</w:t>
+      </w:r>
+    </w:p>
+    <w:p>
+      <w:pPr>
+        <w:ind w:left="0" w:firstLine="0"/>
+        <w:rPr>
+          <w:rFonts w:ascii="Courier New" w:hAnsi="Courier New" w:cs="Courier New"/>
+          <w:sz w:val="24"/>
+          <w:szCs w:val="24"/>
+        </w:rPr>
+      </w:pPr>
+      <w:r>
+        <w:rPr>
+          <w:rFonts w:ascii="Courier New" w:hAnsi="Courier New" w:cs="Courier New"/>
+          <w:sz w:val="24"/>
+          <w:szCs w:val="24"/>
+        </w:rPr>
+        <w:t xml:space="preserve">    }</w:t>
+      </w:r>
+    </w:p>
+    <w:p>
+      <w:pPr>
+        <w:ind w:left="0" w:firstLine="0"/>
+        <w:rPr>
+          <w:rFonts w:ascii="Courier New" w:hAnsi="Courier New" w:cs="Courier New"/>
+          <w:sz w:val="24"/>
+          <w:szCs w:val="24"/>
+        </w:rPr>
+      </w:pPr>
+      <w:r>
+        <w:rPr>
+          <w:rFonts w:ascii="Courier New" w:hAnsi="Courier New" w:cs="Courier New"/>
+          <w:sz w:val="24"/>
+          <w:szCs w:val="24"/>
+        </w:rPr>
+        <w:t>}</w:t>
+      </w:r>
+    </w:p>
+    <w:p>
+      <w:pPr>
+        <w:ind w:left="0" w:firstLine="0"/>
+        <w:rPr>
+          <w:rFonts w:ascii="Courier New" w:hAnsi="Courier New" w:cs="Courier New"/>
+          <w:sz w:val="24"/>
+          <w:szCs w:val="24"/>
+        </w:rPr>
+      </w:pPr>
+    </w:p>
+    <w:p>
+      <w:pPr>
+        <w:ind w:left="0" w:firstLine="0"/>
+        <w:rPr>
+          <w:rStyle w:val="Strong"/>
+          <w:rFonts w:eastAsiaTheme="minorEastAsia"/>
+          <w:b w:val="0"/>
+          <w:bCs w:val="0"/>
+          <w:sz w:val="24"/>
+          <w:szCs w:val="24"/>
+          <w:bdr w:val="single" w:sz="2" w:space="0" w:color="D9D9E3" w:frame="1"/>
+        </w:rPr>
+      </w:pPr>
+      <w:r>
+        <w:rPr>
+          <w:rStyle w:val="Strong"/>
+          <w:rFonts w:eastAsiaTheme="minorEastAsia"/>
+          <w:b w:val="0"/>
+          <w:bCs w:val="0"/>
+          <w:sz w:val="24"/>
+          <w:szCs w:val="24"/>
+          <w:bdr w:val="single" w:sz="2" w:space="0" w:color="D9D9E3" w:frame="1"/>
+        </w:rPr>
+        <w:t xml:space="preserve">Create </w:t>
+      </w:r>
+      <w:proofErr w:type="spellStart"/>
+      <w:r>
+        <w:rPr>
+          <w:rStyle w:val="Strong"/>
+          <w:rFonts w:eastAsiaTheme="minorEastAsia"/>
+          <w:sz w:val="24"/>
+          <w:szCs w:val="24"/>
+          <w:bdr w:val="single" w:sz="2" w:space="0" w:color="D9D9E3" w:frame="1"/>
+        </w:rPr>
+        <w:t>TestLogger</w:t>
+      </w:r>
+      <w:proofErr w:type="spellEnd"/>
+      <w:r>
+        <w:rPr>
+          <w:rStyle w:val="Strong"/>
+          <w:rFonts w:eastAsiaTheme="minorEastAsia"/>
+          <w:b w:val="0"/>
+          <w:bCs w:val="0"/>
+          <w:sz w:val="24"/>
+          <w:szCs w:val="24"/>
+          <w:bdr w:val="single" w:sz="2" w:space="0" w:color="D9D9E3" w:frame="1"/>
+        </w:rPr>
         <w:t xml:space="preserve"> and implement JUnit test case called </w:t>
       </w:r>
+      <w:proofErr w:type="spellStart"/>
       <w:r>
         <w:rPr>
           <w:rStyle w:val="Strong"/>
@@ -7421,6 +8142,7 @@
         </w:rPr>
         <w:t>testDisplayLog</w:t>
       </w:r>
+      <w:proofErr w:type="spellEnd"/>
       <w:r>
         <w:rPr>
           <w:rStyle w:val="Strong"/>
@@ -7445,6 +8167,7 @@
         </w:rPr>
         <w:t xml:space="preserve">JUnit test case </w:t>
       </w:r>
+      <w:proofErr w:type="spellStart"/>
       <w:r>
         <w:rPr>
           <w:rStyle w:val="Strong"/>
@@ -7457,6 +8180,7 @@
         </w:rPr>
         <w:t>testLoggerInstances</w:t>
       </w:r>
+      <w:proofErr w:type="spellEnd"/>
       <w:r>
         <w:rPr>
           <w:rStyle w:val="Strong"/>
@@ -7479,8 +8203,9 @@
           <w:szCs w:val="24"/>
           <w:bdr w:val="single" w:sz="2" w:space="0" w:color="D9D9E3" w:frame="1"/>
         </w:rPr>
-        <w:t>of Logger</w:t>
-      </w:r>
+        <w:t xml:space="preserve">of </w:t>
+      </w:r>
+      <w:proofErr w:type="gramStart"/>
       <w:r>
         <w:rPr>
           <w:rStyle w:val="Strong"/>
@@ -7491,54 +8216,9 @@
           <w:szCs w:val="24"/>
           <w:bdr w:val="single" w:sz="2" w:space="0" w:color="D9D9E3" w:frame="1"/>
         </w:rPr>
-        <w:t xml:space="preserve">(2 should suffice) actually return the same instance.  Look through the variety of assertions that exist and choose one that is appropriate.  Both implementation and test code can go in the same package.  </w:t>
-      </w:r>
-    </w:p>
-    <w:p>
-      <w:pPr>
-        <w:ind w:left="0" w:firstLine="0"/>
-        <w:rPr>
-          <w:rStyle w:val="Strong"/>
-          <w:rFonts w:eastAsiaTheme="minorEastAsia"/>
-          <w:sz w:val="24"/>
-          <w:szCs w:val="24"/>
-          <w:bdr w:val="single" w:sz="2" w:space="0" w:color="D9D9E3" w:frame="1"/>
-        </w:rPr>
-      </w:pPr>
-      <w:r>
-        <w:rPr>
-          <w:rStyle w:val="Strong"/>
-          <w:rFonts w:eastAsiaTheme="minorEastAsia"/>
-          <w:sz w:val="24"/>
-          <w:szCs w:val="24"/>
-          <w:bdr w:val="single" w:sz="2" w:space="0" w:color="D9D9E3" w:frame="1"/>
-        </w:rPr>
-        <w:t>(</w:t>
-      </w:r>
-      <w:r>
-        <w:rPr>
-          <w:rStyle w:val="Strong"/>
-          <w:rFonts w:eastAsiaTheme="minorEastAsia"/>
-          <w:sz w:val="24"/>
-          <w:szCs w:val="24"/>
-          <w:bdr w:val="single" w:sz="2" w:space="0" w:color="D9D9E3" w:frame="1"/>
-        </w:rPr>
-        <w:t>5</w:t>
-      </w:r>
-      <w:r>
-        <w:rPr>
-          <w:rStyle w:val="Strong"/>
-          <w:rFonts w:eastAsiaTheme="minorEastAsia"/>
-          <w:sz w:val="24"/>
-          <w:szCs w:val="24"/>
-          <w:bdr w:val="single" w:sz="2" w:space="0" w:color="D9D9E3" w:frame="1"/>
-        </w:rPr>
-        <w:t xml:space="preserve"> pts.)</w:t>
-      </w:r>
-    </w:p>
-    <w:p>
-      <w:pPr>
-        <w:ind w:left="0" w:firstLine="0"/>
+        <w:t>Logger</w:t>
+      </w:r>
+      <w:r>
         <w:rPr>
           <w:rStyle w:val="Strong"/>
           <w:rFonts w:eastAsiaTheme="minorEastAsia"/>
@@ -7548,11 +8228,10 @@
           <w:szCs w:val="24"/>
           <w:bdr w:val="single" w:sz="2" w:space="0" w:color="D9D9E3" w:frame="1"/>
         </w:rPr>
-      </w:pPr>
-    </w:p>
-    <w:p>
-      <w:pPr>
-        <w:ind w:left="0" w:firstLine="0"/>
+        <w:t>(</w:t>
+      </w:r>
+      <w:proofErr w:type="gramEnd"/>
+      <w:r>
         <w:rPr>
           <w:rStyle w:val="Strong"/>
           <w:rFonts w:eastAsiaTheme="minorEastAsia"/>
@@ -7562,8 +8241,54 @@
           <w:szCs w:val="24"/>
           <w:bdr w:val="single" w:sz="2" w:space="0" w:color="D9D9E3" w:frame="1"/>
         </w:rPr>
-      </w:pPr>
-      <w:r>
+        <w:t xml:space="preserve">2 should suffice) actually return the same instance.  Look through the variety of assertions that exist and choose one that is appropriate.  Both implementation and test code can go in the same package.  </w:t>
+      </w:r>
+    </w:p>
+    <w:p>
+      <w:pPr>
+        <w:ind w:left="0" w:firstLine="0"/>
+        <w:rPr>
+          <w:rStyle w:val="Strong"/>
+          <w:rFonts w:eastAsiaTheme="minorEastAsia"/>
+          <w:sz w:val="24"/>
+          <w:szCs w:val="24"/>
+          <w:bdr w:val="single" w:sz="2" w:space="0" w:color="D9D9E3" w:frame="1"/>
+        </w:rPr>
+      </w:pPr>
+      <w:r>
+        <w:rPr>
+          <w:rStyle w:val="Strong"/>
+          <w:rFonts w:eastAsiaTheme="minorEastAsia"/>
+          <w:sz w:val="24"/>
+          <w:szCs w:val="24"/>
+          <w:bdr w:val="single" w:sz="2" w:space="0" w:color="D9D9E3" w:frame="1"/>
+        </w:rPr>
+        <w:t>(</w:t>
+      </w:r>
+      <w:r>
+        <w:rPr>
+          <w:rStyle w:val="Strong"/>
+          <w:rFonts w:eastAsiaTheme="minorEastAsia"/>
+          <w:sz w:val="24"/>
+          <w:szCs w:val="24"/>
+          <w:bdr w:val="single" w:sz="2" w:space="0" w:color="D9D9E3" w:frame="1"/>
+        </w:rPr>
+        <w:t>5</w:t>
+      </w:r>
+      <w:r>
+        <w:rPr>
+          <w:rStyle w:val="Strong"/>
+          <w:rFonts w:eastAsiaTheme="minorEastAsia"/>
+          <w:sz w:val="24"/>
+          <w:szCs w:val="24"/>
+          <w:bdr w:val="single" w:sz="2" w:space="0" w:color="D9D9E3" w:frame="1"/>
+        </w:rPr>
+        <w:t xml:space="preserve"> pts.)</w:t>
+      </w:r>
+    </w:p>
+    <w:p>
+      <w:pPr>
+        <w:ind w:left="0" w:firstLine="0"/>
         <w:rPr>
           <w:rStyle w:val="Strong"/>
           <w:rFonts w:eastAsiaTheme="minorEastAsia"/>
@@ -7573,9 +8298,11 @@
           <w:szCs w:val="24"/>
           <w:bdr w:val="single" w:sz="2" w:space="0" w:color="D9D9E3" w:frame="1"/>
         </w:rPr>
-        <w:t xml:space="preserve">Your </w:t>
-      </w:r>
-      <w:r>
+      </w:pPr>
+    </w:p>
+    <w:p>
+      <w:pPr>
+        <w:ind w:left="0" w:firstLine="0"/>
         <w:rPr>
           <w:rStyle w:val="Strong"/>
           <w:rFonts w:eastAsiaTheme="minorEastAsia"/>
@@ -7585,8 +8312,7 @@
           <w:szCs w:val="24"/>
           <w:bdr w:val="single" w:sz="2" w:space="0" w:color="D9D9E3" w:frame="1"/>
         </w:rPr>
-        <w:t xml:space="preserve">solution </w:t>
-      </w:r>
+      </w:pPr>
       <w:r>
         <w:rPr>
           <w:rStyle w:val="Strong"/>
@@ -7597,12 +8323,9 @@
           <w:szCs w:val="24"/>
           <w:bdr w:val="single" w:sz="2" w:space="0" w:color="D9D9E3" w:frame="1"/>
         </w:rPr>
-        <w:t>should have:</w:t>
-      </w:r>
-    </w:p>
-    <w:p>
-      <w:pPr>
-        <w:ind w:left="0" w:firstLine="0"/>
+        <w:t xml:space="preserve">Your </w:t>
+      </w:r>
+      <w:r>
         <w:rPr>
           <w:rStyle w:val="Strong"/>
           <w:rFonts w:eastAsiaTheme="minorEastAsia"/>
@@ -7612,16 +8335,9 @@
           <w:szCs w:val="24"/>
           <w:bdr w:val="single" w:sz="2" w:space="0" w:color="D9D9E3" w:frame="1"/>
         </w:rPr>
-      </w:pPr>
-    </w:p>
-    <w:p>
-      <w:pPr>
-        <w:pStyle w:val="ListParagraph"/>
-        <w:numPr>
-          <w:ilvl w:val="3"/>
-          <w:numId w:val="8"/>
-        </w:numPr>
-        <w:ind w:left="360"/>
+        <w:t xml:space="preserve">solution </w:t>
+      </w:r>
+      <w:r>
         <w:rPr>
           <w:rStyle w:val="Strong"/>
           <w:rFonts w:eastAsiaTheme="minorEastAsia"/>
@@ -7631,8 +8347,12 @@
           <w:szCs w:val="24"/>
           <w:bdr w:val="single" w:sz="2" w:space="0" w:color="D9D9E3" w:frame="1"/>
         </w:rPr>
-      </w:pPr>
-      <w:r>
+        <w:t>should have:</w:t>
+      </w:r>
+    </w:p>
+    <w:p>
+      <w:pPr>
+        <w:ind w:left="0" w:firstLine="0"/>
         <w:rPr>
           <w:rStyle w:val="Strong"/>
           <w:rFonts w:eastAsiaTheme="minorEastAsia"/>
@@ -7642,8 +8362,7 @@
           <w:szCs w:val="24"/>
           <w:bdr w:val="single" w:sz="2" w:space="0" w:color="D9D9E3" w:frame="1"/>
         </w:rPr>
-        <w:t>Logger.java (implementation)</w:t>
-      </w:r>
+      </w:pPr>
     </w:p>
     <w:p>
       <w:pPr>
@@ -7673,12 +8392,17 @@
           <w:szCs w:val="24"/>
           <w:bdr w:val="single" w:sz="2" w:space="0" w:color="D9D9E3" w:frame="1"/>
         </w:rPr>
-        <w:t>TestLogger.java (JUnit test cases)</w:t>
-      </w:r>
-    </w:p>
-    <w:p>
-      <w:pPr>
-        <w:ind w:left="0" w:firstLine="0"/>
+        <w:t>Logger.java (implementation)</w:t>
+      </w:r>
+    </w:p>
+    <w:p>
+      <w:pPr>
+        <w:pStyle w:val="ListParagraph"/>
+        <w:numPr>
+          <w:ilvl w:val="3"/>
+          <w:numId w:val="8"/>
+        </w:numPr>
+        <w:ind w:left="360"/>
         <w:rPr>
           <w:rStyle w:val="Strong"/>
           <w:rFonts w:eastAsiaTheme="minorEastAsia"/>
@@ -7689,11 +8413,37 @@
           <w:bdr w:val="single" w:sz="2" w:space="0" w:color="D9D9E3" w:frame="1"/>
         </w:rPr>
       </w:pPr>
+      <w:r>
+        <w:rPr>
+          <w:rStyle w:val="Strong"/>
+          <w:rFonts w:eastAsiaTheme="minorEastAsia"/>
+          <w:b w:val="0"/>
+          <w:bCs w:val="0"/>
+          <w:sz w:val="24"/>
+          <w:szCs w:val="24"/>
+          <w:bdr w:val="single" w:sz="2" w:space="0" w:color="D9D9E3" w:frame="1"/>
+        </w:rPr>
+        <w:t>TestLogger.java (JUnit test cases)</w:t>
+      </w:r>
     </w:p>
     <w:p>
       <w:pPr>
         <w:ind w:left="0" w:firstLine="0"/>
         <w:rPr>
+          <w:rStyle w:val="Strong"/>
+          <w:rFonts w:eastAsiaTheme="minorEastAsia"/>
+          <w:b w:val="0"/>
+          <w:bCs w:val="0"/>
+          <w:sz w:val="24"/>
+          <w:szCs w:val="24"/>
+          <w:bdr w:val="single" w:sz="2" w:space="0" w:color="D9D9E3" w:frame="1"/>
+        </w:rPr>
+      </w:pPr>
+    </w:p>
+    <w:p>
+      <w:pPr>
+        <w:ind w:left="0" w:firstLine="0"/>
+        <w:rPr>
           <w:rFonts w:ascii="Courier New" w:hAnsi="Courier New" w:cs="Courier New"/>
           <w:b/>
           <w:bCs/>
@@ -7716,7 +8466,29 @@
           <w:sz w:val="24"/>
           <w:szCs w:val="24"/>
         </w:rPr>
-        <w:t>package howard.edu.lsp.final.proble</w:t>
+        <w:t xml:space="preserve">package </w:t>
+      </w:r>
+      <w:proofErr w:type="gramStart"/>
+      <w:r>
+        <w:rPr>
+          <w:rFonts w:ascii="Courier New" w:hAnsi="Courier New" w:cs="Courier New"/>
+          <w:b/>
+          <w:bCs/>
+          <w:sz w:val="24"/>
+          <w:szCs w:val="24"/>
+        </w:rPr>
+        <w:t>howard.edu.lsp.final</w:t>
+      </w:r>
+      <w:proofErr w:type="gramEnd"/>
+      <w:r>
+        <w:rPr>
+          <w:rFonts w:ascii="Courier New" w:hAnsi="Courier New" w:cs="Courier New"/>
+          <w:b/>
+          <w:bCs/>
+          <w:sz w:val="24"/>
+          <w:szCs w:val="24"/>
+        </w:rPr>
+        <w:t>.proble</w:t>
       </w:r>
       <w:r>
         <w:rPr>
@@ -7837,6 +8609,7 @@
         </w:rPr>
         <w:t xml:space="preserve">Define an interface called </w:t>
       </w:r>
+      <w:proofErr w:type="spellStart"/>
       <w:r>
         <w:rPr>
           <w:b/>
@@ -7846,6 +8619,7 @@
         </w:rPr>
         <w:t>PaymentStrategy</w:t>
       </w:r>
+      <w:proofErr w:type="spellEnd"/>
       <w:r>
         <w:rPr>
           <w:sz w:val="24"/>
@@ -7878,7 +8652,25 @@
           <w:sz w:val="24"/>
           <w:szCs w:val="24"/>
         </w:rPr>
-        <w:t>interface PaymentStrategy {</w:t>
+        <w:t xml:space="preserve">interface </w:t>
+      </w:r>
+      <w:proofErr w:type="spellStart"/>
+      <w:r>
+        <w:rPr>
+          <w:rFonts w:ascii="Courier New" w:hAnsi="Courier New" w:cs="Courier New"/>
+          <w:sz w:val="24"/>
+          <w:szCs w:val="24"/>
+        </w:rPr>
+        <w:t>PaymentStrategy</w:t>
+      </w:r>
+      <w:proofErr w:type="spellEnd"/>
+      <w:r>
+        <w:rPr>
+          <w:rFonts w:ascii="Courier New" w:hAnsi="Courier New" w:cs="Courier New"/>
+          <w:sz w:val="24"/>
+          <w:szCs w:val="24"/>
+        </w:rPr>
+        <w:t xml:space="preserve"> {</w:t>
       </w:r>
     </w:p>
     <w:p>
@@ -7912,8 +8704,18 @@
           <w:sz w:val="24"/>
           <w:szCs w:val="24"/>
         </w:rPr>
-        <w:t>(double pay);</w:t>
-      </w:r>
+        <w:t>(double pay</w:t>
+      </w:r>
+      <w:proofErr w:type="gramStart"/>
+      <w:r>
+        <w:rPr>
+          <w:rFonts w:ascii="Courier New" w:hAnsi="Courier New" w:cs="Courier New"/>
+          <w:sz w:val="24"/>
+          <w:szCs w:val="24"/>
+        </w:rPr>
+        <w:t>);</w:t>
+      </w:r>
+      <w:proofErr w:type="gramEnd"/>
     </w:p>
     <w:p>
       <w:pPr>
@@ -7958,6 +8760,7 @@
         </w:rPr>
         <w:t xml:space="preserve">Create concrete classes </w:t>
       </w:r>
+      <w:proofErr w:type="spellStart"/>
       <w:r>
         <w:rPr>
           <w:b/>
@@ -7967,6 +8770,7 @@
         </w:rPr>
         <w:t>CreditCardPayment</w:t>
       </w:r>
+      <w:proofErr w:type="spellEnd"/>
       <w:r>
         <w:rPr>
           <w:sz w:val="24"/>
@@ -7990,6 +8794,7 @@
         </w:rPr>
         <w:t xml:space="preserve"> and </w:t>
       </w:r>
+      <w:proofErr w:type="spellStart"/>
       <w:r>
         <w:rPr>
           <w:b/>
@@ -7999,6 +8804,7 @@
         </w:rPr>
         <w:t>BitcoinPayment</w:t>
       </w:r>
+      <w:proofErr w:type="spellEnd"/>
       <w:r>
         <w:rPr>
           <w:sz w:val="24"/>
@@ -8031,6 +8837,7 @@
         </w:rPr>
         <w:t xml:space="preserve">The </w:t>
       </w:r>
+      <w:proofErr w:type="spellStart"/>
       <w:r>
         <w:rPr>
           <w:b/>
@@ -8040,6 +8847,7 @@
         </w:rPr>
         <w:t>CreditCardPayment</w:t>
       </w:r>
+      <w:proofErr w:type="spellEnd"/>
       <w:r>
         <w:rPr>
           <w:sz w:val="24"/>
@@ -8105,6 +8913,7 @@
         </w:rPr>
         <w:t xml:space="preserve">, and the </w:t>
       </w:r>
+      <w:proofErr w:type="spellStart"/>
       <w:r>
         <w:rPr>
           <w:b/>
@@ -8112,7 +8921,17 @@
           <w:sz w:val="24"/>
           <w:szCs w:val="24"/>
         </w:rPr>
-        <w:t xml:space="preserve">BitconPayment </w:t>
+        <w:t>BitconPayment</w:t>
+      </w:r>
+      <w:proofErr w:type="spellEnd"/>
+      <w:r>
+        <w:rPr>
+          <w:b/>
+          <w:bCs/>
+          <w:sz w:val="24"/>
+          <w:szCs w:val="24"/>
+        </w:rPr>
+        <w:t xml:space="preserve"> </w:t>
       </w:r>
       <w:r>
         <w:rPr>
@@ -8189,6 +9008,7 @@
         </w:rPr>
         <w:t xml:space="preserve">reate a </w:t>
       </w:r>
+      <w:proofErr w:type="spellStart"/>
       <w:r>
         <w:rPr>
           <w:b/>
@@ -8198,6 +9018,7 @@
         </w:rPr>
         <w:t>ShoppingCart</w:t>
       </w:r>
+      <w:proofErr w:type="spellEnd"/>
       <w:r>
         <w:rPr>
           <w:sz w:val="24"/>
@@ -8205,6 +9026,7 @@
         </w:rPr>
         <w:t xml:space="preserve"> class that has </w:t>
       </w:r>
+      <w:proofErr w:type="spellStart"/>
       <w:r>
         <w:rPr>
           <w:b/>
@@ -8214,12 +9036,29 @@
         </w:rPr>
         <w:t>PaymentStrategy</w:t>
       </w:r>
-      <w:r>
-        <w:rPr>
-          <w:sz w:val="24"/>
-          <w:szCs w:val="24"/>
-        </w:rPr>
-        <w:t xml:space="preserve"> instance/variable and a method </w:t>
+      <w:proofErr w:type="spellEnd"/>
+      <w:r>
+        <w:rPr>
+          <w:sz w:val="24"/>
+          <w:szCs w:val="24"/>
+        </w:rPr>
+        <w:t xml:space="preserve"> instance/</w:t>
+      </w:r>
+      <w:proofErr w:type="gramStart"/>
+      <w:r>
+        <w:rPr>
+          <w:sz w:val="24"/>
+          <w:szCs w:val="24"/>
+        </w:rPr>
+        <w:t>variable</w:t>
+      </w:r>
+      <w:proofErr w:type="gramEnd"/>
+      <w:r>
+        <w:rPr>
+          <w:sz w:val="24"/>
+          <w:szCs w:val="24"/>
+        </w:rPr>
+        <w:t xml:space="preserve"> and a method </w:t>
       </w:r>
       <w:r>
         <w:rPr>
@@ -8416,8 +9255,18 @@
           <w:sz w:val="24"/>
           <w:szCs w:val="24"/>
         </w:rPr>
-        <w:t>Paid 75.0 using Bitcoin address 1AaBbCcDdEeFfGgHh</w:t>
-      </w:r>
+        <w:t xml:space="preserve">Paid 75.0 using Bitcoin address </w:t>
+      </w:r>
+      <w:proofErr w:type="gramStart"/>
+      <w:r>
+        <w:rPr>
+          <w:rFonts w:ascii="Courier New" w:hAnsi="Courier New" w:cs="Courier New"/>
+          <w:sz w:val="24"/>
+          <w:szCs w:val="24"/>
+        </w:rPr>
+        <w:t>1AaBbCcDdEeFfGgHh</w:t>
+      </w:r>
+      <w:proofErr w:type="gramEnd"/>
     </w:p>
     <w:p>
       <w:pPr>
@@ -8456,7 +9305,29 @@
           <w:sz w:val="24"/>
           <w:szCs w:val="24"/>
         </w:rPr>
-        <w:t>package howard.edu.lsp.final.proble</w:t>
+        <w:t xml:space="preserve">package </w:t>
+      </w:r>
+      <w:proofErr w:type="gramStart"/>
+      <w:r>
+        <w:rPr>
+          <w:rFonts w:ascii="Courier New" w:hAnsi="Courier New" w:cs="Courier New"/>
+          <w:b/>
+          <w:bCs/>
+          <w:sz w:val="24"/>
+          <w:szCs w:val="24"/>
+        </w:rPr>
+        <w:t>howard.edu.lsp.final</w:t>
+      </w:r>
+      <w:proofErr w:type="gramEnd"/>
+      <w:r>
+        <w:rPr>
+          <w:rFonts w:ascii="Courier New" w:hAnsi="Courier New" w:cs="Courier New"/>
+          <w:b/>
+          <w:bCs/>
+          <w:sz w:val="24"/>
+          <w:szCs w:val="24"/>
+        </w:rPr>
+        <w:t>.proble</w:t>
       </w:r>
       <w:r>
         <w:rPr>
@@ -8505,6 +9376,66 @@
     </w:sectPr>
   </w:body>
 </w:document>
+</file>
+
+<file path=word/comments.xml><?xml version="1.0" encoding="utf-8"?>
+<w:comments xmlns:wpc="http://schemas.microsoft.com/office/word/2010/wordprocessingCanvas" xmlns:cx="http://schemas.microsoft.com/office/drawing/2014/chartex" xmlns:cx1="http://schemas.microsoft.com/office/drawing/2015/9/8/chartex" xmlns:cx2="http://schemas.microsoft.com/office/drawing/2015/10/21/chartex" xmlns:cx3="http://schemas.microsoft.com/office/drawing/2016/5/9/chartex" xmlns:cx4="http://schemas.microsoft.com/office/drawing/2016/5/10/chartex" xmlns:cx5="http://schemas.microsoft.com/office/drawing/2016/5/11/chartex" xmlns:cx6="http://schemas.microsoft.com/office/drawing/2016/5/12/chartex" xmlns:cx7="http://schemas.microsoft.com/office/drawing/2016/5/13/chartex" xmlns:cx8="http://schemas.microsoft.com/office/drawing/2016/5/14/chartex" xmlns:mc="http://schemas.openxmlformats.org/markup-compatibility/2006" xmlns:aink="http://schemas.microsoft.com/office/drawing/2016/ink" xmlns:am3d="http://schemas.microsoft.com/office/drawing/2017/model3d" xmlns:o="urn:schemas-microsoft-com:office:office" xmlns:oel="http://schemas.microsoft.com/office/2019/extlst" xmlns:r="http://schemas.openxmlformats.org/officeDocument/2006/relationships" xmlns:m="http://schemas.openxmlformats.org/officeDocument/2006/math" xmlns:v="urn:schemas-microsoft-com:vml" xmlns:wp14="http://schemas.microsoft.com/office/word/2010/wordprocessingDrawing" xmlns:wp="http://schemas.openxmlformats.org/drawingml/2006/wordprocessingDrawing" xmlns:w10="urn:schemas-microsoft-com:office:word" xmlns:w="http://schemas.openxmlformats.org/wordprocessingml/2006/main" xmlns:w14="http://schemas.microsoft.com/office/word/2010/wordml" xmlns:w15="http://schemas.microsoft.com/office/word/2012/wordml" xmlns:w16cex="http://schemas.microsoft.com/office/word/2018/wordml/cex" xmlns:w16cid="http://schemas.microsoft.com/office/word/2016/wordml/cid" xmlns:w16="http://schemas.microsoft.com/office/word/2018/wordml" xmlns:w16sdtdh="http://schemas.microsoft.com/office/word/2020/wordml/sdtdatahash" xmlns:w16se="http://schemas.microsoft.com/office/word/2015/wordml/symex" xmlns:wpg="http://schemas.microsoft.com/office/word/2010/wordprocessingGroup" xmlns:wpi="http://schemas.microsoft.com/office/word/2010/wordprocessingInk" xmlns:wne="http://schemas.microsoft.com/office/word/2006/wordml" xmlns:wps="http://schemas.microsoft.com/office/word/2010/wordprocessingShape" mc:Ignorable="w14 w15 w16se w16cid w16 w16cex w16sdtdh wp14">
+  <w:comment w:id="0" w:author="Mezisashe Ojuba" w:date="2023-12-07T18:50:00Z" w:initials="MO">
+    <w:p>
+      <w:pPr>
+        <w:pStyle w:val="CommentText"/>
+        <w:ind w:left="0" w:firstLine="0"/>
+      </w:pPr>
+      <w:r>
+        <w:rPr>
+          <w:rStyle w:val="CommentReference"/>
+        </w:rPr>
+        <w:annotationRef/>
+      </w:r>
+      <w:r>
+        <w:t>review</w:t>
+      </w:r>
+    </w:p>
+  </w:comment>
+  <w:comment w:id="1" w:author="Mezisashe Ojuba" w:date="2023-12-07T18:51:00Z" w:initials="MO">
+    <w:p>
+      <w:pPr>
+        <w:pStyle w:val="CommentText"/>
+        <w:ind w:left="0" w:firstLine="0"/>
+      </w:pPr>
+      <w:r>
+        <w:rPr>
+          <w:rStyle w:val="CommentReference"/>
+        </w:rPr>
+        <w:annotationRef/>
+      </w:r>
+      <w:r>
+        <w:t>unsure</w:t>
+      </w:r>
+    </w:p>
+  </w:comment>
+</w:comments>
+</file>
+
+<file path=word/commentsExtended.xml><?xml version="1.0" encoding="utf-8"?>
+<w15:commentsEx xmlns:wpc="http://schemas.microsoft.com/office/word/2010/wordprocessingCanvas" xmlns:cx="http://schemas.microsoft.com/office/drawing/2014/chartex" xmlns:cx1="http://schemas.microsoft.com/office/drawing/2015/9/8/chartex" xmlns:cx2="http://schemas.microsoft.com/office/drawing/2015/10/21/chartex" xmlns:cx3="http://schemas.microsoft.com/office/drawing/2016/5/9/chartex" xmlns:cx4="http://schemas.microsoft.com/office/drawing/2016/5/10/chartex" xmlns:cx5="http://schemas.microsoft.com/office/drawing/2016/5/11/chartex" xmlns:cx6="http://schemas.microsoft.com/office/drawing/2016/5/12/chartex" xmlns:cx7="http://schemas.microsoft.com/office/drawing/2016/5/13/chartex" xmlns:cx8="http://schemas.microsoft.com/office/drawing/2016/5/14/chartex" xmlns:mc="http://schemas.openxmlformats.org/markup-compatibility/2006" xmlns:aink="http://schemas.microsoft.com/office/drawing/2016/ink" xmlns:am3d="http://schemas.microsoft.com/office/drawing/2017/model3d" xmlns:o="urn:schemas-microsoft-com:office:office" xmlns:oel="http://schemas.microsoft.com/office/2019/extlst" xmlns:r="http://schemas.openxmlformats.org/officeDocument/2006/relationships" xmlns:m="http://schemas.openxmlformats.org/officeDocument/2006/math" xmlns:v="urn:schemas-microsoft-com:vml" xmlns:wp14="http://schemas.microsoft.com/office/word/2010/wordprocessingDrawing" xmlns:wp="http://schemas.openxmlformats.org/drawingml/2006/wordprocessingDrawing" xmlns:w10="urn:schemas-microsoft-com:office:word" xmlns:w="http://schemas.openxmlformats.org/wordprocessingml/2006/main" xmlns:w14="http://schemas.microsoft.com/office/word/2010/wordml" xmlns:w15="http://schemas.microsoft.com/office/word/2012/wordml" xmlns:w16cex="http://schemas.microsoft.com/office/word/2018/wordml/cex" xmlns:w16cid="http://schemas.microsoft.com/office/word/2016/wordml/cid" xmlns:w16="http://schemas.microsoft.com/office/word/2018/wordml" xmlns:w16sdtdh="http://schemas.microsoft.com/office/word/2020/wordml/sdtdatahash" xmlns:w16se="http://schemas.microsoft.com/office/word/2015/wordml/symex" xmlns:wpg="http://schemas.microsoft.com/office/word/2010/wordprocessingGroup" xmlns:wpi="http://schemas.microsoft.com/office/word/2010/wordprocessingInk" xmlns:wne="http://schemas.microsoft.com/office/word/2006/wordml" xmlns:wps="http://schemas.microsoft.com/office/word/2010/wordprocessingShape" mc:Ignorable="w14 w15 w16se w16cid w16 w16cex w16sdtdh wp14">
+  <w15:commentEx w15:paraId="1374D1F1" w15:done="0"/>
+  <w15:commentEx w15:paraId="44C0B547" w15:done="0"/>
+</w15:commentsEx>
+</file>
+
+<file path=word/commentsExtensible.xml><?xml version="1.0" encoding="utf-8"?>
+<w16cex:commentsExtensible xmlns:wpc="http://schemas.microsoft.com/office/word/2010/wordprocessingCanvas" xmlns:cx="http://schemas.microsoft.com/office/drawing/2014/chartex" xmlns:cx1="http://schemas.microsoft.com/office/drawing/2015/9/8/chartex" xmlns:cx2="http://schemas.microsoft.com/office/drawing/2015/10/21/chartex" xmlns:cx3="http://schemas.microsoft.com/office/drawing/2016/5/9/chartex" xmlns:cx4="http://schemas.microsoft.com/office/drawing/2016/5/10/chartex" xmlns:cx5="http://schemas.microsoft.com/office/drawing/2016/5/11/chartex" xmlns:cx6="http://schemas.microsoft.com/office/drawing/2016/5/12/chartex" xmlns:cx7="http://schemas.microsoft.com/office/drawing/2016/5/13/chartex" xmlns:cx8="http://schemas.microsoft.com/office/drawing/2016/5/14/chartex" xmlns:cr="http://schemas.microsoft.com/office/comments/2020/reactions" xmlns:mc="http://schemas.openxmlformats.org/markup-compatibility/2006" xmlns:aink="http://schemas.microsoft.com/office/drawing/2016/ink" xmlns:am3d="http://schemas.microsoft.com/office/drawing/2017/model3d" xmlns:o="urn:schemas-microsoft-com:office:office" xmlns:oel="http://schemas.microsoft.com/office/2019/extlst" xmlns:r="http://schemas.openxmlformats.org/officeDocument/2006/relationships" xmlns:m="http://schemas.openxmlformats.org/officeDocument/2006/math" xmlns:v="urn:schemas-microsoft-com:vml" xmlns:wp14="http://schemas.microsoft.com/office/word/2010/wordprocessingDrawing" xmlns:wp="http://schemas.openxmlformats.org/drawingml/2006/wordprocessingDrawing" xmlns:w10="urn:schemas-microsoft-com:office:word" xmlns:w="http://schemas.openxmlformats.org/wordprocessingml/2006/main" xmlns:w14="http://schemas.microsoft.com/office/word/2010/wordml" xmlns:w15="http://schemas.microsoft.com/office/word/2012/wordml" xmlns:w16cex="http://schemas.microsoft.com/office/word/2018/wordml/cex" xmlns:w16cid="http://schemas.microsoft.com/office/word/2016/wordml/cid" xmlns:w16="http://schemas.microsoft.com/office/word/2018/wordml" xmlns:w16sdtdh="http://schemas.microsoft.com/office/word/2020/wordml/sdtdatahash" xmlns:w16se="http://schemas.microsoft.com/office/word/2015/wordml/symex" xmlns:wpg="http://schemas.microsoft.com/office/word/2010/wordprocessingGroup" xmlns:wpi="http://schemas.microsoft.com/office/word/2010/wordprocessingInk" xmlns:wne="http://schemas.microsoft.com/office/word/2006/wordml" xmlns:wps="http://schemas.microsoft.com/office/word/2010/wordprocessingShape" mc:Ignorable="w14 w15 w16se w16cid w16 w16cex w16sdtdh cr wp14">
+  <w16cex:commentExtensible w16cex:durableId="2C2E76B0" w16cex:dateUtc="2023-12-07T23:50:00Z"/>
+  <w16cex:commentExtensible w16cex:durableId="3E5F012A" w16cex:dateUtc="2023-12-07T23:51:00Z"/>
+</w16cex:commentsExtensible>
+</file>
+
+<file path=word/commentsIds.xml><?xml version="1.0" encoding="utf-8"?>
+<w16cid:commentsIds xmlns:wpc="http://schemas.microsoft.com/office/word/2010/wordprocessingCanvas" xmlns:cx="http://schemas.microsoft.com/office/drawing/2014/chartex" xmlns:cx1="http://schemas.microsoft.com/office/drawing/2015/9/8/chartex" xmlns:cx2="http://schemas.microsoft.com/office/drawing/2015/10/21/chartex" xmlns:cx3="http://schemas.microsoft.com/office/drawing/2016/5/9/chartex" xmlns:cx4="http://schemas.microsoft.com/office/drawing/2016/5/10/chartex" xmlns:cx5="http://schemas.microsoft.com/office/drawing/2016/5/11/chartex" xmlns:cx6="http://schemas.microsoft.com/office/drawing/2016/5/12/chartex" xmlns:cx7="http://schemas.microsoft.com/office/drawing/2016/5/13/chartex" xmlns:cx8="http://schemas.microsoft.com/office/drawing/2016/5/14/chartex" xmlns:mc="http://schemas.openxmlformats.org/markup-compatibility/2006" xmlns:aink="http://schemas.microsoft.com/office/drawing/2016/ink" xmlns:am3d="http://schemas.microsoft.com/office/drawing/2017/model3d" xmlns:o="urn:schemas-microsoft-com:office:office" xmlns:oel="http://schemas.microsoft.com/office/2019/extlst" xmlns:r="http://schemas.openxmlformats.org/officeDocument/2006/relationships" xmlns:m="http://schemas.openxmlformats.org/officeDocument/2006/math" xmlns:v="urn:schemas-microsoft-com:vml" xmlns:wp14="http://schemas.microsoft.com/office/word/2010/wordprocessingDrawing" xmlns:wp="http://schemas.openxmlformats.org/drawingml/2006/wordprocessingDrawing" xmlns:w10="urn:schemas-microsoft-com:office:word" xmlns:w="http://schemas.openxmlformats.org/wordprocessingml/2006/main" xmlns:w14="http://schemas.microsoft.com/office/word/2010/wordml" xmlns:w15="http://schemas.microsoft.com/office/word/2012/wordml" xmlns:w16cex="http://schemas.microsoft.com/office/word/2018/wordml/cex" xmlns:w16cid="http://schemas.microsoft.com/office/word/2016/wordml/cid" xmlns:w16="http://schemas.microsoft.com/office/word/2018/wordml" xmlns:w16sdtdh="http://schemas.microsoft.com/office/word/2020/wordml/sdtdatahash" xmlns:w16se="http://schemas.microsoft.com/office/word/2015/wordml/symex" xmlns:wpg="http://schemas.microsoft.com/office/word/2010/wordprocessingGroup" xmlns:wpi="http://schemas.microsoft.com/office/word/2010/wordprocessingInk" xmlns:wne="http://schemas.microsoft.com/office/word/2006/wordml" xmlns:wps="http://schemas.microsoft.com/office/word/2010/wordprocessingShape" mc:Ignorable="w14 w15 w16se w16cid w16 w16cex w16sdtdh wp14">
+  <w16cid:commentId w16cid:paraId="1374D1F1" w16cid:durableId="2C2E76B0"/>
+  <w16cid:commentId w16cid:paraId="44C0B547" w16cid:durableId="3E5F012A"/>
+</w16cid:commentsIds>
 </file>
 
 <file path=word/numbering.xml><?xml version="1.0" encoding="utf-8"?>
@@ -11627,6 +12558,14 @@
   </w:num>
   <w:numIdMacAtCleanup w:val="32"/>
 </w:numbering>
+</file>
+
+<file path=word/people.xml><?xml version="1.0" encoding="utf-8"?>
+<w15:people xmlns:wpc="http://schemas.microsoft.com/office/word/2010/wordprocessingCanvas" xmlns:cx="http://schemas.microsoft.com/office/drawing/2014/chartex" xmlns:cx1="http://schemas.microsoft.com/office/drawing/2015/9/8/chartex" xmlns:cx2="http://schemas.microsoft.com/office/drawing/2015/10/21/chartex" xmlns:cx3="http://schemas.microsoft.com/office/drawing/2016/5/9/chartex" xmlns:cx4="http://schemas.microsoft.com/office/drawing/2016/5/10/chartex" xmlns:cx5="http://schemas.microsoft.com/office/drawing/2016/5/11/chartex" xmlns:cx6="http://schemas.microsoft.com/office/drawing/2016/5/12/chartex" xmlns:cx7="http://schemas.microsoft.com/office/drawing/2016/5/13/chartex" xmlns:cx8="http://schemas.microsoft.com/office/drawing/2016/5/14/chartex" xmlns:mc="http://schemas.openxmlformats.org/markup-compatibility/2006" xmlns:aink="http://schemas.microsoft.com/office/drawing/2016/ink" xmlns:am3d="http://schemas.microsoft.com/office/drawing/2017/model3d" xmlns:o="urn:schemas-microsoft-com:office:office" xmlns:oel="http://schemas.microsoft.com/office/2019/extlst" xmlns:r="http://schemas.openxmlformats.org/officeDocument/2006/relationships" xmlns:m="http://schemas.openxmlformats.org/officeDocument/2006/math" xmlns:v="urn:schemas-microsoft-com:vml" xmlns:wp14="http://schemas.microsoft.com/office/word/2010/wordprocessingDrawing" xmlns:wp="http://schemas.openxmlformats.org/drawingml/2006/wordprocessingDrawing" xmlns:w10="urn:schemas-microsoft-com:office:word" xmlns:w="http://schemas.openxmlformats.org/wordprocessingml/2006/main" xmlns:w14="http://schemas.microsoft.com/office/word/2010/wordml" xmlns:w15="http://schemas.microsoft.com/office/word/2012/wordml" xmlns:w16cex="http://schemas.microsoft.com/office/word/2018/wordml/cex" xmlns:w16cid="http://schemas.microsoft.com/office/word/2016/wordml/cid" xmlns:w16="http://schemas.microsoft.com/office/word/2018/wordml" xmlns:w16sdtdh="http://schemas.microsoft.com/office/word/2020/wordml/sdtdatahash" xmlns:w16se="http://schemas.microsoft.com/office/word/2015/wordml/symex" xmlns:wpg="http://schemas.microsoft.com/office/word/2010/wordprocessingGroup" xmlns:wpi="http://schemas.microsoft.com/office/word/2010/wordprocessingInk" xmlns:wne="http://schemas.microsoft.com/office/word/2006/wordml" xmlns:wps="http://schemas.microsoft.com/office/word/2010/wordprocessingShape" mc:Ignorable="w14 w15 w16se w16cid w16 w16cex w16sdtdh wp14">
+  <w15:person w15:author="Mezisashe Ojuba">
+    <w15:presenceInfo w15:providerId="Windows Live" w15:userId="b99375a665400b54"/>
+  </w15:person>
+</w15:people>
 </file>
 
 <file path=word/styles.xml><?xml version="1.0" encoding="utf-8"?>
@@ -12439,6 +13378,65 @@
       <w:sz w:val="22"/>
     </w:rPr>
   </w:style>
+  <w:style w:type="character" w:styleId="CommentReference">
+    <w:name w:val="annotation reference"/>
+    <w:basedOn w:val="DefaultParagraphFont"/>
+    <w:uiPriority w:val="99"/>
+    <w:semiHidden/>
+    <w:unhideWhenUsed/>
+    <w:rsid w:val="000856DE"/>
+    <w:rPr>
+      <w:sz w:val="16"/>
+      <w:szCs w:val="16"/>
+    </w:rPr>
+  </w:style>
+  <w:style w:type="paragraph" w:styleId="CommentText">
+    <w:name w:val="annotation text"/>
+    <w:basedOn w:val="Normal"/>
+    <w:link w:val="CommentTextChar"/>
+    <w:uiPriority w:val="99"/>
+    <w:unhideWhenUsed/>
+    <w:rsid w:val="000856DE"/>
+  </w:style>
+  <w:style w:type="character" w:customStyle="1" w:styleId="CommentTextChar">
+    <w:name w:val="Comment Text Char"/>
+    <w:basedOn w:val="DefaultParagraphFont"/>
+    <w:link w:val="CommentText"/>
+    <w:uiPriority w:val="99"/>
+    <w:rsid w:val="000856DE"/>
+    <w:rPr>
+      <w:rFonts w:eastAsia="Times New Roman"/>
+      <w:lang w:eastAsia="en-US"/>
+    </w:rPr>
+  </w:style>
+  <w:style w:type="paragraph" w:styleId="CommentSubject">
+    <w:name w:val="annotation subject"/>
+    <w:basedOn w:val="CommentText"/>
+    <w:next w:val="CommentText"/>
+    <w:link w:val="CommentSubjectChar"/>
+    <w:uiPriority w:val="99"/>
+    <w:semiHidden/>
+    <w:unhideWhenUsed/>
+    <w:rsid w:val="000856DE"/>
+    <w:rPr>
+      <w:b/>
+      <w:bCs/>
+    </w:rPr>
+  </w:style>
+  <w:style w:type="character" w:customStyle="1" w:styleId="CommentSubjectChar">
+    <w:name w:val="Comment Subject Char"/>
+    <w:basedOn w:val="CommentTextChar"/>
+    <w:link w:val="CommentSubject"/>
+    <w:uiPriority w:val="99"/>
+    <w:semiHidden/>
+    <w:rsid w:val="000856DE"/>
+    <w:rPr>
+      <w:rFonts w:eastAsia="Times New Roman"/>
+      <w:b/>
+      <w:bCs/>
+      <w:lang w:eastAsia="en-US"/>
+    </w:rPr>
+  </w:style>
 </w:styles>
 </file>
 

</xml_diff>

<commit_message>
Added logger class and junit test case
</commit_message>
<xml_diff>
--- a/LSP_Assignment_Fall_2023/src/org/howard/edu/lsp/exam/document/final_fall_2023.docx
+++ b/LSP_Assignment_Fall_2023/src/org/howard/edu/lsp/exam/document/final_fall_2023.docx
@@ -3638,17 +3638,15 @@
           <w:sz w:val="24"/>
           <w:szCs w:val="24"/>
         </w:rPr>
-        <w:t xml:space="preserve">Coupling is a qualitative indication of the degree to which a </w:t>
-      </w:r>
-      <w:proofErr w:type="gramStart"/>
-      <w:r>
-        <w:rPr>
-          <w:sz w:val="24"/>
-          <w:szCs w:val="24"/>
-        </w:rPr>
-        <w:t>module</w:t>
-      </w:r>
-      <w:proofErr w:type="gramEnd"/>
+        <w:t>Coupling is a qualitative indication of the degree to which a module</w:t>
+      </w:r>
+      <w:r>
+        <w:rPr>
+          <w:sz w:val="24"/>
+          <w:szCs w:val="24"/>
+        </w:rPr>
+        <w:t>?</w:t>
+      </w:r>
     </w:p>
     <w:p>
       <w:pPr>
@@ -3733,12 +3731,14 @@
         <w:rPr>
           <w:sz w:val="24"/>
           <w:szCs w:val="24"/>
-        </w:rPr>
-      </w:pPr>
-      <w:r>
-        <w:rPr>
-          <w:sz w:val="24"/>
-          <w:szCs w:val="24"/>
+          <w:u w:val="single"/>
+        </w:rPr>
+      </w:pPr>
+      <w:r>
+        <w:rPr>
+          <w:sz w:val="24"/>
+          <w:szCs w:val="24"/>
+          <w:u w:val="single"/>
         </w:rPr>
         <w:t>is connected to other modules and the outside world.</w:t>
       </w:r>
@@ -3795,12 +3795,14 @@
         <w:rPr>
           <w:sz w:val="24"/>
           <w:szCs w:val="24"/>
-        </w:rPr>
-      </w:pPr>
-      <w:r>
-        <w:rPr>
-          <w:sz w:val="24"/>
-          <w:szCs w:val="24"/>
+          <w:u w:val="single"/>
+        </w:rPr>
+      </w:pPr>
+      <w:r>
+        <w:rPr>
+          <w:sz w:val="24"/>
+          <w:szCs w:val="24"/>
+          <w:u w:val="single"/>
         </w:rPr>
         <w:t>Collection</w:t>
       </w:r>
@@ -3914,12 +3916,14 @@
         <w:rPr>
           <w:sz w:val="24"/>
           <w:szCs w:val="24"/>
-        </w:rPr>
-      </w:pPr>
-      <w:r>
-        <w:rPr>
-          <w:sz w:val="24"/>
-          <w:szCs w:val="24"/>
+          <w:u w:val="single"/>
+        </w:rPr>
+      </w:pPr>
+      <w:r>
+        <w:rPr>
+          <w:sz w:val="24"/>
+          <w:szCs w:val="24"/>
+          <w:u w:val="single"/>
         </w:rPr>
         <w:t>HashMap</w:t>
       </w:r>
@@ -4113,12 +4117,14 @@
         <w:rPr>
           <w:sz w:val="24"/>
           <w:szCs w:val="24"/>
-        </w:rPr>
-      </w:pPr>
-      <w:r>
-        <w:rPr>
-          <w:sz w:val="24"/>
-          <w:szCs w:val="24"/>
+          <w:u w:val="single"/>
+        </w:rPr>
+      </w:pPr>
+      <w:r>
+        <w:rPr>
+          <w:sz w:val="24"/>
+          <w:szCs w:val="24"/>
+          <w:u w:val="single"/>
         </w:rPr>
         <w:t>Stack</w:t>
       </w:r>
@@ -4144,12 +4150,20 @@
           <w:szCs w:val="24"/>
         </w:rPr>
       </w:pPr>
+      <w:commentRangeStart w:id="2"/>
       <w:r>
         <w:rPr>
           <w:sz w:val="24"/>
           <w:szCs w:val="24"/>
         </w:rPr>
         <w:t>What does the “Single Responsibility Principle” state?</w:t>
+      </w:r>
+      <w:commentRangeEnd w:id="2"/>
+      <w:r>
+        <w:rPr>
+          <w:rStyle w:val="CommentReference"/>
+        </w:rPr>
+        <w:commentReference w:id="2"/>
       </w:r>
     </w:p>
     <w:p>
@@ -9414,6 +9428,23 @@
       </w:r>
     </w:p>
   </w:comment>
+  <w:comment w:id="2" w:author="Mezisashe Ojuba" w:date="2023-12-07T18:58:00Z" w:initials="MO">
+    <w:p>
+      <w:pPr>
+        <w:pStyle w:val="CommentText"/>
+        <w:ind w:left="0" w:firstLine="0"/>
+      </w:pPr>
+      <w:r>
+        <w:rPr>
+          <w:rStyle w:val="CommentReference"/>
+        </w:rPr>
+        <w:annotationRef/>
+      </w:r>
+      <w:r>
+        <w:t>Stopped here</w:t>
+      </w:r>
+    </w:p>
+  </w:comment>
 </w:comments>
 </file>
 
@@ -9421,6 +9452,7 @@
 <w15:commentsEx xmlns:wpc="http://schemas.microsoft.com/office/word/2010/wordprocessingCanvas" xmlns:cx="http://schemas.microsoft.com/office/drawing/2014/chartex" xmlns:cx1="http://schemas.microsoft.com/office/drawing/2015/9/8/chartex" xmlns:cx2="http://schemas.microsoft.com/office/drawing/2015/10/21/chartex" xmlns:cx3="http://schemas.microsoft.com/office/drawing/2016/5/9/chartex" xmlns:cx4="http://schemas.microsoft.com/office/drawing/2016/5/10/chartex" xmlns:cx5="http://schemas.microsoft.com/office/drawing/2016/5/11/chartex" xmlns:cx6="http://schemas.microsoft.com/office/drawing/2016/5/12/chartex" xmlns:cx7="http://schemas.microsoft.com/office/drawing/2016/5/13/chartex" xmlns:cx8="http://schemas.microsoft.com/office/drawing/2016/5/14/chartex" xmlns:mc="http://schemas.openxmlformats.org/markup-compatibility/2006" xmlns:aink="http://schemas.microsoft.com/office/drawing/2016/ink" xmlns:am3d="http://schemas.microsoft.com/office/drawing/2017/model3d" xmlns:o="urn:schemas-microsoft-com:office:office" xmlns:oel="http://schemas.microsoft.com/office/2019/extlst" xmlns:r="http://schemas.openxmlformats.org/officeDocument/2006/relationships" xmlns:m="http://schemas.openxmlformats.org/officeDocument/2006/math" xmlns:v="urn:schemas-microsoft-com:vml" xmlns:wp14="http://schemas.microsoft.com/office/word/2010/wordprocessingDrawing" xmlns:wp="http://schemas.openxmlformats.org/drawingml/2006/wordprocessingDrawing" xmlns:w10="urn:schemas-microsoft-com:office:word" xmlns:w="http://schemas.openxmlformats.org/wordprocessingml/2006/main" xmlns:w14="http://schemas.microsoft.com/office/word/2010/wordml" xmlns:w15="http://schemas.microsoft.com/office/word/2012/wordml" xmlns:w16cex="http://schemas.microsoft.com/office/word/2018/wordml/cex" xmlns:w16cid="http://schemas.microsoft.com/office/word/2016/wordml/cid" xmlns:w16="http://schemas.microsoft.com/office/word/2018/wordml" xmlns:w16sdtdh="http://schemas.microsoft.com/office/word/2020/wordml/sdtdatahash" xmlns:w16se="http://schemas.microsoft.com/office/word/2015/wordml/symex" xmlns:wpg="http://schemas.microsoft.com/office/word/2010/wordprocessingGroup" xmlns:wpi="http://schemas.microsoft.com/office/word/2010/wordprocessingInk" xmlns:wne="http://schemas.microsoft.com/office/word/2006/wordml" xmlns:wps="http://schemas.microsoft.com/office/word/2010/wordprocessingShape" mc:Ignorable="w14 w15 w16se w16cid w16 w16cex w16sdtdh wp14">
   <w15:commentEx w15:paraId="1374D1F1" w15:done="0"/>
   <w15:commentEx w15:paraId="44C0B547" w15:done="0"/>
+  <w15:commentEx w15:paraId="4FBA2800" w15:done="0"/>
 </w15:commentsEx>
 </file>
 
@@ -9428,6 +9460,7 @@
 <w16cex:commentsExtensible xmlns:wpc="http://schemas.microsoft.com/office/word/2010/wordprocessingCanvas" xmlns:cx="http://schemas.microsoft.com/office/drawing/2014/chartex" xmlns:cx1="http://schemas.microsoft.com/office/drawing/2015/9/8/chartex" xmlns:cx2="http://schemas.microsoft.com/office/drawing/2015/10/21/chartex" xmlns:cx3="http://schemas.microsoft.com/office/drawing/2016/5/9/chartex" xmlns:cx4="http://schemas.microsoft.com/office/drawing/2016/5/10/chartex" xmlns:cx5="http://schemas.microsoft.com/office/drawing/2016/5/11/chartex" xmlns:cx6="http://schemas.microsoft.com/office/drawing/2016/5/12/chartex" xmlns:cx7="http://schemas.microsoft.com/office/drawing/2016/5/13/chartex" xmlns:cx8="http://schemas.microsoft.com/office/drawing/2016/5/14/chartex" xmlns:cr="http://schemas.microsoft.com/office/comments/2020/reactions" xmlns:mc="http://schemas.openxmlformats.org/markup-compatibility/2006" xmlns:aink="http://schemas.microsoft.com/office/drawing/2016/ink" xmlns:am3d="http://schemas.microsoft.com/office/drawing/2017/model3d" xmlns:o="urn:schemas-microsoft-com:office:office" xmlns:oel="http://schemas.microsoft.com/office/2019/extlst" xmlns:r="http://schemas.openxmlformats.org/officeDocument/2006/relationships" xmlns:m="http://schemas.openxmlformats.org/officeDocument/2006/math" xmlns:v="urn:schemas-microsoft-com:vml" xmlns:wp14="http://schemas.microsoft.com/office/word/2010/wordprocessingDrawing" xmlns:wp="http://schemas.openxmlformats.org/drawingml/2006/wordprocessingDrawing" xmlns:w10="urn:schemas-microsoft-com:office:word" xmlns:w="http://schemas.openxmlformats.org/wordprocessingml/2006/main" xmlns:w14="http://schemas.microsoft.com/office/word/2010/wordml" xmlns:w15="http://schemas.microsoft.com/office/word/2012/wordml" xmlns:w16cex="http://schemas.microsoft.com/office/word/2018/wordml/cex" xmlns:w16cid="http://schemas.microsoft.com/office/word/2016/wordml/cid" xmlns:w16="http://schemas.microsoft.com/office/word/2018/wordml" xmlns:w16sdtdh="http://schemas.microsoft.com/office/word/2020/wordml/sdtdatahash" xmlns:w16se="http://schemas.microsoft.com/office/word/2015/wordml/symex" xmlns:wpg="http://schemas.microsoft.com/office/word/2010/wordprocessingGroup" xmlns:wpi="http://schemas.microsoft.com/office/word/2010/wordprocessingInk" xmlns:wne="http://schemas.microsoft.com/office/word/2006/wordml" xmlns:wps="http://schemas.microsoft.com/office/word/2010/wordprocessingShape" mc:Ignorable="w14 w15 w16se w16cid w16 w16cex w16sdtdh cr wp14">
   <w16cex:commentExtensible w16cex:durableId="2C2E76B0" w16cex:dateUtc="2023-12-07T23:50:00Z"/>
   <w16cex:commentExtensible w16cex:durableId="3E5F012A" w16cex:dateUtc="2023-12-07T23:51:00Z"/>
+  <w16cex:commentExtensible w16cex:durableId="06E8E6C9" w16cex:dateUtc="2023-12-07T23:58:00Z"/>
 </w16cex:commentsExtensible>
 </file>
 
@@ -9435,6 +9468,7 @@
 <w16cid:commentsIds xmlns:wpc="http://schemas.microsoft.com/office/word/2010/wordprocessingCanvas" xmlns:cx="http://schemas.microsoft.com/office/drawing/2014/chartex" xmlns:cx1="http://schemas.microsoft.com/office/drawing/2015/9/8/chartex" xmlns:cx2="http://schemas.microsoft.com/office/drawing/2015/10/21/chartex" xmlns:cx3="http://schemas.microsoft.com/office/drawing/2016/5/9/chartex" xmlns:cx4="http://schemas.microsoft.com/office/drawing/2016/5/10/chartex" xmlns:cx5="http://schemas.microsoft.com/office/drawing/2016/5/11/chartex" xmlns:cx6="http://schemas.microsoft.com/office/drawing/2016/5/12/chartex" xmlns:cx7="http://schemas.microsoft.com/office/drawing/2016/5/13/chartex" xmlns:cx8="http://schemas.microsoft.com/office/drawing/2016/5/14/chartex" xmlns:mc="http://schemas.openxmlformats.org/markup-compatibility/2006" xmlns:aink="http://schemas.microsoft.com/office/drawing/2016/ink" xmlns:am3d="http://schemas.microsoft.com/office/drawing/2017/model3d" xmlns:o="urn:schemas-microsoft-com:office:office" xmlns:oel="http://schemas.microsoft.com/office/2019/extlst" xmlns:r="http://schemas.openxmlformats.org/officeDocument/2006/relationships" xmlns:m="http://schemas.openxmlformats.org/officeDocument/2006/math" xmlns:v="urn:schemas-microsoft-com:vml" xmlns:wp14="http://schemas.microsoft.com/office/word/2010/wordprocessingDrawing" xmlns:wp="http://schemas.openxmlformats.org/drawingml/2006/wordprocessingDrawing" xmlns:w10="urn:schemas-microsoft-com:office:word" xmlns:w="http://schemas.openxmlformats.org/wordprocessingml/2006/main" xmlns:w14="http://schemas.microsoft.com/office/word/2010/wordml" xmlns:w15="http://schemas.microsoft.com/office/word/2012/wordml" xmlns:w16cex="http://schemas.microsoft.com/office/word/2018/wordml/cex" xmlns:w16cid="http://schemas.microsoft.com/office/word/2016/wordml/cid" xmlns:w16="http://schemas.microsoft.com/office/word/2018/wordml" xmlns:w16sdtdh="http://schemas.microsoft.com/office/word/2020/wordml/sdtdatahash" xmlns:w16se="http://schemas.microsoft.com/office/word/2015/wordml/symex" xmlns:wpg="http://schemas.microsoft.com/office/word/2010/wordprocessingGroup" xmlns:wpi="http://schemas.microsoft.com/office/word/2010/wordprocessingInk" xmlns:wne="http://schemas.microsoft.com/office/word/2006/wordml" xmlns:wps="http://schemas.microsoft.com/office/word/2010/wordprocessingShape" mc:Ignorable="w14 w15 w16se w16cid w16 w16cex w16sdtdh wp14">
   <w16cid:commentId w16cid:paraId="1374D1F1" w16cid:durableId="2C2E76B0"/>
   <w16cid:commentId w16cid:paraId="44C0B547" w16cid:durableId="3E5F012A"/>
+  <w16cid:commentId w16cid:paraId="4FBA2800" w16cid:durableId="06E8E6C9"/>
 </w16cid:commentsIds>
 </file>
 

</xml_diff>